<commit_message>
Small changes to the Intent activity.
TODO: Update how to fix it.
</commit_message>
<xml_diff>
--- a/Vulnerabilities/Intent/Descriptions.docx
+++ b/Vulnerabilities/Intent/Descriptions.docx
@@ -220,16 +220,22 @@
         <w:t>.</w:t>
       </w:r>
       <w:r>
+        <w:t xml:space="preserve"> A</w:t>
+      </w:r>
+      <w:r>
+        <w:t xml:space="preserve">pp C </w:t>
+      </w:r>
+      <w:r>
+        <w:t>could</w:t>
+      </w:r>
+      <w:r>
         <w:t xml:space="preserve"> </w:t>
       </w:r>
       <w:r>
-        <w:t xml:space="preserve">Then, app C </w:t>
-      </w:r>
-      <w:r>
-        <w:t>could</w:t>
-      </w:r>
-      <w:r>
-        <w:t xml:space="preserve"> receive the data that should be r</w:t>
+        <w:t xml:space="preserve">then </w:t>
+      </w:r>
+      <w:r>
+        <w:t>receive the data that should be r</w:t>
       </w:r>
       <w:r>
         <w:t>eceived by app B</w:t>
@@ -241,7 +247,13 @@
         <w:t>W</w:t>
       </w:r>
       <w:r>
-        <w:t xml:space="preserve">e cannot send </w:t>
+        <w:t xml:space="preserve">e </w:t>
+      </w:r>
+      <w:r>
+        <w:t>should not</w:t>
+      </w:r>
+      <w:r>
+        <w:t xml:space="preserve"> send </w:t>
       </w:r>
       <w:r>
         <w:t>important data</w:t>
@@ -256,13 +268,10 @@
         <w:t xml:space="preserve"> </w:t>
       </w:r>
       <w:r>
-        <w:t>without</w:t>
-      </w:r>
-      <w:r>
-        <w:t xml:space="preserve"> </w:t>
-      </w:r>
-      <w:r>
-        <w:t xml:space="preserve">encryption. </w:t>
+        <w:t>without taking defensive measures</w:t>
+      </w:r>
+      <w:r>
+        <w:t xml:space="preserve">. </w:t>
       </w:r>
     </w:p>
     <w:p>
@@ -352,7 +361,21 @@
         <w:rPr>
           <w:b/>
         </w:rPr>
-        <w:t xml:space="preserve"> (app A</w:t>
+        <w:t xml:space="preserve"> (</w:t>
+      </w:r>
+      <w:proofErr w:type="spellStart"/>
+      <w:r>
+        <w:rPr>
+          <w:b/>
+        </w:rPr>
+        <w:t>app</w:t>
+      </w:r>
+      <w:proofErr w:type="spellEnd"/>
+      <w:r>
+        <w:rPr>
+          <w:b/>
+        </w:rPr>
+        <w:t xml:space="preserve"> A</w:t>
       </w:r>
       <w:r>
         <w:rPr>
@@ -514,7 +537,23 @@
         <w:t xml:space="preserve">found under “app/res/layout/”. </w:t>
       </w:r>
       <w:r>
-        <w:t>Add a TextView, EditText, and a Button.</w:t>
+        <w:t xml:space="preserve">Add a </w:t>
+      </w:r>
+      <w:proofErr w:type="spellStart"/>
+      <w:r>
+        <w:t>TextView</w:t>
+      </w:r>
+      <w:proofErr w:type="spellEnd"/>
+      <w:r>
+        <w:t xml:space="preserve">, </w:t>
+      </w:r>
+      <w:proofErr w:type="spellStart"/>
+      <w:r>
+        <w:t>EditText</w:t>
+      </w:r>
+      <w:proofErr w:type="spellEnd"/>
+      <w:r>
+        <w:t>, and a Button.</w:t>
       </w:r>
     </w:p>
     <w:p>
@@ -542,20 +581,19 @@
         <w:t xml:space="preserve"> the device</w:t>
       </w:r>
       <w:r>
-        <w:t xml:space="preserve"> layout</w:t>
-      </w:r>
-      <w:r>
-        <w:t xml:space="preserve">, </w:t>
+        <w:t xml:space="preserve"> layout, </w:t>
       </w:r>
       <w:r>
         <w:t xml:space="preserve">click on </w:t>
       </w:r>
       <w:r>
-        <w:t>t</w:t>
-      </w:r>
-      <w:r>
-        <w:t>he TextView</w:t>
-      </w:r>
+        <w:t xml:space="preserve">the </w:t>
+      </w:r>
+      <w:proofErr w:type="spellStart"/>
+      <w:r>
+        <w:t>TextView</w:t>
+      </w:r>
+      <w:proofErr w:type="spellEnd"/>
       <w:r>
         <w:t xml:space="preserve"> and </w:t>
       </w:r>
@@ -569,10 +607,7 @@
         <w:t xml:space="preserve">properties from right side panel </w:t>
       </w:r>
       <w:r>
-        <w:t>to the following</w:t>
-      </w:r>
-      <w:r>
-        <w:t>:</w:t>
+        <w:t>to the following:</w:t>
       </w:r>
       <w:r>
         <w:t xml:space="preserve"> </w:t>
@@ -587,8 +622,13 @@
         </w:numPr>
       </w:pPr>
       <w:r>
-        <w:t>ID: tvHint</w:t>
-      </w:r>
+        <w:t xml:space="preserve">ID: </w:t>
+      </w:r>
+      <w:proofErr w:type="spellStart"/>
+      <w:r>
+        <w:t>tvHint</w:t>
+      </w:r>
+      <w:proofErr w:type="spellEnd"/>
     </w:p>
     <w:p>
       <w:pPr>
@@ -603,13 +643,18 @@
         <w:t>T</w:t>
       </w:r>
       <w:r>
-        <w:t xml:space="preserve">he EditText </w:t>
-      </w:r>
-      <w:r>
-        <w:t xml:space="preserve">should have </w:t>
-      </w:r>
-      <w:r>
-        <w:t>these properties:</w:t>
+        <w:t xml:space="preserve">he </w:t>
+      </w:r>
+      <w:proofErr w:type="spellStart"/>
+      <w:r>
+        <w:t>EditText</w:t>
+      </w:r>
+      <w:proofErr w:type="spellEnd"/>
+      <w:r>
+        <w:t xml:space="preserve"> </w:t>
+      </w:r>
+      <w:r>
+        <w:t>should have these properties:</w:t>
       </w:r>
     </w:p>
     <w:p>
@@ -621,8 +666,13 @@
         </w:numPr>
       </w:pPr>
       <w:r>
-        <w:t>ID: commentEditText</w:t>
-      </w:r>
+        <w:t xml:space="preserve">ID: </w:t>
+      </w:r>
+      <w:proofErr w:type="spellStart"/>
+      <w:r>
+        <w:t>commentEditText</w:t>
+      </w:r>
+      <w:proofErr w:type="spellEnd"/>
     </w:p>
     <w:p>
       <w:pPr>
@@ -674,9 +724,11 @@
       <w:r>
         <w:t xml:space="preserve">ID: </w:t>
       </w:r>
+      <w:proofErr w:type="spellStart"/>
       <w:r>
         <w:t>sendButton</w:t>
       </w:r>
+      <w:proofErr w:type="spellEnd"/>
     </w:p>
     <w:p>
       <w:pPr>
@@ -763,7 +815,15 @@
         </w:drawing>
       </w:r>
       <w:r>
-        <w:t>You may need to play around with this to avoid Android Studio autocompleting the word “app” to “@string/app_name”</w:t>
+        <w:t>You may need to play around with this to avoid Android Studio autocompleting the word “app” to “@string/</w:t>
+      </w:r>
+      <w:proofErr w:type="spellStart"/>
+      <w:r>
+        <w:t>app_name</w:t>
+      </w:r>
+      <w:proofErr w:type="spellEnd"/>
+      <w:r>
+        <w:t>”</w:t>
       </w:r>
     </w:p>
     <w:p>
@@ -790,7 +850,15 @@
         <w:t>MainActivity.java</w:t>
       </w:r>
       <w:r>
-        <w:t>, found in “app/java/your_package_name_here/”,</w:t>
+        <w:t>, found in “app/java/</w:t>
+      </w:r>
+      <w:proofErr w:type="spellStart"/>
+      <w:r>
+        <w:t>your_package_name_here</w:t>
+      </w:r>
+      <w:proofErr w:type="spellEnd"/>
+      <w:r>
+        <w:t>/”,</w:t>
       </w:r>
       <w:r>
         <w:rPr>
@@ -849,15 +917,27 @@
               </w:rPr>
               <w:t xml:space="preserve">package </w:t>
             </w:r>
-            <w:r>
-              <w:rPr>
-                <w:rFonts w:ascii="Menlo" w:hAnsi="Menlo" w:cs="Menlo"/>
-                <w:color w:val="000000"/>
-                <w:sz w:val="18"/>
-                <w:szCs w:val="18"/>
-                <w:lang w:eastAsia="zh-TW"/>
-              </w:rPr>
-              <w:t>com.example.sender;</w:t>
+            <w:proofErr w:type="spellStart"/>
+            <w:r>
+              <w:rPr>
+                <w:rFonts w:ascii="Menlo" w:hAnsi="Menlo" w:cs="Menlo"/>
+                <w:color w:val="000000"/>
+                <w:sz w:val="18"/>
+                <w:szCs w:val="18"/>
+                <w:lang w:eastAsia="zh-TW"/>
+              </w:rPr>
+              <w:t>com.example.sender</w:t>
+            </w:r>
+            <w:proofErr w:type="spellEnd"/>
+            <w:r>
+              <w:rPr>
+                <w:rFonts w:ascii="Menlo" w:hAnsi="Menlo" w:cs="Menlo"/>
+                <w:color w:val="000000"/>
+                <w:sz w:val="18"/>
+                <w:szCs w:val="18"/>
+                <w:lang w:eastAsia="zh-TW"/>
+              </w:rPr>
+              <w:t>;</w:t>
             </w:r>
             <w:r>
               <w:rPr>
@@ -891,15 +971,27 @@
               </w:rPr>
               <w:t xml:space="preserve">import </w:t>
             </w:r>
-            <w:r>
-              <w:rPr>
-                <w:rFonts w:ascii="Menlo" w:hAnsi="Menlo" w:cs="Menlo"/>
-                <w:color w:val="000000"/>
-                <w:sz w:val="18"/>
-                <w:szCs w:val="18"/>
-                <w:lang w:eastAsia="zh-TW"/>
-              </w:rPr>
-              <w:t>android.content.Intent;</w:t>
+            <w:proofErr w:type="spellStart"/>
+            <w:r>
+              <w:rPr>
+                <w:rFonts w:ascii="Menlo" w:hAnsi="Menlo" w:cs="Menlo"/>
+                <w:color w:val="000000"/>
+                <w:sz w:val="18"/>
+                <w:szCs w:val="18"/>
+                <w:lang w:eastAsia="zh-TW"/>
+              </w:rPr>
+              <w:t>android.content.Intent</w:t>
+            </w:r>
+            <w:proofErr w:type="spellEnd"/>
+            <w:r>
+              <w:rPr>
+                <w:rFonts w:ascii="Menlo" w:hAnsi="Menlo" w:cs="Menlo"/>
+                <w:color w:val="000000"/>
+                <w:sz w:val="18"/>
+                <w:szCs w:val="18"/>
+                <w:lang w:eastAsia="zh-TW"/>
+              </w:rPr>
+              <w:t>;</w:t>
             </w:r>
             <w:r>
               <w:rPr>
@@ -955,15 +1047,27 @@
               </w:rPr>
               <w:t xml:space="preserve">import </w:t>
             </w:r>
-            <w:r>
-              <w:rPr>
-                <w:rFonts w:ascii="Menlo" w:hAnsi="Menlo" w:cs="Menlo"/>
-                <w:color w:val="000000"/>
-                <w:sz w:val="18"/>
-                <w:szCs w:val="18"/>
-                <w:lang w:eastAsia="zh-TW"/>
-              </w:rPr>
-              <w:t>android.os.Bundle;</w:t>
+            <w:proofErr w:type="spellStart"/>
+            <w:r>
+              <w:rPr>
+                <w:rFonts w:ascii="Menlo" w:hAnsi="Menlo" w:cs="Menlo"/>
+                <w:color w:val="000000"/>
+                <w:sz w:val="18"/>
+                <w:szCs w:val="18"/>
+                <w:lang w:eastAsia="zh-TW"/>
+              </w:rPr>
+              <w:t>android.os.Bundle</w:t>
+            </w:r>
+            <w:proofErr w:type="spellEnd"/>
+            <w:r>
+              <w:rPr>
+                <w:rFonts w:ascii="Menlo" w:hAnsi="Menlo" w:cs="Menlo"/>
+                <w:color w:val="000000"/>
+                <w:sz w:val="18"/>
+                <w:szCs w:val="18"/>
+                <w:lang w:eastAsia="zh-TW"/>
+              </w:rPr>
+              <w:t>;</w:t>
             </w:r>
             <w:r>
               <w:rPr>
@@ -987,15 +1091,27 @@
               </w:rPr>
               <w:t xml:space="preserve">import </w:t>
             </w:r>
-            <w:r>
-              <w:rPr>
-                <w:rFonts w:ascii="Menlo" w:hAnsi="Menlo" w:cs="Menlo"/>
-                <w:color w:val="000000"/>
-                <w:sz w:val="18"/>
-                <w:szCs w:val="18"/>
-                <w:lang w:eastAsia="zh-TW"/>
-              </w:rPr>
-              <w:t>android.view.View;</w:t>
+            <w:proofErr w:type="spellStart"/>
+            <w:r>
+              <w:rPr>
+                <w:rFonts w:ascii="Menlo" w:hAnsi="Menlo" w:cs="Menlo"/>
+                <w:color w:val="000000"/>
+                <w:sz w:val="18"/>
+                <w:szCs w:val="18"/>
+                <w:lang w:eastAsia="zh-TW"/>
+              </w:rPr>
+              <w:t>android.view.View</w:t>
+            </w:r>
+            <w:proofErr w:type="spellEnd"/>
+            <w:r>
+              <w:rPr>
+                <w:rFonts w:ascii="Menlo" w:hAnsi="Menlo" w:cs="Menlo"/>
+                <w:color w:val="000000"/>
+                <w:sz w:val="18"/>
+                <w:szCs w:val="18"/>
+                <w:lang w:eastAsia="zh-TW"/>
+              </w:rPr>
+              <w:t>;</w:t>
             </w:r>
             <w:r>
               <w:rPr>
@@ -1019,15 +1135,27 @@
               </w:rPr>
               <w:t xml:space="preserve">import </w:t>
             </w:r>
-            <w:r>
-              <w:rPr>
-                <w:rFonts w:ascii="Menlo" w:hAnsi="Menlo" w:cs="Menlo"/>
-                <w:color w:val="000000"/>
-                <w:sz w:val="18"/>
-                <w:szCs w:val="18"/>
-                <w:lang w:eastAsia="zh-TW"/>
-              </w:rPr>
-              <w:t>android.widget.Button;</w:t>
+            <w:proofErr w:type="spellStart"/>
+            <w:r>
+              <w:rPr>
+                <w:rFonts w:ascii="Menlo" w:hAnsi="Menlo" w:cs="Menlo"/>
+                <w:color w:val="000000"/>
+                <w:sz w:val="18"/>
+                <w:szCs w:val="18"/>
+                <w:lang w:eastAsia="zh-TW"/>
+              </w:rPr>
+              <w:t>android.widget.Button</w:t>
+            </w:r>
+            <w:proofErr w:type="spellEnd"/>
+            <w:r>
+              <w:rPr>
+                <w:rFonts w:ascii="Menlo" w:hAnsi="Menlo" w:cs="Menlo"/>
+                <w:color w:val="000000"/>
+                <w:sz w:val="18"/>
+                <w:szCs w:val="18"/>
+                <w:lang w:eastAsia="zh-TW"/>
+              </w:rPr>
+              <w:t>;</w:t>
             </w:r>
             <w:r>
               <w:rPr>
@@ -1051,15 +1179,27 @@
               </w:rPr>
               <w:t xml:space="preserve">import </w:t>
             </w:r>
-            <w:r>
-              <w:rPr>
-                <w:rFonts w:ascii="Menlo" w:hAnsi="Menlo" w:cs="Menlo"/>
-                <w:color w:val="000000"/>
-                <w:sz w:val="18"/>
-                <w:szCs w:val="18"/>
-                <w:lang w:eastAsia="zh-TW"/>
-              </w:rPr>
-              <w:t>android.widget.EditText;</w:t>
+            <w:proofErr w:type="spellStart"/>
+            <w:r>
+              <w:rPr>
+                <w:rFonts w:ascii="Menlo" w:hAnsi="Menlo" w:cs="Menlo"/>
+                <w:color w:val="000000"/>
+                <w:sz w:val="18"/>
+                <w:szCs w:val="18"/>
+                <w:lang w:eastAsia="zh-TW"/>
+              </w:rPr>
+              <w:t>android.widget.EditText</w:t>
+            </w:r>
+            <w:proofErr w:type="spellEnd"/>
+            <w:r>
+              <w:rPr>
+                <w:rFonts w:ascii="Menlo" w:hAnsi="Menlo" w:cs="Menlo"/>
+                <w:color w:val="000000"/>
+                <w:sz w:val="18"/>
+                <w:szCs w:val="18"/>
+                <w:lang w:eastAsia="zh-TW"/>
+              </w:rPr>
+              <w:t>;</w:t>
             </w:r>
             <w:r>
               <w:rPr>
@@ -1093,15 +1233,27 @@
               </w:rPr>
               <w:t xml:space="preserve">public class </w:t>
             </w:r>
-            <w:r>
-              <w:rPr>
-                <w:rFonts w:ascii="Menlo" w:hAnsi="Menlo" w:cs="Menlo"/>
-                <w:color w:val="000000"/>
-                <w:sz w:val="18"/>
-                <w:szCs w:val="18"/>
-                <w:lang w:eastAsia="zh-TW"/>
-              </w:rPr>
-              <w:t xml:space="preserve">MainActivity </w:t>
+            <w:proofErr w:type="spellStart"/>
+            <w:r>
+              <w:rPr>
+                <w:rFonts w:ascii="Menlo" w:hAnsi="Menlo" w:cs="Menlo"/>
+                <w:color w:val="000000"/>
+                <w:sz w:val="18"/>
+                <w:szCs w:val="18"/>
+                <w:lang w:eastAsia="zh-TW"/>
+              </w:rPr>
+              <w:t>MainActivity</w:t>
+            </w:r>
+            <w:proofErr w:type="spellEnd"/>
+            <w:r>
+              <w:rPr>
+                <w:rFonts w:ascii="Menlo" w:hAnsi="Menlo" w:cs="Menlo"/>
+                <w:color w:val="000000"/>
+                <w:sz w:val="18"/>
+                <w:szCs w:val="18"/>
+                <w:lang w:eastAsia="zh-TW"/>
+              </w:rPr>
+              <w:t xml:space="preserve"> </w:t>
             </w:r>
             <w:r>
               <w:rPr>
@@ -1115,15 +1267,27 @@
               </w:rPr>
               <w:t xml:space="preserve">extends </w:t>
             </w:r>
-            <w:r>
-              <w:rPr>
-                <w:rFonts w:ascii="Menlo" w:hAnsi="Menlo" w:cs="Menlo"/>
-                <w:color w:val="000000"/>
-                <w:sz w:val="18"/>
-                <w:szCs w:val="18"/>
-                <w:lang w:eastAsia="zh-TW"/>
-              </w:rPr>
-              <w:t>AppCompatActivity {</w:t>
+            <w:proofErr w:type="spellStart"/>
+            <w:r>
+              <w:rPr>
+                <w:rFonts w:ascii="Menlo" w:hAnsi="Menlo" w:cs="Menlo"/>
+                <w:color w:val="000000"/>
+                <w:sz w:val="18"/>
+                <w:szCs w:val="18"/>
+                <w:lang w:eastAsia="zh-TW"/>
+              </w:rPr>
+              <w:t>AppCompatActivity</w:t>
+            </w:r>
+            <w:proofErr w:type="spellEnd"/>
+            <w:r>
+              <w:rPr>
+                <w:rFonts w:ascii="Menlo" w:hAnsi="Menlo" w:cs="Menlo"/>
+                <w:color w:val="000000"/>
+                <w:sz w:val="18"/>
+                <w:szCs w:val="18"/>
+                <w:lang w:eastAsia="zh-TW"/>
+              </w:rPr>
+              <w:t xml:space="preserve"> {</w:t>
             </w:r>
             <w:r>
               <w:rPr>
@@ -1169,15 +1333,49 @@
               </w:rPr>
               <w:t xml:space="preserve">protected void </w:t>
             </w:r>
-            <w:r>
-              <w:rPr>
-                <w:rFonts w:ascii="Menlo" w:hAnsi="Menlo" w:cs="Menlo"/>
-                <w:color w:val="000000"/>
-                <w:sz w:val="18"/>
-                <w:szCs w:val="18"/>
-                <w:lang w:eastAsia="zh-TW"/>
-              </w:rPr>
-              <w:t>onCreate(Bundle savedInstanceState) {</w:t>
+            <w:proofErr w:type="spellStart"/>
+            <w:r>
+              <w:rPr>
+                <w:rFonts w:ascii="Menlo" w:hAnsi="Menlo" w:cs="Menlo"/>
+                <w:color w:val="000000"/>
+                <w:sz w:val="18"/>
+                <w:szCs w:val="18"/>
+                <w:lang w:eastAsia="zh-TW"/>
+              </w:rPr>
+              <w:t>onCreate</w:t>
+            </w:r>
+            <w:proofErr w:type="spellEnd"/>
+            <w:r>
+              <w:rPr>
+                <w:rFonts w:ascii="Menlo" w:hAnsi="Menlo" w:cs="Menlo"/>
+                <w:color w:val="000000"/>
+                <w:sz w:val="18"/>
+                <w:szCs w:val="18"/>
+                <w:lang w:eastAsia="zh-TW"/>
+              </w:rPr>
+              <w:t xml:space="preserve">(Bundle </w:t>
+            </w:r>
+            <w:proofErr w:type="spellStart"/>
+            <w:r>
+              <w:rPr>
+                <w:rFonts w:ascii="Menlo" w:hAnsi="Menlo" w:cs="Menlo"/>
+                <w:color w:val="000000"/>
+                <w:sz w:val="18"/>
+                <w:szCs w:val="18"/>
+                <w:lang w:eastAsia="zh-TW"/>
+              </w:rPr>
+              <w:t>savedInstanceState</w:t>
+            </w:r>
+            <w:proofErr w:type="spellEnd"/>
+            <w:r>
+              <w:rPr>
+                <w:rFonts w:ascii="Menlo" w:hAnsi="Menlo" w:cs="Menlo"/>
+                <w:color w:val="000000"/>
+                <w:sz w:val="18"/>
+                <w:szCs w:val="18"/>
+                <w:lang w:eastAsia="zh-TW"/>
+              </w:rPr>
+              <w:t>) {</w:t>
             </w:r>
             <w:r>
               <w:rPr>
@@ -1190,6 +1388,7 @@
               <w:br/>
               <w:t xml:space="preserve">        </w:t>
             </w:r>
+            <w:proofErr w:type="spellStart"/>
             <w:r>
               <w:rPr>
                 <w:rFonts w:ascii="Menlo" w:hAnsi="Menlo" w:cs="Menlo"/>
@@ -1210,7 +1409,40 @@
                 <w:szCs w:val="18"/>
                 <w:lang w:eastAsia="zh-TW"/>
               </w:rPr>
-              <w:t>.onCreate(savedInstanceState);</w:t>
+              <w:t>.onCreate</w:t>
+            </w:r>
+            <w:proofErr w:type="spellEnd"/>
+            <w:r>
+              <w:rPr>
+                <w:rFonts w:ascii="Menlo" w:hAnsi="Menlo" w:cs="Menlo"/>
+                <w:color w:val="000000"/>
+                <w:sz w:val="18"/>
+                <w:szCs w:val="18"/>
+                <w:lang w:eastAsia="zh-TW"/>
+              </w:rPr>
+              <w:t>(</w:t>
+            </w:r>
+            <w:proofErr w:type="spellStart"/>
+            <w:r>
+              <w:rPr>
+                <w:rFonts w:ascii="Menlo" w:hAnsi="Menlo" w:cs="Menlo"/>
+                <w:color w:val="000000"/>
+                <w:sz w:val="18"/>
+                <w:szCs w:val="18"/>
+                <w:lang w:eastAsia="zh-TW"/>
+              </w:rPr>
+              <w:t>savedInstanceState</w:t>
+            </w:r>
+            <w:proofErr w:type="spellEnd"/>
+            <w:r>
+              <w:rPr>
+                <w:rFonts w:ascii="Menlo" w:hAnsi="Menlo" w:cs="Menlo"/>
+                <w:color w:val="000000"/>
+                <w:sz w:val="18"/>
+                <w:szCs w:val="18"/>
+                <w:lang w:eastAsia="zh-TW"/>
+              </w:rPr>
+              <w:t>);</w:t>
             </w:r>
             <w:r>
               <w:rPr>
@@ -1221,7 +1453,40 @@
                 <w:lang w:eastAsia="zh-TW"/>
               </w:rPr>
               <w:br/>
-              <w:t xml:space="preserve">        setContentView(R.layout.</w:t>
+              <w:t xml:space="preserve">        </w:t>
+            </w:r>
+            <w:proofErr w:type="spellStart"/>
+            <w:r>
+              <w:rPr>
+                <w:rFonts w:ascii="Menlo" w:hAnsi="Menlo" w:cs="Menlo"/>
+                <w:color w:val="000000"/>
+                <w:sz w:val="18"/>
+                <w:szCs w:val="18"/>
+                <w:lang w:eastAsia="zh-TW"/>
+              </w:rPr>
+              <w:t>setContentView</w:t>
+            </w:r>
+            <w:proofErr w:type="spellEnd"/>
+            <w:r>
+              <w:rPr>
+                <w:rFonts w:ascii="Menlo" w:hAnsi="Menlo" w:cs="Menlo"/>
+                <w:color w:val="000000"/>
+                <w:sz w:val="18"/>
+                <w:szCs w:val="18"/>
+                <w:lang w:eastAsia="zh-TW"/>
+              </w:rPr>
+              <w:t>(</w:t>
+            </w:r>
+            <w:proofErr w:type="spellStart"/>
+            <w:r>
+              <w:rPr>
+                <w:rFonts w:ascii="Menlo" w:hAnsi="Menlo" w:cs="Menlo"/>
+                <w:color w:val="000000"/>
+                <w:sz w:val="18"/>
+                <w:szCs w:val="18"/>
+                <w:lang w:eastAsia="zh-TW"/>
+              </w:rPr>
+              <w:t>R.layout.</w:t>
             </w:r>
             <w:r>
               <w:rPr>
@@ -1237,6 +1502,7 @@
               </w:rPr>
               <w:t>activity_main</w:t>
             </w:r>
+            <w:proofErr w:type="spellEnd"/>
             <w:r>
               <w:rPr>
                 <w:rFonts w:ascii="Menlo" w:hAnsi="Menlo" w:cs="Menlo"/>
@@ -1293,15 +1559,82 @@
               <w:br/>
               <w:t xml:space="preserve">        </w:t>
             </w:r>
-            <w:r>
-              <w:rPr>
-                <w:rFonts w:ascii="Menlo" w:hAnsi="Menlo" w:cs="Menlo"/>
-                <w:color w:val="000000"/>
-                <w:sz w:val="18"/>
-                <w:szCs w:val="18"/>
-                <w:lang w:eastAsia="zh-TW"/>
-              </w:rPr>
-              <w:t>Button sendButton = (Button)findViewById(R.id.</w:t>
+            <w:proofErr w:type="spellStart"/>
+            <w:r>
+              <w:rPr>
+                <w:rFonts w:ascii="Menlo" w:hAnsi="Menlo" w:cs="Menlo"/>
+                <w:color w:val="000000"/>
+                <w:sz w:val="18"/>
+                <w:szCs w:val="18"/>
+                <w:lang w:eastAsia="zh-TW"/>
+              </w:rPr>
+              <w:t>Button</w:t>
+            </w:r>
+            <w:proofErr w:type="spellEnd"/>
+            <w:r>
+              <w:rPr>
+                <w:rFonts w:ascii="Menlo" w:hAnsi="Menlo" w:cs="Menlo"/>
+                <w:color w:val="000000"/>
+                <w:sz w:val="18"/>
+                <w:szCs w:val="18"/>
+                <w:lang w:eastAsia="zh-TW"/>
+              </w:rPr>
+              <w:t xml:space="preserve"> </w:t>
+            </w:r>
+            <w:proofErr w:type="spellStart"/>
+            <w:r>
+              <w:rPr>
+                <w:rFonts w:ascii="Menlo" w:hAnsi="Menlo" w:cs="Menlo"/>
+                <w:color w:val="000000"/>
+                <w:sz w:val="18"/>
+                <w:szCs w:val="18"/>
+                <w:lang w:eastAsia="zh-TW"/>
+              </w:rPr>
+              <w:t>sendButton</w:t>
+            </w:r>
+            <w:proofErr w:type="spellEnd"/>
+            <w:r>
+              <w:rPr>
+                <w:rFonts w:ascii="Menlo" w:hAnsi="Menlo" w:cs="Menlo"/>
+                <w:color w:val="000000"/>
+                <w:sz w:val="18"/>
+                <w:szCs w:val="18"/>
+                <w:lang w:eastAsia="zh-TW"/>
+              </w:rPr>
+              <w:t xml:space="preserve"> = (Button)</w:t>
+            </w:r>
+            <w:proofErr w:type="spellStart"/>
+            <w:r>
+              <w:rPr>
+                <w:rFonts w:ascii="Menlo" w:hAnsi="Menlo" w:cs="Menlo"/>
+                <w:color w:val="000000"/>
+                <w:sz w:val="18"/>
+                <w:szCs w:val="18"/>
+                <w:lang w:eastAsia="zh-TW"/>
+              </w:rPr>
+              <w:t>findViewById</w:t>
+            </w:r>
+            <w:proofErr w:type="spellEnd"/>
+            <w:r>
+              <w:rPr>
+                <w:rFonts w:ascii="Menlo" w:hAnsi="Menlo" w:cs="Menlo"/>
+                <w:color w:val="000000"/>
+                <w:sz w:val="18"/>
+                <w:szCs w:val="18"/>
+                <w:lang w:eastAsia="zh-TW"/>
+              </w:rPr>
+              <w:t>(</w:t>
+            </w:r>
+            <w:proofErr w:type="spellStart"/>
+            <w:r>
+              <w:rPr>
+                <w:rFonts w:ascii="Menlo" w:hAnsi="Menlo" w:cs="Menlo"/>
+                <w:color w:val="000000"/>
+                <w:sz w:val="18"/>
+                <w:szCs w:val="18"/>
+                <w:lang w:eastAsia="zh-TW"/>
+              </w:rPr>
+              <w:t>R.id.</w:t>
             </w:r>
             <w:r>
               <w:rPr>
@@ -1317,6 +1650,7 @@
               </w:rPr>
               <w:t>sendButton</w:t>
             </w:r>
+            <w:proofErr w:type="spellEnd"/>
             <w:r>
               <w:rPr>
                 <w:rFonts w:ascii="Menlo" w:hAnsi="Menlo" w:cs="Menlo"/>
@@ -1358,8 +1692,9 @@
                 <w:szCs w:val="18"/>
                 <w:lang w:eastAsia="zh-TW"/>
               </w:rPr>
-              <w:t>// init commentEditText</w:t>
-            </w:r>
+              <w:t xml:space="preserve">// </w:t>
+            </w:r>
+            <w:proofErr w:type="spellStart"/>
             <w:r>
               <w:rPr>
                 <w:rFonts w:ascii="Menlo" w:hAnsi="Menlo" w:cs="Menlo"/>
@@ -1370,6 +1705,45 @@
                 <w:szCs w:val="18"/>
                 <w:lang w:eastAsia="zh-TW"/>
               </w:rPr>
+              <w:t>init</w:t>
+            </w:r>
+            <w:proofErr w:type="spellEnd"/>
+            <w:r>
+              <w:rPr>
+                <w:rFonts w:ascii="Menlo" w:hAnsi="Menlo" w:cs="Menlo"/>
+                <w:i/>
+                <w:iCs/>
+                <w:color w:val="808080"/>
+                <w:sz w:val="18"/>
+                <w:szCs w:val="18"/>
+                <w:lang w:eastAsia="zh-TW"/>
+              </w:rPr>
+              <w:t xml:space="preserve"> </w:t>
+            </w:r>
+            <w:proofErr w:type="spellStart"/>
+            <w:r>
+              <w:rPr>
+                <w:rFonts w:ascii="Menlo" w:hAnsi="Menlo" w:cs="Menlo"/>
+                <w:i/>
+                <w:iCs/>
+                <w:color w:val="808080"/>
+                <w:sz w:val="18"/>
+                <w:szCs w:val="18"/>
+                <w:lang w:eastAsia="zh-TW"/>
+              </w:rPr>
+              <w:t>commentEditText</w:t>
+            </w:r>
+            <w:proofErr w:type="spellEnd"/>
+            <w:r>
+              <w:rPr>
+                <w:rFonts w:ascii="Menlo" w:hAnsi="Menlo" w:cs="Menlo"/>
+                <w:i/>
+                <w:iCs/>
+                <w:color w:val="808080"/>
+                <w:sz w:val="18"/>
+                <w:szCs w:val="18"/>
+                <w:lang w:eastAsia="zh-TW"/>
+              </w:rPr>
               <w:br/>
               <w:t xml:space="preserve">        </w:t>
             </w:r>
@@ -1385,15 +1759,104 @@
               </w:rPr>
               <w:t xml:space="preserve">final </w:t>
             </w:r>
-            <w:r>
-              <w:rPr>
-                <w:rFonts w:ascii="Menlo" w:hAnsi="Menlo" w:cs="Menlo"/>
-                <w:color w:val="000000"/>
-                <w:sz w:val="18"/>
-                <w:szCs w:val="18"/>
-                <w:lang w:eastAsia="zh-TW"/>
-              </w:rPr>
-              <w:t>EditText commentEditText = (EditText)findViewById(R.id.</w:t>
+            <w:proofErr w:type="spellStart"/>
+            <w:r>
+              <w:rPr>
+                <w:rFonts w:ascii="Menlo" w:hAnsi="Menlo" w:cs="Menlo"/>
+                <w:color w:val="000000"/>
+                <w:sz w:val="18"/>
+                <w:szCs w:val="18"/>
+                <w:lang w:eastAsia="zh-TW"/>
+              </w:rPr>
+              <w:t>EditText</w:t>
+            </w:r>
+            <w:proofErr w:type="spellEnd"/>
+            <w:r>
+              <w:rPr>
+                <w:rFonts w:ascii="Menlo" w:hAnsi="Menlo" w:cs="Menlo"/>
+                <w:color w:val="000000"/>
+                <w:sz w:val="18"/>
+                <w:szCs w:val="18"/>
+                <w:lang w:eastAsia="zh-TW"/>
+              </w:rPr>
+              <w:t xml:space="preserve"> </w:t>
+            </w:r>
+            <w:proofErr w:type="spellStart"/>
+            <w:r>
+              <w:rPr>
+                <w:rFonts w:ascii="Menlo" w:hAnsi="Menlo" w:cs="Menlo"/>
+                <w:color w:val="000000"/>
+                <w:sz w:val="18"/>
+                <w:szCs w:val="18"/>
+                <w:lang w:eastAsia="zh-TW"/>
+              </w:rPr>
+              <w:t>commentEditText</w:t>
+            </w:r>
+            <w:proofErr w:type="spellEnd"/>
+            <w:r>
+              <w:rPr>
+                <w:rFonts w:ascii="Menlo" w:hAnsi="Menlo" w:cs="Menlo"/>
+                <w:color w:val="000000"/>
+                <w:sz w:val="18"/>
+                <w:szCs w:val="18"/>
+                <w:lang w:eastAsia="zh-TW"/>
+              </w:rPr>
+              <w:t xml:space="preserve"> = (</w:t>
+            </w:r>
+            <w:proofErr w:type="spellStart"/>
+            <w:r>
+              <w:rPr>
+                <w:rFonts w:ascii="Menlo" w:hAnsi="Menlo" w:cs="Menlo"/>
+                <w:color w:val="000000"/>
+                <w:sz w:val="18"/>
+                <w:szCs w:val="18"/>
+                <w:lang w:eastAsia="zh-TW"/>
+              </w:rPr>
+              <w:t>EditText</w:t>
+            </w:r>
+            <w:proofErr w:type="spellEnd"/>
+            <w:r>
+              <w:rPr>
+                <w:rFonts w:ascii="Menlo" w:hAnsi="Menlo" w:cs="Menlo"/>
+                <w:color w:val="000000"/>
+                <w:sz w:val="18"/>
+                <w:szCs w:val="18"/>
+                <w:lang w:eastAsia="zh-TW"/>
+              </w:rPr>
+              <w:t>)</w:t>
+            </w:r>
+            <w:proofErr w:type="spellStart"/>
+            <w:r>
+              <w:rPr>
+                <w:rFonts w:ascii="Menlo" w:hAnsi="Menlo" w:cs="Menlo"/>
+                <w:color w:val="000000"/>
+                <w:sz w:val="18"/>
+                <w:szCs w:val="18"/>
+                <w:lang w:eastAsia="zh-TW"/>
+              </w:rPr>
+              <w:t>findViewById</w:t>
+            </w:r>
+            <w:proofErr w:type="spellEnd"/>
+            <w:r>
+              <w:rPr>
+                <w:rFonts w:ascii="Menlo" w:hAnsi="Menlo" w:cs="Menlo"/>
+                <w:color w:val="000000"/>
+                <w:sz w:val="18"/>
+                <w:szCs w:val="18"/>
+                <w:lang w:eastAsia="zh-TW"/>
+              </w:rPr>
+              <w:t>(</w:t>
+            </w:r>
+            <w:proofErr w:type="spellStart"/>
+            <w:r>
+              <w:rPr>
+                <w:rFonts w:ascii="Menlo" w:hAnsi="Menlo" w:cs="Menlo"/>
+                <w:color w:val="000000"/>
+                <w:sz w:val="18"/>
+                <w:szCs w:val="18"/>
+                <w:lang w:eastAsia="zh-TW"/>
+              </w:rPr>
+              <w:t>R.id.</w:t>
             </w:r>
             <w:r>
               <w:rPr>
@@ -1409,6 +1872,7 @@
               </w:rPr>
               <w:t>commentEditText</w:t>
             </w:r>
+            <w:proofErr w:type="spellEnd"/>
             <w:r>
               <w:rPr>
                 <w:rFonts w:ascii="Menlo" w:hAnsi="Menlo" w:cs="Menlo"/>
@@ -1489,15 +1953,27 @@
               <w:br/>
               <w:t xml:space="preserve">        </w:t>
             </w:r>
-            <w:r>
-              <w:rPr>
-                <w:rFonts w:ascii="Menlo" w:hAnsi="Menlo" w:cs="Menlo"/>
-                <w:color w:val="000000"/>
-                <w:sz w:val="18"/>
-                <w:szCs w:val="18"/>
-                <w:lang w:eastAsia="zh-TW"/>
-              </w:rPr>
-              <w:t>sendButton.setOnClickListener(</w:t>
+            <w:proofErr w:type="spellStart"/>
+            <w:r>
+              <w:rPr>
+                <w:rFonts w:ascii="Menlo" w:hAnsi="Menlo" w:cs="Menlo"/>
+                <w:color w:val="000000"/>
+                <w:sz w:val="18"/>
+                <w:szCs w:val="18"/>
+                <w:lang w:eastAsia="zh-TW"/>
+              </w:rPr>
+              <w:t>sendButton.setOnClickListener</w:t>
+            </w:r>
+            <w:proofErr w:type="spellEnd"/>
+            <w:r>
+              <w:rPr>
+                <w:rFonts w:ascii="Menlo" w:hAnsi="Menlo" w:cs="Menlo"/>
+                <w:color w:val="000000"/>
+                <w:sz w:val="18"/>
+                <w:szCs w:val="18"/>
+                <w:lang w:eastAsia="zh-TW"/>
+              </w:rPr>
+              <w:t>(</w:t>
             </w:r>
             <w:r>
               <w:rPr>
@@ -1511,15 +1987,27 @@
               </w:rPr>
               <w:t xml:space="preserve">new </w:t>
             </w:r>
-            <w:r>
-              <w:rPr>
-                <w:rFonts w:ascii="Menlo" w:hAnsi="Menlo" w:cs="Menlo"/>
-                <w:color w:val="000000"/>
-                <w:sz w:val="18"/>
-                <w:szCs w:val="18"/>
-                <w:lang w:eastAsia="zh-TW"/>
-              </w:rPr>
-              <w:t>View.OnClickListener() {</w:t>
+            <w:proofErr w:type="spellStart"/>
+            <w:r>
+              <w:rPr>
+                <w:rFonts w:ascii="Menlo" w:hAnsi="Menlo" w:cs="Menlo"/>
+                <w:color w:val="000000"/>
+                <w:sz w:val="18"/>
+                <w:szCs w:val="18"/>
+                <w:lang w:eastAsia="zh-TW"/>
+              </w:rPr>
+              <w:t>View.OnClickListener</w:t>
+            </w:r>
+            <w:proofErr w:type="spellEnd"/>
+            <w:r>
+              <w:rPr>
+                <w:rFonts w:ascii="Menlo" w:hAnsi="Menlo" w:cs="Menlo"/>
+                <w:color w:val="000000"/>
+                <w:sz w:val="18"/>
+                <w:szCs w:val="18"/>
+                <w:lang w:eastAsia="zh-TW"/>
+              </w:rPr>
+              <w:t>() {</w:t>
             </w:r>
             <w:r>
               <w:rPr>
@@ -1565,15 +2053,27 @@
               </w:rPr>
               <w:t xml:space="preserve">public void </w:t>
             </w:r>
-            <w:r>
-              <w:rPr>
-                <w:rFonts w:ascii="Menlo" w:hAnsi="Menlo" w:cs="Menlo"/>
-                <w:color w:val="000000"/>
-                <w:sz w:val="18"/>
-                <w:szCs w:val="18"/>
-                <w:lang w:eastAsia="zh-TW"/>
-              </w:rPr>
-              <w:t>onClick(View v) {</w:t>
+            <w:proofErr w:type="spellStart"/>
+            <w:r>
+              <w:rPr>
+                <w:rFonts w:ascii="Menlo" w:hAnsi="Menlo" w:cs="Menlo"/>
+                <w:color w:val="000000"/>
+                <w:sz w:val="18"/>
+                <w:szCs w:val="18"/>
+                <w:lang w:eastAsia="zh-TW"/>
+              </w:rPr>
+              <w:t>onClick</w:t>
+            </w:r>
+            <w:proofErr w:type="spellEnd"/>
+            <w:r>
+              <w:rPr>
+                <w:rFonts w:ascii="Menlo" w:hAnsi="Menlo" w:cs="Menlo"/>
+                <w:color w:val="000000"/>
+                <w:sz w:val="18"/>
+                <w:szCs w:val="18"/>
+                <w:lang w:eastAsia="zh-TW"/>
+              </w:rPr>
+              <w:t>(View v) {</w:t>
             </w:r>
             <w:r>
               <w:rPr>
@@ -1628,7 +2128,73 @@
                 <w:szCs w:val="18"/>
                 <w:lang w:eastAsia="zh-TW"/>
               </w:rPr>
-              <w:t>Intent intent = getPackageManager().getLaunchIntentForPackage(</w:t>
+              <w:t xml:space="preserve">Intent </w:t>
+            </w:r>
+            <w:proofErr w:type="spellStart"/>
+            <w:r>
+              <w:rPr>
+                <w:rFonts w:ascii="Menlo" w:hAnsi="Menlo" w:cs="Menlo"/>
+                <w:color w:val="000000"/>
+                <w:sz w:val="18"/>
+                <w:szCs w:val="18"/>
+                <w:lang w:eastAsia="zh-TW"/>
+              </w:rPr>
+              <w:t>intent</w:t>
+            </w:r>
+            <w:proofErr w:type="spellEnd"/>
+            <w:r>
+              <w:rPr>
+                <w:rFonts w:ascii="Menlo" w:hAnsi="Menlo" w:cs="Menlo"/>
+                <w:color w:val="000000"/>
+                <w:sz w:val="18"/>
+                <w:szCs w:val="18"/>
+                <w:lang w:eastAsia="zh-TW"/>
+              </w:rPr>
+              <w:t xml:space="preserve"> = </w:t>
+            </w:r>
+            <w:proofErr w:type="spellStart"/>
+            <w:r>
+              <w:rPr>
+                <w:rFonts w:ascii="Menlo" w:hAnsi="Menlo" w:cs="Menlo"/>
+                <w:color w:val="000000"/>
+                <w:sz w:val="18"/>
+                <w:szCs w:val="18"/>
+                <w:lang w:eastAsia="zh-TW"/>
+              </w:rPr>
+              <w:t>getPackageManager</w:t>
+            </w:r>
+            <w:proofErr w:type="spellEnd"/>
+            <w:r>
+              <w:rPr>
+                <w:rFonts w:ascii="Menlo" w:hAnsi="Menlo" w:cs="Menlo"/>
+                <w:color w:val="000000"/>
+                <w:sz w:val="18"/>
+                <w:szCs w:val="18"/>
+                <w:lang w:eastAsia="zh-TW"/>
+              </w:rPr>
+              <w:t>().</w:t>
+            </w:r>
+            <w:proofErr w:type="spellStart"/>
+            <w:r>
+              <w:rPr>
+                <w:rFonts w:ascii="Menlo" w:hAnsi="Menlo" w:cs="Menlo"/>
+                <w:color w:val="000000"/>
+                <w:sz w:val="18"/>
+                <w:szCs w:val="18"/>
+                <w:lang w:eastAsia="zh-TW"/>
+              </w:rPr>
+              <w:t>getLaunchIntentForPackage</w:t>
+            </w:r>
+            <w:proofErr w:type="spellEnd"/>
+            <w:r>
+              <w:rPr>
+                <w:rFonts w:ascii="Menlo" w:hAnsi="Menlo" w:cs="Menlo"/>
+                <w:color w:val="000000"/>
+                <w:sz w:val="18"/>
+                <w:szCs w:val="18"/>
+                <w:lang w:eastAsia="zh-TW"/>
+              </w:rPr>
+              <w:t>(</w:t>
             </w:r>
             <w:r>
               <w:rPr>
@@ -1640,7 +2206,33 @@
                 <w:szCs w:val="18"/>
                 <w:lang w:eastAsia="zh-TW"/>
               </w:rPr>
-              <w:t>"com.example.receiver"</w:t>
+              <w:t>"</w:t>
+            </w:r>
+            <w:proofErr w:type="spellStart"/>
+            <w:r>
+              <w:rPr>
+                <w:rFonts w:ascii="Menlo" w:hAnsi="Menlo" w:cs="Menlo"/>
+                <w:b/>
+                <w:bCs/>
+                <w:color w:val="008000"/>
+                <w:sz w:val="18"/>
+                <w:szCs w:val="18"/>
+                <w:lang w:eastAsia="zh-TW"/>
+              </w:rPr>
+              <w:t>com.example.receiver</w:t>
+            </w:r>
+            <w:proofErr w:type="spellEnd"/>
+            <w:r>
+              <w:rPr>
+                <w:rFonts w:ascii="Menlo" w:hAnsi="Menlo" w:cs="Menlo"/>
+                <w:b/>
+                <w:bCs/>
+                <w:color w:val="008000"/>
+                <w:sz w:val="18"/>
+                <w:szCs w:val="18"/>
+                <w:lang w:eastAsia="zh-TW"/>
+              </w:rPr>
+              <w:t>"</w:t>
             </w:r>
             <w:r>
               <w:rPr>
@@ -1711,15 +2303,29 @@
               <w:br/>
               <w:t xml:space="preserve">                </w:t>
             </w:r>
-            <w:r>
-              <w:rPr>
-                <w:rFonts w:ascii="Menlo" w:hAnsi="Menlo" w:cs="Menlo"/>
-                <w:color w:val="000000"/>
-                <w:sz w:val="18"/>
-                <w:szCs w:val="18"/>
-                <w:lang w:eastAsia="zh-TW"/>
-              </w:rPr>
-              <w:t>intent.putExtra(</w:t>
+            <w:proofErr w:type="spellStart"/>
+            <w:proofErr w:type="gramStart"/>
+            <w:r>
+              <w:rPr>
+                <w:rFonts w:ascii="Menlo" w:hAnsi="Menlo" w:cs="Menlo"/>
+                <w:color w:val="000000"/>
+                <w:sz w:val="18"/>
+                <w:szCs w:val="18"/>
+                <w:lang w:eastAsia="zh-TW"/>
+              </w:rPr>
+              <w:t>intent.putExtra</w:t>
+            </w:r>
+            <w:proofErr w:type="spellEnd"/>
+            <w:proofErr w:type="gramEnd"/>
+            <w:r>
+              <w:rPr>
+                <w:rFonts w:ascii="Menlo" w:hAnsi="Menlo" w:cs="Menlo"/>
+                <w:color w:val="000000"/>
+                <w:sz w:val="18"/>
+                <w:szCs w:val="18"/>
+                <w:lang w:eastAsia="zh-TW"/>
+              </w:rPr>
+              <w:t>(</w:t>
             </w:r>
             <w:r>
               <w:rPr>
@@ -1743,6 +2349,7 @@
               </w:rPr>
               <w:t xml:space="preserve">, </w:t>
             </w:r>
+            <w:proofErr w:type="spellStart"/>
             <w:r>
               <w:rPr>
                 <w:rFonts w:ascii="Menlo" w:hAnsi="Menlo" w:cs="Menlo"/>
@@ -1761,7 +2368,40 @@
                 <w:szCs w:val="18"/>
                 <w:lang w:eastAsia="zh-TW"/>
               </w:rPr>
-              <w:t>.getText().toString());</w:t>
+              <w:t>.getText</w:t>
+            </w:r>
+            <w:proofErr w:type="spellEnd"/>
+            <w:r>
+              <w:rPr>
+                <w:rFonts w:ascii="Menlo" w:hAnsi="Menlo" w:cs="Menlo"/>
+                <w:color w:val="000000"/>
+                <w:sz w:val="18"/>
+                <w:szCs w:val="18"/>
+                <w:lang w:eastAsia="zh-TW"/>
+              </w:rPr>
+              <w:t>().</w:t>
+            </w:r>
+            <w:proofErr w:type="spellStart"/>
+            <w:r>
+              <w:rPr>
+                <w:rFonts w:ascii="Menlo" w:hAnsi="Menlo" w:cs="Menlo"/>
+                <w:color w:val="000000"/>
+                <w:sz w:val="18"/>
+                <w:szCs w:val="18"/>
+                <w:lang w:eastAsia="zh-TW"/>
+              </w:rPr>
+              <w:t>toString</w:t>
+            </w:r>
+            <w:proofErr w:type="spellEnd"/>
+            <w:r>
+              <w:rPr>
+                <w:rFonts w:ascii="Menlo" w:hAnsi="Menlo" w:cs="Menlo"/>
+                <w:color w:val="000000"/>
+                <w:sz w:val="18"/>
+                <w:szCs w:val="18"/>
+                <w:lang w:eastAsia="zh-TW"/>
+              </w:rPr>
+              <w:t>());</w:t>
             </w:r>
             <w:r>
               <w:rPr>
@@ -1809,15 +2449,27 @@
               <w:br/>
               <w:t xml:space="preserve">                </w:t>
             </w:r>
-            <w:r>
-              <w:rPr>
-                <w:rFonts w:ascii="Menlo" w:hAnsi="Menlo" w:cs="Menlo"/>
-                <w:color w:val="000000"/>
-                <w:sz w:val="18"/>
-                <w:szCs w:val="18"/>
-                <w:lang w:eastAsia="zh-TW"/>
-              </w:rPr>
-              <w:t>startActivity(intent);</w:t>
+            <w:proofErr w:type="spellStart"/>
+            <w:r>
+              <w:rPr>
+                <w:rFonts w:ascii="Menlo" w:hAnsi="Menlo" w:cs="Menlo"/>
+                <w:color w:val="000000"/>
+                <w:sz w:val="18"/>
+                <w:szCs w:val="18"/>
+                <w:lang w:eastAsia="zh-TW"/>
+              </w:rPr>
+              <w:t>startActivity</w:t>
+            </w:r>
+            <w:proofErr w:type="spellEnd"/>
+            <w:r>
+              <w:rPr>
+                <w:rFonts w:ascii="Menlo" w:hAnsi="Menlo" w:cs="Menlo"/>
+                <w:color w:val="000000"/>
+                <w:sz w:val="18"/>
+                <w:szCs w:val="18"/>
+                <w:lang w:eastAsia="zh-TW"/>
+              </w:rPr>
+              <w:t>(intent);</w:t>
             </w:r>
             <w:r>
               <w:rPr>
@@ -1898,7 +2550,21 @@
         <w:rPr>
           <w:b/>
         </w:rPr>
-        <w:t xml:space="preserve"> (app B)</w:t>
+        <w:t xml:space="preserve"> (</w:t>
+      </w:r>
+      <w:proofErr w:type="spellStart"/>
+      <w:r>
+        <w:rPr>
+          <w:b/>
+        </w:rPr>
+        <w:t>app</w:t>
+      </w:r>
+      <w:proofErr w:type="spellEnd"/>
+      <w:r>
+        <w:rPr>
+          <w:b/>
+        </w:rPr>
+        <w:t xml:space="preserve"> B)</w:t>
       </w:r>
       <w:r>
         <w:rPr>
@@ -2031,8 +2697,13 @@
         <w:t xml:space="preserve"> </w:t>
       </w:r>
       <w:r>
-        <w:t>a TextView</w:t>
-      </w:r>
+        <w:t xml:space="preserve">a </w:t>
+      </w:r>
+      <w:proofErr w:type="spellStart"/>
+      <w:r>
+        <w:t>TextView</w:t>
+      </w:r>
+      <w:proofErr w:type="spellEnd"/>
       <w:r>
         <w:t xml:space="preserve"> </w:t>
       </w:r>
@@ -2049,7 +2720,15 @@
         <w:t>, found in “app/res/layout/”.</w:t>
       </w:r>
       <w:r>
-        <w:t xml:space="preserve"> Edit the properties of the TextView in the Properties panel that pops up when you click on it to be:</w:t>
+        <w:t xml:space="preserve"> Edit the properties of the </w:t>
+      </w:r>
+      <w:proofErr w:type="spellStart"/>
+      <w:r>
+        <w:t>TextView</w:t>
+      </w:r>
+      <w:proofErr w:type="spellEnd"/>
+      <w:r>
+        <w:t xml:space="preserve"> in the Properties panel that pops up when you click on it to be:</w:t>
       </w:r>
     </w:p>
     <w:p>
@@ -2061,8 +2740,13 @@
         </w:numPr>
       </w:pPr>
       <w:r>
-        <w:t>ID: txtDisplay</w:t>
-      </w:r>
+        <w:t xml:space="preserve">ID: </w:t>
+      </w:r>
+      <w:proofErr w:type="spellStart"/>
+      <w:r>
+        <w:t>txtDisplay</w:t>
+      </w:r>
+      <w:proofErr w:type="spellEnd"/>
     </w:p>
     <w:p>
       <w:pPr>
@@ -2206,15 +2890,27 @@
               </w:rPr>
               <w:t xml:space="preserve">package </w:t>
             </w:r>
-            <w:r>
-              <w:rPr>
-                <w:rFonts w:ascii="Menlo" w:hAnsi="Menlo" w:cs="Menlo"/>
-                <w:color w:val="000000"/>
-                <w:sz w:val="18"/>
-                <w:szCs w:val="18"/>
-                <w:lang w:eastAsia="zh-TW"/>
-              </w:rPr>
-              <w:t>com.example.receiver;</w:t>
+            <w:proofErr w:type="spellStart"/>
+            <w:r>
+              <w:rPr>
+                <w:rFonts w:ascii="Menlo" w:hAnsi="Menlo" w:cs="Menlo"/>
+                <w:color w:val="000000"/>
+                <w:sz w:val="18"/>
+                <w:szCs w:val="18"/>
+                <w:lang w:eastAsia="zh-TW"/>
+              </w:rPr>
+              <w:t>com.example.receiver</w:t>
+            </w:r>
+            <w:proofErr w:type="spellEnd"/>
+            <w:r>
+              <w:rPr>
+                <w:rFonts w:ascii="Menlo" w:hAnsi="Menlo" w:cs="Menlo"/>
+                <w:color w:val="000000"/>
+                <w:sz w:val="18"/>
+                <w:szCs w:val="18"/>
+                <w:lang w:eastAsia="zh-TW"/>
+              </w:rPr>
+              <w:t>;</w:t>
             </w:r>
             <w:r>
               <w:rPr>
@@ -2280,15 +2976,27 @@
               </w:rPr>
               <w:t xml:space="preserve">import </w:t>
             </w:r>
-            <w:r>
-              <w:rPr>
-                <w:rFonts w:ascii="Menlo" w:hAnsi="Menlo" w:cs="Menlo"/>
-                <w:color w:val="000000"/>
-                <w:sz w:val="18"/>
-                <w:szCs w:val="18"/>
-                <w:lang w:eastAsia="zh-TW"/>
-              </w:rPr>
-              <w:t>android.os.Bundle;</w:t>
+            <w:proofErr w:type="spellStart"/>
+            <w:r>
+              <w:rPr>
+                <w:rFonts w:ascii="Menlo" w:hAnsi="Menlo" w:cs="Menlo"/>
+                <w:color w:val="000000"/>
+                <w:sz w:val="18"/>
+                <w:szCs w:val="18"/>
+                <w:lang w:eastAsia="zh-TW"/>
+              </w:rPr>
+              <w:t>android.os.Bundle</w:t>
+            </w:r>
+            <w:proofErr w:type="spellEnd"/>
+            <w:r>
+              <w:rPr>
+                <w:rFonts w:ascii="Menlo" w:hAnsi="Menlo" w:cs="Menlo"/>
+                <w:color w:val="000000"/>
+                <w:sz w:val="18"/>
+                <w:szCs w:val="18"/>
+                <w:lang w:eastAsia="zh-TW"/>
+              </w:rPr>
+              <w:t>;</w:t>
             </w:r>
             <w:r>
               <w:rPr>
@@ -2312,15 +3020,27 @@
               </w:rPr>
               <w:t xml:space="preserve">import </w:t>
             </w:r>
-            <w:r>
-              <w:rPr>
-                <w:rFonts w:ascii="Menlo" w:hAnsi="Menlo" w:cs="Menlo"/>
-                <w:color w:val="000000"/>
-                <w:sz w:val="18"/>
-                <w:szCs w:val="18"/>
-                <w:lang w:eastAsia="zh-TW"/>
-              </w:rPr>
-              <w:t>android.widget.TextView;</w:t>
+            <w:proofErr w:type="spellStart"/>
+            <w:r>
+              <w:rPr>
+                <w:rFonts w:ascii="Menlo" w:hAnsi="Menlo" w:cs="Menlo"/>
+                <w:color w:val="000000"/>
+                <w:sz w:val="18"/>
+                <w:szCs w:val="18"/>
+                <w:lang w:eastAsia="zh-TW"/>
+              </w:rPr>
+              <w:t>android.widget.TextView</w:t>
+            </w:r>
+            <w:proofErr w:type="spellEnd"/>
+            <w:r>
+              <w:rPr>
+                <w:rFonts w:ascii="Menlo" w:hAnsi="Menlo" w:cs="Menlo"/>
+                <w:color w:val="000000"/>
+                <w:sz w:val="18"/>
+                <w:szCs w:val="18"/>
+                <w:lang w:eastAsia="zh-TW"/>
+              </w:rPr>
+              <w:t>;</w:t>
             </w:r>
             <w:r>
               <w:rPr>
@@ -2354,15 +3074,27 @@
               </w:rPr>
               <w:t xml:space="preserve">public class </w:t>
             </w:r>
-            <w:r>
-              <w:rPr>
-                <w:rFonts w:ascii="Menlo" w:hAnsi="Menlo" w:cs="Menlo"/>
-                <w:color w:val="000000"/>
-                <w:sz w:val="18"/>
-                <w:szCs w:val="18"/>
-                <w:lang w:eastAsia="zh-TW"/>
-              </w:rPr>
-              <w:t xml:space="preserve">MainActivity </w:t>
+            <w:proofErr w:type="spellStart"/>
+            <w:r>
+              <w:rPr>
+                <w:rFonts w:ascii="Menlo" w:hAnsi="Menlo" w:cs="Menlo"/>
+                <w:color w:val="000000"/>
+                <w:sz w:val="18"/>
+                <w:szCs w:val="18"/>
+                <w:lang w:eastAsia="zh-TW"/>
+              </w:rPr>
+              <w:t>MainActivity</w:t>
+            </w:r>
+            <w:proofErr w:type="spellEnd"/>
+            <w:r>
+              <w:rPr>
+                <w:rFonts w:ascii="Menlo" w:hAnsi="Menlo" w:cs="Menlo"/>
+                <w:color w:val="000000"/>
+                <w:sz w:val="18"/>
+                <w:szCs w:val="18"/>
+                <w:lang w:eastAsia="zh-TW"/>
+              </w:rPr>
+              <w:t xml:space="preserve"> </w:t>
             </w:r>
             <w:r>
               <w:rPr>
@@ -2376,15 +3108,27 @@
               </w:rPr>
               <w:t xml:space="preserve">extends </w:t>
             </w:r>
-            <w:r>
-              <w:rPr>
-                <w:rFonts w:ascii="Menlo" w:hAnsi="Menlo" w:cs="Menlo"/>
-                <w:color w:val="000000"/>
-                <w:sz w:val="18"/>
-                <w:szCs w:val="18"/>
-                <w:lang w:eastAsia="zh-TW"/>
-              </w:rPr>
-              <w:t>AppCompatActivity {</w:t>
+            <w:proofErr w:type="spellStart"/>
+            <w:r>
+              <w:rPr>
+                <w:rFonts w:ascii="Menlo" w:hAnsi="Menlo" w:cs="Menlo"/>
+                <w:color w:val="000000"/>
+                <w:sz w:val="18"/>
+                <w:szCs w:val="18"/>
+                <w:lang w:eastAsia="zh-TW"/>
+              </w:rPr>
+              <w:t>AppCompatActivity</w:t>
+            </w:r>
+            <w:proofErr w:type="spellEnd"/>
+            <w:r>
+              <w:rPr>
+                <w:rFonts w:ascii="Menlo" w:hAnsi="Menlo" w:cs="Menlo"/>
+                <w:color w:val="000000"/>
+                <w:sz w:val="18"/>
+                <w:szCs w:val="18"/>
+                <w:lang w:eastAsia="zh-TW"/>
+              </w:rPr>
+              <w:t xml:space="preserve"> {</w:t>
             </w:r>
             <w:r>
               <w:rPr>
@@ -2430,15 +3174,49 @@
               </w:rPr>
               <w:t xml:space="preserve">protected void </w:t>
             </w:r>
-            <w:r>
-              <w:rPr>
-                <w:rFonts w:ascii="Menlo" w:hAnsi="Menlo" w:cs="Menlo"/>
-                <w:color w:val="000000"/>
-                <w:sz w:val="18"/>
-                <w:szCs w:val="18"/>
-                <w:lang w:eastAsia="zh-TW"/>
-              </w:rPr>
-              <w:t>onCreate(Bundle savedInstanceState) {</w:t>
+            <w:proofErr w:type="spellStart"/>
+            <w:r>
+              <w:rPr>
+                <w:rFonts w:ascii="Menlo" w:hAnsi="Menlo" w:cs="Menlo"/>
+                <w:color w:val="000000"/>
+                <w:sz w:val="18"/>
+                <w:szCs w:val="18"/>
+                <w:lang w:eastAsia="zh-TW"/>
+              </w:rPr>
+              <w:t>onCreate</w:t>
+            </w:r>
+            <w:proofErr w:type="spellEnd"/>
+            <w:r>
+              <w:rPr>
+                <w:rFonts w:ascii="Menlo" w:hAnsi="Menlo" w:cs="Menlo"/>
+                <w:color w:val="000000"/>
+                <w:sz w:val="18"/>
+                <w:szCs w:val="18"/>
+                <w:lang w:eastAsia="zh-TW"/>
+              </w:rPr>
+              <w:t xml:space="preserve">(Bundle </w:t>
+            </w:r>
+            <w:proofErr w:type="spellStart"/>
+            <w:r>
+              <w:rPr>
+                <w:rFonts w:ascii="Menlo" w:hAnsi="Menlo" w:cs="Menlo"/>
+                <w:color w:val="000000"/>
+                <w:sz w:val="18"/>
+                <w:szCs w:val="18"/>
+                <w:lang w:eastAsia="zh-TW"/>
+              </w:rPr>
+              <w:t>savedInstanceState</w:t>
+            </w:r>
+            <w:proofErr w:type="spellEnd"/>
+            <w:r>
+              <w:rPr>
+                <w:rFonts w:ascii="Menlo" w:hAnsi="Menlo" w:cs="Menlo"/>
+                <w:color w:val="000000"/>
+                <w:sz w:val="18"/>
+                <w:szCs w:val="18"/>
+                <w:lang w:eastAsia="zh-TW"/>
+              </w:rPr>
+              <w:t>) {</w:t>
             </w:r>
             <w:r>
               <w:rPr>
@@ -2451,6 +3229,7 @@
               <w:br/>
               <w:t xml:space="preserve">        </w:t>
             </w:r>
+            <w:proofErr w:type="spellStart"/>
             <w:r>
               <w:rPr>
                 <w:rFonts w:ascii="Menlo" w:hAnsi="Menlo" w:cs="Menlo"/>
@@ -2471,7 +3250,40 @@
                 <w:szCs w:val="18"/>
                 <w:lang w:eastAsia="zh-TW"/>
               </w:rPr>
-              <w:t>.onCreate(savedInstanceState);</w:t>
+              <w:t>.onCreate</w:t>
+            </w:r>
+            <w:proofErr w:type="spellEnd"/>
+            <w:r>
+              <w:rPr>
+                <w:rFonts w:ascii="Menlo" w:hAnsi="Menlo" w:cs="Menlo"/>
+                <w:color w:val="000000"/>
+                <w:sz w:val="18"/>
+                <w:szCs w:val="18"/>
+                <w:lang w:eastAsia="zh-TW"/>
+              </w:rPr>
+              <w:t>(</w:t>
+            </w:r>
+            <w:proofErr w:type="spellStart"/>
+            <w:r>
+              <w:rPr>
+                <w:rFonts w:ascii="Menlo" w:hAnsi="Menlo" w:cs="Menlo"/>
+                <w:color w:val="000000"/>
+                <w:sz w:val="18"/>
+                <w:szCs w:val="18"/>
+                <w:lang w:eastAsia="zh-TW"/>
+              </w:rPr>
+              <w:t>savedInstanceState</w:t>
+            </w:r>
+            <w:proofErr w:type="spellEnd"/>
+            <w:r>
+              <w:rPr>
+                <w:rFonts w:ascii="Menlo" w:hAnsi="Menlo" w:cs="Menlo"/>
+                <w:color w:val="000000"/>
+                <w:sz w:val="18"/>
+                <w:szCs w:val="18"/>
+                <w:lang w:eastAsia="zh-TW"/>
+              </w:rPr>
+              <w:t>);</w:t>
             </w:r>
             <w:r>
               <w:rPr>
@@ -2482,7 +3294,40 @@
                 <w:lang w:eastAsia="zh-TW"/>
               </w:rPr>
               <w:br/>
-              <w:t xml:space="preserve">        setContentView(R.layout.</w:t>
+              <w:t xml:space="preserve">        </w:t>
+            </w:r>
+            <w:proofErr w:type="spellStart"/>
+            <w:r>
+              <w:rPr>
+                <w:rFonts w:ascii="Menlo" w:hAnsi="Menlo" w:cs="Menlo"/>
+                <w:color w:val="000000"/>
+                <w:sz w:val="18"/>
+                <w:szCs w:val="18"/>
+                <w:lang w:eastAsia="zh-TW"/>
+              </w:rPr>
+              <w:t>setContentView</w:t>
+            </w:r>
+            <w:proofErr w:type="spellEnd"/>
+            <w:r>
+              <w:rPr>
+                <w:rFonts w:ascii="Menlo" w:hAnsi="Menlo" w:cs="Menlo"/>
+                <w:color w:val="000000"/>
+                <w:sz w:val="18"/>
+                <w:szCs w:val="18"/>
+                <w:lang w:eastAsia="zh-TW"/>
+              </w:rPr>
+              <w:t>(</w:t>
+            </w:r>
+            <w:proofErr w:type="spellStart"/>
+            <w:r>
+              <w:rPr>
+                <w:rFonts w:ascii="Menlo" w:hAnsi="Menlo" w:cs="Menlo"/>
+                <w:color w:val="000000"/>
+                <w:sz w:val="18"/>
+                <w:szCs w:val="18"/>
+                <w:lang w:eastAsia="zh-TW"/>
+              </w:rPr>
+              <w:t>R.layout.</w:t>
             </w:r>
             <w:r>
               <w:rPr>
@@ -2498,6 +3343,7 @@
               </w:rPr>
               <w:t>activity_main</w:t>
             </w:r>
+            <w:proofErr w:type="spellEnd"/>
             <w:r>
               <w:rPr>
                 <w:rFonts w:ascii="Menlo" w:hAnsi="Menlo" w:cs="Menlo"/>
@@ -2554,15 +3400,104 @@
               <w:br/>
               <w:t xml:space="preserve">        </w:t>
             </w:r>
-            <w:r>
-              <w:rPr>
-                <w:rFonts w:ascii="Menlo" w:hAnsi="Menlo" w:cs="Menlo"/>
-                <w:color w:val="000000"/>
-                <w:sz w:val="18"/>
-                <w:szCs w:val="18"/>
-                <w:lang w:eastAsia="zh-TW"/>
-              </w:rPr>
-              <w:t>TextView txtview = (TextView)findViewById(R.id.</w:t>
+            <w:proofErr w:type="spellStart"/>
+            <w:r>
+              <w:rPr>
+                <w:rFonts w:ascii="Menlo" w:hAnsi="Menlo" w:cs="Menlo"/>
+                <w:color w:val="000000"/>
+                <w:sz w:val="18"/>
+                <w:szCs w:val="18"/>
+                <w:lang w:eastAsia="zh-TW"/>
+              </w:rPr>
+              <w:t>TextView</w:t>
+            </w:r>
+            <w:proofErr w:type="spellEnd"/>
+            <w:r>
+              <w:rPr>
+                <w:rFonts w:ascii="Menlo" w:hAnsi="Menlo" w:cs="Menlo"/>
+                <w:color w:val="000000"/>
+                <w:sz w:val="18"/>
+                <w:szCs w:val="18"/>
+                <w:lang w:eastAsia="zh-TW"/>
+              </w:rPr>
+              <w:t xml:space="preserve"> </w:t>
+            </w:r>
+            <w:proofErr w:type="spellStart"/>
+            <w:r>
+              <w:rPr>
+                <w:rFonts w:ascii="Menlo" w:hAnsi="Menlo" w:cs="Menlo"/>
+                <w:color w:val="000000"/>
+                <w:sz w:val="18"/>
+                <w:szCs w:val="18"/>
+                <w:lang w:eastAsia="zh-TW"/>
+              </w:rPr>
+              <w:t>txtview</w:t>
+            </w:r>
+            <w:proofErr w:type="spellEnd"/>
+            <w:r>
+              <w:rPr>
+                <w:rFonts w:ascii="Menlo" w:hAnsi="Menlo" w:cs="Menlo"/>
+                <w:color w:val="000000"/>
+                <w:sz w:val="18"/>
+                <w:szCs w:val="18"/>
+                <w:lang w:eastAsia="zh-TW"/>
+              </w:rPr>
+              <w:t xml:space="preserve"> = (</w:t>
+            </w:r>
+            <w:proofErr w:type="spellStart"/>
+            <w:r>
+              <w:rPr>
+                <w:rFonts w:ascii="Menlo" w:hAnsi="Menlo" w:cs="Menlo"/>
+                <w:color w:val="000000"/>
+                <w:sz w:val="18"/>
+                <w:szCs w:val="18"/>
+                <w:lang w:eastAsia="zh-TW"/>
+              </w:rPr>
+              <w:t>TextView</w:t>
+            </w:r>
+            <w:proofErr w:type="spellEnd"/>
+            <w:r>
+              <w:rPr>
+                <w:rFonts w:ascii="Menlo" w:hAnsi="Menlo" w:cs="Menlo"/>
+                <w:color w:val="000000"/>
+                <w:sz w:val="18"/>
+                <w:szCs w:val="18"/>
+                <w:lang w:eastAsia="zh-TW"/>
+              </w:rPr>
+              <w:t>)</w:t>
+            </w:r>
+            <w:proofErr w:type="spellStart"/>
+            <w:r>
+              <w:rPr>
+                <w:rFonts w:ascii="Menlo" w:hAnsi="Menlo" w:cs="Menlo"/>
+                <w:color w:val="000000"/>
+                <w:sz w:val="18"/>
+                <w:szCs w:val="18"/>
+                <w:lang w:eastAsia="zh-TW"/>
+              </w:rPr>
+              <w:t>findViewById</w:t>
+            </w:r>
+            <w:proofErr w:type="spellEnd"/>
+            <w:r>
+              <w:rPr>
+                <w:rFonts w:ascii="Menlo" w:hAnsi="Menlo" w:cs="Menlo"/>
+                <w:color w:val="000000"/>
+                <w:sz w:val="18"/>
+                <w:szCs w:val="18"/>
+                <w:lang w:eastAsia="zh-TW"/>
+              </w:rPr>
+              <w:t>(</w:t>
+            </w:r>
+            <w:proofErr w:type="spellStart"/>
+            <w:r>
+              <w:rPr>
+                <w:rFonts w:ascii="Menlo" w:hAnsi="Menlo" w:cs="Menlo"/>
+                <w:color w:val="000000"/>
+                <w:sz w:val="18"/>
+                <w:szCs w:val="18"/>
+                <w:lang w:eastAsia="zh-TW"/>
+              </w:rPr>
+              <w:t>R.id.</w:t>
             </w:r>
             <w:r>
               <w:rPr>
@@ -2578,6 +3513,7 @@
               </w:rPr>
               <w:t>txtDisplay</w:t>
             </w:r>
+            <w:proofErr w:type="spellEnd"/>
             <w:r>
               <w:rPr>
                 <w:rFonts w:ascii="Menlo" w:hAnsi="Menlo" w:cs="Menlo"/>
@@ -2634,15 +3570,71 @@
               <w:br/>
               <w:t xml:space="preserve">        </w:t>
             </w:r>
-            <w:r>
-              <w:rPr>
-                <w:rFonts w:ascii="Menlo" w:hAnsi="Menlo" w:cs="Menlo"/>
-                <w:color w:val="000000"/>
-                <w:sz w:val="18"/>
-                <w:szCs w:val="18"/>
-                <w:lang w:eastAsia="zh-TW"/>
-              </w:rPr>
-              <w:t>Bundle b = getIntent().getExtras();</w:t>
+            <w:proofErr w:type="spellStart"/>
+            <w:r>
+              <w:rPr>
+                <w:rFonts w:ascii="Menlo" w:hAnsi="Menlo" w:cs="Menlo"/>
+                <w:color w:val="000000"/>
+                <w:sz w:val="18"/>
+                <w:szCs w:val="18"/>
+                <w:lang w:eastAsia="zh-TW"/>
+              </w:rPr>
+              <w:t>Bundle</w:t>
+            </w:r>
+            <w:proofErr w:type="spellEnd"/>
+            <w:r>
+              <w:rPr>
+                <w:rFonts w:ascii="Menlo" w:hAnsi="Menlo" w:cs="Menlo"/>
+                <w:color w:val="000000"/>
+                <w:sz w:val="18"/>
+                <w:szCs w:val="18"/>
+                <w:lang w:eastAsia="zh-TW"/>
+              </w:rPr>
+              <w:t xml:space="preserve"> b = </w:t>
+            </w:r>
+            <w:proofErr w:type="spellStart"/>
+            <w:r>
+              <w:rPr>
+                <w:rFonts w:ascii="Menlo" w:hAnsi="Menlo" w:cs="Menlo"/>
+                <w:color w:val="000000"/>
+                <w:sz w:val="18"/>
+                <w:szCs w:val="18"/>
+                <w:lang w:eastAsia="zh-TW"/>
+              </w:rPr>
+              <w:t>getIntent</w:t>
+            </w:r>
+            <w:proofErr w:type="spellEnd"/>
+            <w:r>
+              <w:rPr>
+                <w:rFonts w:ascii="Menlo" w:hAnsi="Menlo" w:cs="Menlo"/>
+                <w:color w:val="000000"/>
+                <w:sz w:val="18"/>
+                <w:szCs w:val="18"/>
+                <w:lang w:eastAsia="zh-TW"/>
+              </w:rPr>
+              <w:t>().</w:t>
+            </w:r>
+            <w:proofErr w:type="spellStart"/>
+            <w:r>
+              <w:rPr>
+                <w:rFonts w:ascii="Menlo" w:hAnsi="Menlo" w:cs="Menlo"/>
+                <w:color w:val="000000"/>
+                <w:sz w:val="18"/>
+                <w:szCs w:val="18"/>
+                <w:lang w:eastAsia="zh-TW"/>
+              </w:rPr>
+              <w:t>getExtras</w:t>
+            </w:r>
+            <w:proofErr w:type="spellEnd"/>
+            <w:r>
+              <w:rPr>
+                <w:rFonts w:ascii="Menlo" w:hAnsi="Menlo" w:cs="Menlo"/>
+                <w:color w:val="000000"/>
+                <w:sz w:val="18"/>
+                <w:szCs w:val="18"/>
+                <w:lang w:eastAsia="zh-TW"/>
+              </w:rPr>
+              <w:t>();</w:t>
             </w:r>
             <w:r>
               <w:rPr>
@@ -2690,15 +3682,49 @@
               <w:br/>
               <w:t xml:space="preserve">        </w:t>
             </w:r>
-            <w:r>
-              <w:rPr>
-                <w:rFonts w:ascii="Menlo" w:hAnsi="Menlo" w:cs="Menlo"/>
-                <w:color w:val="000000"/>
-                <w:sz w:val="18"/>
-                <w:szCs w:val="18"/>
-                <w:lang w:eastAsia="zh-TW"/>
-              </w:rPr>
-              <w:t>txtview.setText(b.getString(</w:t>
+            <w:proofErr w:type="spellStart"/>
+            <w:r>
+              <w:rPr>
+                <w:rFonts w:ascii="Menlo" w:hAnsi="Menlo" w:cs="Menlo"/>
+                <w:color w:val="000000"/>
+                <w:sz w:val="18"/>
+                <w:szCs w:val="18"/>
+                <w:lang w:eastAsia="zh-TW"/>
+              </w:rPr>
+              <w:t>txtview.setText</w:t>
+            </w:r>
+            <w:proofErr w:type="spellEnd"/>
+            <w:r>
+              <w:rPr>
+                <w:rFonts w:ascii="Menlo" w:hAnsi="Menlo" w:cs="Menlo"/>
+                <w:color w:val="000000"/>
+                <w:sz w:val="18"/>
+                <w:szCs w:val="18"/>
+                <w:lang w:eastAsia="zh-TW"/>
+              </w:rPr>
+              <w:t>(</w:t>
+            </w:r>
+            <w:proofErr w:type="spellStart"/>
+            <w:r>
+              <w:rPr>
+                <w:rFonts w:ascii="Menlo" w:hAnsi="Menlo" w:cs="Menlo"/>
+                <w:color w:val="000000"/>
+                <w:sz w:val="18"/>
+                <w:szCs w:val="18"/>
+                <w:lang w:eastAsia="zh-TW"/>
+              </w:rPr>
+              <w:t>b.getString</w:t>
+            </w:r>
+            <w:proofErr w:type="spellEnd"/>
+            <w:r>
+              <w:rPr>
+                <w:rFonts w:ascii="Menlo" w:hAnsi="Menlo" w:cs="Menlo"/>
+                <w:color w:val="000000"/>
+                <w:sz w:val="18"/>
+                <w:szCs w:val="18"/>
+                <w:lang w:eastAsia="zh-TW"/>
+              </w:rPr>
+              <w:t>(</w:t>
             </w:r>
             <w:r>
               <w:rPr>
@@ -2879,13 +3905,7 @@
         </w:drawing>
       </w:r>
       <w:r>
-        <w:t xml:space="preserve">will stop </w:t>
-      </w:r>
-      <w:r>
-        <w:t xml:space="preserve">running </w:t>
-      </w:r>
-      <w:r>
-        <w:t xml:space="preserve">and throw an error, but that is okay. We just need to </w:t>
+        <w:t xml:space="preserve">will stop running and throw an error, but that is okay. We just need to </w:t>
       </w:r>
       <w:r>
         <w:t xml:space="preserve">run it that first time to </w:t>
@@ -3327,7 +4347,21 @@
         <w:rPr>
           <w:b/>
         </w:rPr>
-        <w:t xml:space="preserve"> (app C)</w:t>
+        <w:t xml:space="preserve"> (</w:t>
+      </w:r>
+      <w:proofErr w:type="spellStart"/>
+      <w:r>
+        <w:rPr>
+          <w:b/>
+        </w:rPr>
+        <w:t>app</w:t>
+      </w:r>
+      <w:proofErr w:type="spellEnd"/>
+      <w:r>
+        <w:rPr>
+          <w:b/>
+        </w:rPr>
+        <w:t xml:space="preserve"> C)</w:t>
       </w:r>
       <w:r>
         <w:rPr>
@@ -3375,7 +4409,15 @@
         <w:t xml:space="preserve"> new project with name</w:t>
       </w:r>
       <w:r>
-        <w:t xml:space="preserve"> “HackerApp”. Save the package.</w:t>
+        <w:t xml:space="preserve"> “</w:t>
+      </w:r>
+      <w:proofErr w:type="spellStart"/>
+      <w:r>
+        <w:t>HackerApp</w:t>
+      </w:r>
+      <w:proofErr w:type="spellEnd"/>
+      <w:r>
+        <w:t>”. Save the package.</w:t>
       </w:r>
     </w:p>
     <w:p>
@@ -3479,8 +4521,13 @@
       <w:r>
         <w:t xml:space="preserve"> </w:t>
       </w:r>
-      <w:r>
-        <w:t>TextView object into the design view</w:t>
+      <w:proofErr w:type="spellStart"/>
+      <w:r>
+        <w:t>TextView</w:t>
+      </w:r>
+      <w:proofErr w:type="spellEnd"/>
+      <w:r>
+        <w:t xml:space="preserve"> object into the design view</w:t>
       </w:r>
       <w:r>
         <w:t xml:space="preserve"> (found in “app/res/layout/activity_main.xml”)</w:t>
@@ -3498,7 +4545,15 @@
         <w:t>ent Tree panel.</w:t>
       </w:r>
       <w:r>
-        <w:t xml:space="preserve"> Change the properties of this TextView to be:</w:t>
+        <w:t xml:space="preserve"> Change the properties of this </w:t>
+      </w:r>
+      <w:proofErr w:type="spellStart"/>
+      <w:r>
+        <w:t>TextView</w:t>
+      </w:r>
+      <w:proofErr w:type="spellEnd"/>
+      <w:r>
+        <w:t xml:space="preserve"> to be:</w:t>
       </w:r>
     </w:p>
     <w:p>
@@ -3510,15 +4565,28 @@
         </w:numPr>
       </w:pPr>
       <w:r>
-        <w:t>ID: txtDisplay</w:t>
-      </w:r>
+        <w:t xml:space="preserve">ID: </w:t>
+      </w:r>
+      <w:proofErr w:type="spellStart"/>
+      <w:r>
+        <w:t>txtDisplay</w:t>
+      </w:r>
+      <w:proofErr w:type="spellEnd"/>
     </w:p>
     <w:p>
       <w:pPr>
         <w:ind w:left="720"/>
       </w:pPr>
       <w:r>
-        <w:t xml:space="preserve">If the app template is Empty, it usually already has a “Hello, World” TextView present. We can use that. </w:t>
+        <w:t xml:space="preserve">If the app template is Empty, it usually already has a “Hello, World” </w:t>
+      </w:r>
+      <w:proofErr w:type="spellStart"/>
+      <w:r>
+        <w:t>TextView</w:t>
+      </w:r>
+      <w:proofErr w:type="spellEnd"/>
+      <w:r>
+        <w:t xml:space="preserve"> present. We can use that. </w:t>
       </w:r>
     </w:p>
     <w:p>
@@ -3606,9 +4674,11 @@
       <w:r>
         <w:t xml:space="preserve">the </w:t>
       </w:r>
+      <w:proofErr w:type="spellStart"/>
       <w:r>
         <w:t>Gradle</w:t>
       </w:r>
+      <w:proofErr w:type="spellEnd"/>
       <w:r>
         <w:t xml:space="preserve"> build script for the </w:t>
       </w:r>
@@ -3616,10 +4686,25 @@
         <w:t xml:space="preserve">specific module, </w:t>
       </w:r>
       <w:r>
-        <w:t xml:space="preserve">found under “app/Gradle Scripts/”, in the </w:t>
-      </w:r>
-      <w:r>
-        <w:t>build.gradle (Module: app) file.</w:t>
+        <w:t>found under “app/</w:t>
+      </w:r>
+      <w:proofErr w:type="spellStart"/>
+      <w:r>
+        <w:t>Gradle</w:t>
+      </w:r>
+      <w:proofErr w:type="spellEnd"/>
+      <w:r>
+        <w:t xml:space="preserve"> Scripts/”, in the </w:t>
+      </w:r>
+      <w:proofErr w:type="spellStart"/>
+      <w:proofErr w:type="gramStart"/>
+      <w:r>
+        <w:t>build.gradle</w:t>
+      </w:r>
+      <w:proofErr w:type="spellEnd"/>
+      <w:proofErr w:type="gramEnd"/>
+      <w:r>
+        <w:t xml:space="preserve"> (Module: app) file.</w:t>
       </w:r>
       <w:r>
         <w:t xml:space="preserve"> </w:t>
@@ -3630,14 +4715,27 @@
       <w:r>
         <w:t xml:space="preserve">hange the </w:t>
       </w:r>
+      <w:proofErr w:type="spellStart"/>
       <w:r>
         <w:t>applicationI</w:t>
       </w:r>
       <w:r>
-        <w:t xml:space="preserve">d to </w:t>
-      </w:r>
-      <w:r>
-        <w:t>the applicationId the Receiver app has</w:t>
+        <w:t>d</w:t>
+      </w:r>
+      <w:proofErr w:type="spellEnd"/>
+      <w:r>
+        <w:t xml:space="preserve"> to </w:t>
+      </w:r>
+      <w:r>
+        <w:t xml:space="preserve">the </w:t>
+      </w:r>
+      <w:proofErr w:type="spellStart"/>
+      <w:r>
+        <w:t>applicationId</w:t>
+      </w:r>
+      <w:proofErr w:type="spellEnd"/>
+      <w:r>
+        <w:t xml:space="preserve"> the Receiver app has</w:t>
       </w:r>
       <w:r>
         <w:t xml:space="preserve">. </w:t>
@@ -3660,20 +4758,16 @@
       <w:r>
         <w:t xml:space="preserve"> the same </w:t>
       </w:r>
+      <w:proofErr w:type="spellStart"/>
       <w:r>
         <w:t>applicationId</w:t>
       </w:r>
+      <w:proofErr w:type="spellEnd"/>
       <w:r>
         <w:t>, it could receive the data that s</w:t>
       </w:r>
       <w:r>
-        <w:t xml:space="preserve">hould be received by </w:t>
-      </w:r>
-      <w:r>
-        <w:t>as the Receiver</w:t>
-      </w:r>
-      <w:r>
-        <w:t>.</w:t>
+        <w:t>hould be received by as the Receiver.</w:t>
       </w:r>
     </w:p>
     <w:p>
@@ -3820,15 +4914,27 @@
               </w:rPr>
               <w:t xml:space="preserve">package </w:t>
             </w:r>
-            <w:r>
-              <w:rPr>
-                <w:rFonts w:ascii="Menlo" w:hAnsi="Menlo" w:cs="Menlo"/>
-                <w:color w:val="000000"/>
-                <w:sz w:val="18"/>
-                <w:szCs w:val="18"/>
-                <w:lang w:eastAsia="zh-TW"/>
-              </w:rPr>
-              <w:t>com.example.hackerapp;</w:t>
+            <w:proofErr w:type="spellStart"/>
+            <w:r>
+              <w:rPr>
+                <w:rFonts w:ascii="Menlo" w:hAnsi="Menlo" w:cs="Menlo"/>
+                <w:color w:val="000000"/>
+                <w:sz w:val="18"/>
+                <w:szCs w:val="18"/>
+                <w:lang w:eastAsia="zh-TW"/>
+              </w:rPr>
+              <w:t>com.example.hackerapp</w:t>
+            </w:r>
+            <w:proofErr w:type="spellEnd"/>
+            <w:r>
+              <w:rPr>
+                <w:rFonts w:ascii="Menlo" w:hAnsi="Menlo" w:cs="Menlo"/>
+                <w:color w:val="000000"/>
+                <w:sz w:val="18"/>
+                <w:szCs w:val="18"/>
+                <w:lang w:eastAsia="zh-TW"/>
+              </w:rPr>
+              <w:t>;</w:t>
             </w:r>
             <w:r>
               <w:rPr>
@@ -3894,15 +5000,27 @@
               </w:rPr>
               <w:t xml:space="preserve">import </w:t>
             </w:r>
-            <w:r>
-              <w:rPr>
-                <w:rFonts w:ascii="Menlo" w:hAnsi="Menlo" w:cs="Menlo"/>
-                <w:color w:val="000000"/>
-                <w:sz w:val="18"/>
-                <w:szCs w:val="18"/>
-                <w:lang w:eastAsia="zh-TW"/>
-              </w:rPr>
-              <w:t>android.os.Bundle;</w:t>
+            <w:proofErr w:type="spellStart"/>
+            <w:r>
+              <w:rPr>
+                <w:rFonts w:ascii="Menlo" w:hAnsi="Menlo" w:cs="Menlo"/>
+                <w:color w:val="000000"/>
+                <w:sz w:val="18"/>
+                <w:szCs w:val="18"/>
+                <w:lang w:eastAsia="zh-TW"/>
+              </w:rPr>
+              <w:t>android.os.Bundle</w:t>
+            </w:r>
+            <w:proofErr w:type="spellEnd"/>
+            <w:r>
+              <w:rPr>
+                <w:rFonts w:ascii="Menlo" w:hAnsi="Menlo" w:cs="Menlo"/>
+                <w:color w:val="000000"/>
+                <w:sz w:val="18"/>
+                <w:szCs w:val="18"/>
+                <w:lang w:eastAsia="zh-TW"/>
+              </w:rPr>
+              <w:t>;</w:t>
             </w:r>
             <w:r>
               <w:rPr>
@@ -3926,15 +5044,27 @@
               </w:rPr>
               <w:t xml:space="preserve">import </w:t>
             </w:r>
-            <w:r>
-              <w:rPr>
-                <w:rFonts w:ascii="Menlo" w:hAnsi="Menlo" w:cs="Menlo"/>
-                <w:color w:val="000000"/>
-                <w:sz w:val="18"/>
-                <w:szCs w:val="18"/>
-                <w:lang w:eastAsia="zh-TW"/>
-              </w:rPr>
-              <w:t>android.widget.TextView;</w:t>
+            <w:proofErr w:type="spellStart"/>
+            <w:r>
+              <w:rPr>
+                <w:rFonts w:ascii="Menlo" w:hAnsi="Menlo" w:cs="Menlo"/>
+                <w:color w:val="000000"/>
+                <w:sz w:val="18"/>
+                <w:szCs w:val="18"/>
+                <w:lang w:eastAsia="zh-TW"/>
+              </w:rPr>
+              <w:t>android.widget.TextView</w:t>
+            </w:r>
+            <w:proofErr w:type="spellEnd"/>
+            <w:r>
+              <w:rPr>
+                <w:rFonts w:ascii="Menlo" w:hAnsi="Menlo" w:cs="Menlo"/>
+                <w:color w:val="000000"/>
+                <w:sz w:val="18"/>
+                <w:szCs w:val="18"/>
+                <w:lang w:eastAsia="zh-TW"/>
+              </w:rPr>
+              <w:t>;</w:t>
             </w:r>
             <w:r>
               <w:rPr>
@@ -3968,15 +5098,27 @@
               </w:rPr>
               <w:t xml:space="preserve">public class </w:t>
             </w:r>
-            <w:r>
-              <w:rPr>
-                <w:rFonts w:ascii="Menlo" w:hAnsi="Menlo" w:cs="Menlo"/>
-                <w:color w:val="000000"/>
-                <w:sz w:val="18"/>
-                <w:szCs w:val="18"/>
-                <w:lang w:eastAsia="zh-TW"/>
-              </w:rPr>
-              <w:t xml:space="preserve">MainActivity </w:t>
+            <w:proofErr w:type="spellStart"/>
+            <w:r>
+              <w:rPr>
+                <w:rFonts w:ascii="Menlo" w:hAnsi="Menlo" w:cs="Menlo"/>
+                <w:color w:val="000000"/>
+                <w:sz w:val="18"/>
+                <w:szCs w:val="18"/>
+                <w:lang w:eastAsia="zh-TW"/>
+              </w:rPr>
+              <w:t>MainActivity</w:t>
+            </w:r>
+            <w:proofErr w:type="spellEnd"/>
+            <w:r>
+              <w:rPr>
+                <w:rFonts w:ascii="Menlo" w:hAnsi="Menlo" w:cs="Menlo"/>
+                <w:color w:val="000000"/>
+                <w:sz w:val="18"/>
+                <w:szCs w:val="18"/>
+                <w:lang w:eastAsia="zh-TW"/>
+              </w:rPr>
+              <w:t xml:space="preserve"> </w:t>
             </w:r>
             <w:r>
               <w:rPr>
@@ -3990,15 +5132,27 @@
               </w:rPr>
               <w:t xml:space="preserve">extends </w:t>
             </w:r>
-            <w:r>
-              <w:rPr>
-                <w:rFonts w:ascii="Menlo" w:hAnsi="Menlo" w:cs="Menlo"/>
-                <w:color w:val="000000"/>
-                <w:sz w:val="18"/>
-                <w:szCs w:val="18"/>
-                <w:lang w:eastAsia="zh-TW"/>
-              </w:rPr>
-              <w:t>AppCompatActivity {</w:t>
+            <w:proofErr w:type="spellStart"/>
+            <w:r>
+              <w:rPr>
+                <w:rFonts w:ascii="Menlo" w:hAnsi="Menlo" w:cs="Menlo"/>
+                <w:color w:val="000000"/>
+                <w:sz w:val="18"/>
+                <w:szCs w:val="18"/>
+                <w:lang w:eastAsia="zh-TW"/>
+              </w:rPr>
+              <w:t>AppCompatActivity</w:t>
+            </w:r>
+            <w:proofErr w:type="spellEnd"/>
+            <w:r>
+              <w:rPr>
+                <w:rFonts w:ascii="Menlo" w:hAnsi="Menlo" w:cs="Menlo"/>
+                <w:color w:val="000000"/>
+                <w:sz w:val="18"/>
+                <w:szCs w:val="18"/>
+                <w:lang w:eastAsia="zh-TW"/>
+              </w:rPr>
+              <w:t xml:space="preserve"> {</w:t>
             </w:r>
             <w:r>
               <w:rPr>
@@ -4054,15 +5208,49 @@
               </w:rPr>
               <w:t xml:space="preserve">protected void </w:t>
             </w:r>
-            <w:r>
-              <w:rPr>
-                <w:rFonts w:ascii="Menlo" w:hAnsi="Menlo" w:cs="Menlo"/>
-                <w:color w:val="000000"/>
-                <w:sz w:val="18"/>
-                <w:szCs w:val="18"/>
-                <w:lang w:eastAsia="zh-TW"/>
-              </w:rPr>
-              <w:t>onCreate(Bundle savedInstanceState) {</w:t>
+            <w:proofErr w:type="spellStart"/>
+            <w:r>
+              <w:rPr>
+                <w:rFonts w:ascii="Menlo" w:hAnsi="Menlo" w:cs="Menlo"/>
+                <w:color w:val="000000"/>
+                <w:sz w:val="18"/>
+                <w:szCs w:val="18"/>
+                <w:lang w:eastAsia="zh-TW"/>
+              </w:rPr>
+              <w:t>onCreate</w:t>
+            </w:r>
+            <w:proofErr w:type="spellEnd"/>
+            <w:r>
+              <w:rPr>
+                <w:rFonts w:ascii="Menlo" w:hAnsi="Menlo" w:cs="Menlo"/>
+                <w:color w:val="000000"/>
+                <w:sz w:val="18"/>
+                <w:szCs w:val="18"/>
+                <w:lang w:eastAsia="zh-TW"/>
+              </w:rPr>
+              <w:t xml:space="preserve">(Bundle </w:t>
+            </w:r>
+            <w:proofErr w:type="spellStart"/>
+            <w:r>
+              <w:rPr>
+                <w:rFonts w:ascii="Menlo" w:hAnsi="Menlo" w:cs="Menlo"/>
+                <w:color w:val="000000"/>
+                <w:sz w:val="18"/>
+                <w:szCs w:val="18"/>
+                <w:lang w:eastAsia="zh-TW"/>
+              </w:rPr>
+              <w:t>savedInstanceState</w:t>
+            </w:r>
+            <w:proofErr w:type="spellEnd"/>
+            <w:r>
+              <w:rPr>
+                <w:rFonts w:ascii="Menlo" w:hAnsi="Menlo" w:cs="Menlo"/>
+                <w:color w:val="000000"/>
+                <w:sz w:val="18"/>
+                <w:szCs w:val="18"/>
+                <w:lang w:eastAsia="zh-TW"/>
+              </w:rPr>
+              <w:t>) {</w:t>
             </w:r>
             <w:r>
               <w:rPr>
@@ -4075,6 +5263,7 @@
               <w:br/>
               <w:t xml:space="preserve">        </w:t>
             </w:r>
+            <w:proofErr w:type="spellStart"/>
             <w:r>
               <w:rPr>
                 <w:rFonts w:ascii="Menlo" w:hAnsi="Menlo" w:cs="Menlo"/>
@@ -4095,7 +5284,40 @@
                 <w:szCs w:val="18"/>
                 <w:lang w:eastAsia="zh-TW"/>
               </w:rPr>
-              <w:t>.onCreate(savedInstanceState);</w:t>
+              <w:t>.onCreate</w:t>
+            </w:r>
+            <w:proofErr w:type="spellEnd"/>
+            <w:r>
+              <w:rPr>
+                <w:rFonts w:ascii="Menlo" w:hAnsi="Menlo" w:cs="Menlo"/>
+                <w:color w:val="000000"/>
+                <w:sz w:val="18"/>
+                <w:szCs w:val="18"/>
+                <w:lang w:eastAsia="zh-TW"/>
+              </w:rPr>
+              <w:t>(</w:t>
+            </w:r>
+            <w:proofErr w:type="spellStart"/>
+            <w:r>
+              <w:rPr>
+                <w:rFonts w:ascii="Menlo" w:hAnsi="Menlo" w:cs="Menlo"/>
+                <w:color w:val="000000"/>
+                <w:sz w:val="18"/>
+                <w:szCs w:val="18"/>
+                <w:lang w:eastAsia="zh-TW"/>
+              </w:rPr>
+              <w:t>savedInstanceState</w:t>
+            </w:r>
+            <w:proofErr w:type="spellEnd"/>
+            <w:r>
+              <w:rPr>
+                <w:rFonts w:ascii="Menlo" w:hAnsi="Menlo" w:cs="Menlo"/>
+                <w:color w:val="000000"/>
+                <w:sz w:val="18"/>
+                <w:szCs w:val="18"/>
+                <w:lang w:eastAsia="zh-TW"/>
+              </w:rPr>
+              <w:t>);</w:t>
             </w:r>
             <w:r>
               <w:rPr>
@@ -4106,7 +5328,40 @@
                 <w:lang w:eastAsia="zh-TW"/>
               </w:rPr>
               <w:br/>
-              <w:t xml:space="preserve">        setContentView(R.layout.</w:t>
+              <w:t xml:space="preserve">        </w:t>
+            </w:r>
+            <w:proofErr w:type="spellStart"/>
+            <w:r>
+              <w:rPr>
+                <w:rFonts w:ascii="Menlo" w:hAnsi="Menlo" w:cs="Menlo"/>
+                <w:color w:val="000000"/>
+                <w:sz w:val="18"/>
+                <w:szCs w:val="18"/>
+                <w:lang w:eastAsia="zh-TW"/>
+              </w:rPr>
+              <w:t>setContentView</w:t>
+            </w:r>
+            <w:proofErr w:type="spellEnd"/>
+            <w:r>
+              <w:rPr>
+                <w:rFonts w:ascii="Menlo" w:hAnsi="Menlo" w:cs="Menlo"/>
+                <w:color w:val="000000"/>
+                <w:sz w:val="18"/>
+                <w:szCs w:val="18"/>
+                <w:lang w:eastAsia="zh-TW"/>
+              </w:rPr>
+              <w:t>(</w:t>
+            </w:r>
+            <w:proofErr w:type="spellStart"/>
+            <w:r>
+              <w:rPr>
+                <w:rFonts w:ascii="Menlo" w:hAnsi="Menlo" w:cs="Menlo"/>
+                <w:color w:val="000000"/>
+                <w:sz w:val="18"/>
+                <w:szCs w:val="18"/>
+                <w:lang w:eastAsia="zh-TW"/>
+              </w:rPr>
+              <w:t>R.layout.</w:t>
             </w:r>
             <w:r>
               <w:rPr>
@@ -4122,6 +5377,7 @@
               </w:rPr>
               <w:t>activity_main</w:t>
             </w:r>
+            <w:proofErr w:type="spellEnd"/>
             <w:r>
               <w:rPr>
                 <w:rFonts w:ascii="Menlo" w:hAnsi="Menlo" w:cs="Menlo"/>
@@ -4163,8 +5419,9 @@
                 <w:szCs w:val="18"/>
                 <w:lang w:eastAsia="zh-TW"/>
               </w:rPr>
-              <w:t>// init the textView to display data</w:t>
-            </w:r>
+              <w:t xml:space="preserve">// </w:t>
+            </w:r>
+            <w:proofErr w:type="spellStart"/>
             <w:r>
               <w:rPr>
                 <w:rFonts w:ascii="Menlo" w:hAnsi="Menlo" w:cs="Menlo"/>
@@ -4175,18 +5432,158 @@
                 <w:szCs w:val="18"/>
                 <w:lang w:eastAsia="zh-TW"/>
               </w:rPr>
+              <w:t>init</w:t>
+            </w:r>
+            <w:proofErr w:type="spellEnd"/>
+            <w:r>
+              <w:rPr>
+                <w:rFonts w:ascii="Menlo" w:hAnsi="Menlo" w:cs="Menlo"/>
+                <w:i/>
+                <w:iCs/>
+                <w:color w:val="808080"/>
+                <w:sz w:val="18"/>
+                <w:szCs w:val="18"/>
+                <w:lang w:eastAsia="zh-TW"/>
+              </w:rPr>
+              <w:t xml:space="preserve"> the </w:t>
+            </w:r>
+            <w:proofErr w:type="spellStart"/>
+            <w:r>
+              <w:rPr>
+                <w:rFonts w:ascii="Menlo" w:hAnsi="Menlo" w:cs="Menlo"/>
+                <w:i/>
+                <w:iCs/>
+                <w:color w:val="808080"/>
+                <w:sz w:val="18"/>
+                <w:szCs w:val="18"/>
+                <w:lang w:eastAsia="zh-TW"/>
+              </w:rPr>
+              <w:t>textView</w:t>
+            </w:r>
+            <w:proofErr w:type="spellEnd"/>
+            <w:r>
+              <w:rPr>
+                <w:rFonts w:ascii="Menlo" w:hAnsi="Menlo" w:cs="Menlo"/>
+                <w:i/>
+                <w:iCs/>
+                <w:color w:val="808080"/>
+                <w:sz w:val="18"/>
+                <w:szCs w:val="18"/>
+                <w:lang w:eastAsia="zh-TW"/>
+              </w:rPr>
+              <w:t xml:space="preserve"> to display data</w:t>
+            </w:r>
+            <w:r>
+              <w:rPr>
+                <w:rFonts w:ascii="Menlo" w:hAnsi="Menlo" w:cs="Menlo"/>
+                <w:i/>
+                <w:iCs/>
+                <w:color w:val="808080"/>
+                <w:sz w:val="18"/>
+                <w:szCs w:val="18"/>
+                <w:lang w:eastAsia="zh-TW"/>
+              </w:rPr>
               <w:br/>
               <w:t xml:space="preserve">        </w:t>
             </w:r>
-            <w:r>
-              <w:rPr>
-                <w:rFonts w:ascii="Menlo" w:hAnsi="Menlo" w:cs="Menlo"/>
-                <w:color w:val="000000"/>
-                <w:sz w:val="18"/>
-                <w:szCs w:val="18"/>
-                <w:lang w:eastAsia="zh-TW"/>
-              </w:rPr>
-              <w:t>TextView txtDisplay = (TextView)findViewById(R.id.</w:t>
+            <w:proofErr w:type="spellStart"/>
+            <w:r>
+              <w:rPr>
+                <w:rFonts w:ascii="Menlo" w:hAnsi="Menlo" w:cs="Menlo"/>
+                <w:color w:val="000000"/>
+                <w:sz w:val="18"/>
+                <w:szCs w:val="18"/>
+                <w:lang w:eastAsia="zh-TW"/>
+              </w:rPr>
+              <w:t>TextView</w:t>
+            </w:r>
+            <w:proofErr w:type="spellEnd"/>
+            <w:r>
+              <w:rPr>
+                <w:rFonts w:ascii="Menlo" w:hAnsi="Menlo" w:cs="Menlo"/>
+                <w:color w:val="000000"/>
+                <w:sz w:val="18"/>
+                <w:szCs w:val="18"/>
+                <w:lang w:eastAsia="zh-TW"/>
+              </w:rPr>
+              <w:t xml:space="preserve"> </w:t>
+            </w:r>
+            <w:proofErr w:type="spellStart"/>
+            <w:r>
+              <w:rPr>
+                <w:rFonts w:ascii="Menlo" w:hAnsi="Menlo" w:cs="Menlo"/>
+                <w:color w:val="000000"/>
+                <w:sz w:val="18"/>
+                <w:szCs w:val="18"/>
+                <w:lang w:eastAsia="zh-TW"/>
+              </w:rPr>
+              <w:t>txtDisplay</w:t>
+            </w:r>
+            <w:proofErr w:type="spellEnd"/>
+            <w:r>
+              <w:rPr>
+                <w:rFonts w:ascii="Menlo" w:hAnsi="Menlo" w:cs="Menlo"/>
+                <w:color w:val="000000"/>
+                <w:sz w:val="18"/>
+                <w:szCs w:val="18"/>
+                <w:lang w:eastAsia="zh-TW"/>
+              </w:rPr>
+              <w:t xml:space="preserve"> = (</w:t>
+            </w:r>
+            <w:proofErr w:type="spellStart"/>
+            <w:r>
+              <w:rPr>
+                <w:rFonts w:ascii="Menlo" w:hAnsi="Menlo" w:cs="Menlo"/>
+                <w:color w:val="000000"/>
+                <w:sz w:val="18"/>
+                <w:szCs w:val="18"/>
+                <w:lang w:eastAsia="zh-TW"/>
+              </w:rPr>
+              <w:t>TextView</w:t>
+            </w:r>
+            <w:proofErr w:type="spellEnd"/>
+            <w:r>
+              <w:rPr>
+                <w:rFonts w:ascii="Menlo" w:hAnsi="Menlo" w:cs="Menlo"/>
+                <w:color w:val="000000"/>
+                <w:sz w:val="18"/>
+                <w:szCs w:val="18"/>
+                <w:lang w:eastAsia="zh-TW"/>
+              </w:rPr>
+              <w:t>)</w:t>
+            </w:r>
+            <w:proofErr w:type="spellStart"/>
+            <w:r>
+              <w:rPr>
+                <w:rFonts w:ascii="Menlo" w:hAnsi="Menlo" w:cs="Menlo"/>
+                <w:color w:val="000000"/>
+                <w:sz w:val="18"/>
+                <w:szCs w:val="18"/>
+                <w:lang w:eastAsia="zh-TW"/>
+              </w:rPr>
+              <w:t>findViewById</w:t>
+            </w:r>
+            <w:proofErr w:type="spellEnd"/>
+            <w:r>
+              <w:rPr>
+                <w:rFonts w:ascii="Menlo" w:hAnsi="Menlo" w:cs="Menlo"/>
+                <w:color w:val="000000"/>
+                <w:sz w:val="18"/>
+                <w:szCs w:val="18"/>
+                <w:lang w:eastAsia="zh-TW"/>
+              </w:rPr>
+              <w:t>(</w:t>
+            </w:r>
+            <w:proofErr w:type="spellStart"/>
+            <w:r>
+              <w:rPr>
+                <w:rFonts w:ascii="Menlo" w:hAnsi="Menlo" w:cs="Menlo"/>
+                <w:color w:val="000000"/>
+                <w:sz w:val="18"/>
+                <w:szCs w:val="18"/>
+                <w:lang w:eastAsia="zh-TW"/>
+              </w:rPr>
+              <w:t>R.id.</w:t>
             </w:r>
             <w:r>
               <w:rPr>
@@ -4202,6 +5599,7 @@
               </w:rPr>
               <w:t>txtDisplay</w:t>
             </w:r>
+            <w:proofErr w:type="spellEnd"/>
             <w:r>
               <w:rPr>
                 <w:rFonts w:ascii="Menlo" w:hAnsi="Menlo" w:cs="Menlo"/>
@@ -4221,7 +5619,29 @@
                 <w:lang w:eastAsia="zh-TW"/>
               </w:rPr>
               <w:br/>
-              <w:t xml:space="preserve">        String dataBundle = </w:t>
+              <w:t xml:space="preserve">        String </w:t>
+            </w:r>
+            <w:proofErr w:type="spellStart"/>
+            <w:r>
+              <w:rPr>
+                <w:rFonts w:ascii="Menlo" w:hAnsi="Menlo" w:cs="Menlo"/>
+                <w:color w:val="000000"/>
+                <w:sz w:val="18"/>
+                <w:szCs w:val="18"/>
+                <w:lang w:eastAsia="zh-TW"/>
+              </w:rPr>
+              <w:t>dataBundle</w:t>
+            </w:r>
+            <w:proofErr w:type="spellEnd"/>
+            <w:r>
+              <w:rPr>
+                <w:rFonts w:ascii="Menlo" w:hAnsi="Menlo" w:cs="Menlo"/>
+                <w:color w:val="000000"/>
+                <w:sz w:val="18"/>
+                <w:szCs w:val="18"/>
+                <w:lang w:eastAsia="zh-TW"/>
+              </w:rPr>
+              <w:t xml:space="preserve"> = </w:t>
             </w:r>
             <w:r>
               <w:rPr>
@@ -4335,7 +5755,73 @@
                 <w:szCs w:val="18"/>
                 <w:lang w:eastAsia="zh-TW"/>
               </w:rPr>
-              <w:t>Bundle bundle = getIntent().getExtras();</w:t>
+              <w:t xml:space="preserve">Bundle </w:t>
+            </w:r>
+            <w:proofErr w:type="spellStart"/>
+            <w:r>
+              <w:rPr>
+                <w:rFonts w:ascii="Menlo" w:hAnsi="Menlo" w:cs="Menlo"/>
+                <w:color w:val="000000"/>
+                <w:sz w:val="18"/>
+                <w:szCs w:val="18"/>
+                <w:lang w:eastAsia="zh-TW"/>
+              </w:rPr>
+              <w:t>bundle</w:t>
+            </w:r>
+            <w:proofErr w:type="spellEnd"/>
+            <w:r>
+              <w:rPr>
+                <w:rFonts w:ascii="Menlo" w:hAnsi="Menlo" w:cs="Menlo"/>
+                <w:color w:val="000000"/>
+                <w:sz w:val="18"/>
+                <w:szCs w:val="18"/>
+                <w:lang w:eastAsia="zh-TW"/>
+              </w:rPr>
+              <w:t xml:space="preserve"> = </w:t>
+            </w:r>
+            <w:proofErr w:type="spellStart"/>
+            <w:r>
+              <w:rPr>
+                <w:rFonts w:ascii="Menlo" w:hAnsi="Menlo" w:cs="Menlo"/>
+                <w:color w:val="000000"/>
+                <w:sz w:val="18"/>
+                <w:szCs w:val="18"/>
+                <w:lang w:eastAsia="zh-TW"/>
+              </w:rPr>
+              <w:t>getIntent</w:t>
+            </w:r>
+            <w:proofErr w:type="spellEnd"/>
+            <w:r>
+              <w:rPr>
+                <w:rFonts w:ascii="Menlo" w:hAnsi="Menlo" w:cs="Menlo"/>
+                <w:color w:val="000000"/>
+                <w:sz w:val="18"/>
+                <w:szCs w:val="18"/>
+                <w:lang w:eastAsia="zh-TW"/>
+              </w:rPr>
+              <w:t>().</w:t>
+            </w:r>
+            <w:proofErr w:type="spellStart"/>
+            <w:r>
+              <w:rPr>
+                <w:rFonts w:ascii="Menlo" w:hAnsi="Menlo" w:cs="Menlo"/>
+                <w:color w:val="000000"/>
+                <w:sz w:val="18"/>
+                <w:szCs w:val="18"/>
+                <w:lang w:eastAsia="zh-TW"/>
+              </w:rPr>
+              <w:t>getExtras</w:t>
+            </w:r>
+            <w:proofErr w:type="spellEnd"/>
+            <w:r>
+              <w:rPr>
+                <w:rFonts w:ascii="Menlo" w:hAnsi="Menlo" w:cs="Menlo"/>
+                <w:color w:val="000000"/>
+                <w:sz w:val="18"/>
+                <w:szCs w:val="18"/>
+                <w:lang w:eastAsia="zh-TW"/>
+              </w:rPr>
+              <w:t>();</w:t>
             </w:r>
             <w:r>
               <w:rPr>
@@ -4403,7 +5889,29 @@
                 <w:szCs w:val="18"/>
                 <w:lang w:eastAsia="zh-TW"/>
               </w:rPr>
-              <w:t>(String key : bundle.keySet()) {</w:t>
+              <w:t xml:space="preserve">(String key : </w:t>
+            </w:r>
+            <w:proofErr w:type="spellStart"/>
+            <w:r>
+              <w:rPr>
+                <w:rFonts w:ascii="Menlo" w:hAnsi="Menlo" w:cs="Menlo"/>
+                <w:color w:val="000000"/>
+                <w:sz w:val="18"/>
+                <w:szCs w:val="18"/>
+                <w:lang w:eastAsia="zh-TW"/>
+              </w:rPr>
+              <w:t>bundle.keySet</w:t>
+            </w:r>
+            <w:proofErr w:type="spellEnd"/>
+            <w:r>
+              <w:rPr>
+                <w:rFonts w:ascii="Menlo" w:hAnsi="Menlo" w:cs="Menlo"/>
+                <w:color w:val="000000"/>
+                <w:sz w:val="18"/>
+                <w:szCs w:val="18"/>
+                <w:lang w:eastAsia="zh-TW"/>
+              </w:rPr>
+              <w:t>()) {</w:t>
             </w:r>
             <w:r>
               <w:rPr>
@@ -4449,7 +5957,29 @@
                 <w:szCs w:val="18"/>
                 <w:lang w:eastAsia="zh-TW"/>
               </w:rPr>
-              <w:t>Object value = bundle.get(key);</w:t>
+              <w:t xml:space="preserve">Object value = </w:t>
+            </w:r>
+            <w:proofErr w:type="spellStart"/>
+            <w:r>
+              <w:rPr>
+                <w:rFonts w:ascii="Menlo" w:hAnsi="Menlo" w:cs="Menlo"/>
+                <w:color w:val="000000"/>
+                <w:sz w:val="18"/>
+                <w:szCs w:val="18"/>
+                <w:lang w:eastAsia="zh-TW"/>
+              </w:rPr>
+              <w:t>bundle.get</w:t>
+            </w:r>
+            <w:proofErr w:type="spellEnd"/>
+            <w:r>
+              <w:rPr>
+                <w:rFonts w:ascii="Menlo" w:hAnsi="Menlo" w:cs="Menlo"/>
+                <w:color w:val="000000"/>
+                <w:sz w:val="18"/>
+                <w:szCs w:val="18"/>
+                <w:lang w:eastAsia="zh-TW"/>
+              </w:rPr>
+              <w:t>(key);</w:t>
             </w:r>
             <w:r>
               <w:rPr>
@@ -4497,15 +6027,38 @@
               <w:br/>
               <w:t xml:space="preserve">            </w:t>
             </w:r>
-            <w:r>
-              <w:rPr>
-                <w:rFonts w:ascii="Menlo" w:hAnsi="Menlo" w:cs="Menlo"/>
-                <w:color w:val="000000"/>
-                <w:sz w:val="18"/>
-                <w:szCs w:val="18"/>
-                <w:lang w:eastAsia="zh-TW"/>
-              </w:rPr>
-              <w:t>dataBundle += String.</w:t>
+            <w:proofErr w:type="spellStart"/>
+            <w:r>
+              <w:rPr>
+                <w:rFonts w:ascii="Menlo" w:hAnsi="Menlo" w:cs="Menlo"/>
+                <w:color w:val="000000"/>
+                <w:sz w:val="18"/>
+                <w:szCs w:val="18"/>
+                <w:lang w:eastAsia="zh-TW"/>
+              </w:rPr>
+              <w:t>dataBundle</w:t>
+            </w:r>
+            <w:proofErr w:type="spellEnd"/>
+            <w:r>
+              <w:rPr>
+                <w:rFonts w:ascii="Menlo" w:hAnsi="Menlo" w:cs="Menlo"/>
+                <w:color w:val="000000"/>
+                <w:sz w:val="18"/>
+                <w:szCs w:val="18"/>
+                <w:lang w:eastAsia="zh-TW"/>
+              </w:rPr>
+              <w:t xml:space="preserve"> += </w:t>
+            </w:r>
+            <w:proofErr w:type="spellStart"/>
+            <w:r>
+              <w:rPr>
+                <w:rFonts w:ascii="Menlo" w:hAnsi="Menlo" w:cs="Menlo"/>
+                <w:color w:val="000000"/>
+                <w:sz w:val="18"/>
+                <w:szCs w:val="18"/>
+                <w:lang w:eastAsia="zh-TW"/>
+              </w:rPr>
+              <w:t>String.</w:t>
             </w:r>
             <w:r>
               <w:rPr>
@@ -4519,6 +6072,7 @@
               </w:rPr>
               <w:t>format</w:t>
             </w:r>
+            <w:proofErr w:type="spellEnd"/>
             <w:r>
               <w:rPr>
                 <w:rFonts w:ascii="Menlo" w:hAnsi="Menlo" w:cs="Menlo"/>
@@ -4539,17 +6093,135 @@
                 <w:szCs w:val="18"/>
                 <w:lang w:eastAsia="zh-TW"/>
               </w:rPr>
-              <w:t>"%s %s (%s)"</w:t>
-            </w:r>
-            <w:r>
-              <w:rPr>
-                <w:rFonts w:ascii="Menlo" w:hAnsi="Menlo" w:cs="Menlo"/>
-                <w:color w:val="000000"/>
-                <w:sz w:val="18"/>
-                <w:szCs w:val="18"/>
-                <w:lang w:eastAsia="zh-TW"/>
-              </w:rPr>
-              <w:t>, key, value.toString(), value.getClass().getName());</w:t>
+              <w:t>"%s %</w:t>
+            </w:r>
+            <w:proofErr w:type="spellStart"/>
+            <w:r>
+              <w:rPr>
+                <w:rFonts w:ascii="Menlo" w:hAnsi="Menlo" w:cs="Menlo"/>
+                <w:b/>
+                <w:bCs/>
+                <w:color w:val="008000"/>
+                <w:sz w:val="18"/>
+                <w:szCs w:val="18"/>
+                <w:lang w:eastAsia="zh-TW"/>
+              </w:rPr>
+              <w:t>s</w:t>
+            </w:r>
+            <w:proofErr w:type="spellEnd"/>
+            <w:r>
+              <w:rPr>
+                <w:rFonts w:ascii="Menlo" w:hAnsi="Menlo" w:cs="Menlo"/>
+                <w:b/>
+                <w:bCs/>
+                <w:color w:val="008000"/>
+                <w:sz w:val="18"/>
+                <w:szCs w:val="18"/>
+                <w:lang w:eastAsia="zh-TW"/>
+              </w:rPr>
+              <w:t xml:space="preserve"> (%</w:t>
+            </w:r>
+            <w:proofErr w:type="spellStart"/>
+            <w:r>
+              <w:rPr>
+                <w:rFonts w:ascii="Menlo" w:hAnsi="Menlo" w:cs="Menlo"/>
+                <w:b/>
+                <w:bCs/>
+                <w:color w:val="008000"/>
+                <w:sz w:val="18"/>
+                <w:szCs w:val="18"/>
+                <w:lang w:eastAsia="zh-TW"/>
+              </w:rPr>
+              <w:t>s</w:t>
+            </w:r>
+            <w:proofErr w:type="spellEnd"/>
+            <w:r>
+              <w:rPr>
+                <w:rFonts w:ascii="Menlo" w:hAnsi="Menlo" w:cs="Menlo"/>
+                <w:b/>
+                <w:bCs/>
+                <w:color w:val="008000"/>
+                <w:sz w:val="18"/>
+                <w:szCs w:val="18"/>
+                <w:lang w:eastAsia="zh-TW"/>
+              </w:rPr>
+              <w:t>)"</w:t>
+            </w:r>
+            <w:r>
+              <w:rPr>
+                <w:rFonts w:ascii="Menlo" w:hAnsi="Menlo" w:cs="Menlo"/>
+                <w:color w:val="000000"/>
+                <w:sz w:val="18"/>
+                <w:szCs w:val="18"/>
+                <w:lang w:eastAsia="zh-TW"/>
+              </w:rPr>
+              <w:t xml:space="preserve">, key, </w:t>
+            </w:r>
+            <w:proofErr w:type="spellStart"/>
+            <w:r>
+              <w:rPr>
+                <w:rFonts w:ascii="Menlo" w:hAnsi="Menlo" w:cs="Menlo"/>
+                <w:color w:val="000000"/>
+                <w:sz w:val="18"/>
+                <w:szCs w:val="18"/>
+                <w:lang w:eastAsia="zh-TW"/>
+              </w:rPr>
+              <w:t>value.toString</w:t>
+            </w:r>
+            <w:proofErr w:type="spellEnd"/>
+            <w:r>
+              <w:rPr>
+                <w:rFonts w:ascii="Menlo" w:hAnsi="Menlo" w:cs="Menlo"/>
+                <w:color w:val="000000"/>
+                <w:sz w:val="18"/>
+                <w:szCs w:val="18"/>
+                <w:lang w:eastAsia="zh-TW"/>
+              </w:rPr>
+              <w:t xml:space="preserve">(), </w:t>
+            </w:r>
+            <w:proofErr w:type="spellStart"/>
+            <w:r>
+              <w:rPr>
+                <w:rFonts w:ascii="Menlo" w:hAnsi="Menlo" w:cs="Menlo"/>
+                <w:color w:val="000000"/>
+                <w:sz w:val="18"/>
+                <w:szCs w:val="18"/>
+                <w:lang w:eastAsia="zh-TW"/>
+              </w:rPr>
+              <w:t>value.getClass</w:t>
+            </w:r>
+            <w:proofErr w:type="spellEnd"/>
+            <w:r>
+              <w:rPr>
+                <w:rFonts w:ascii="Menlo" w:hAnsi="Menlo" w:cs="Menlo"/>
+                <w:color w:val="000000"/>
+                <w:sz w:val="18"/>
+                <w:szCs w:val="18"/>
+                <w:lang w:eastAsia="zh-TW"/>
+              </w:rPr>
+              <w:t>().</w:t>
+            </w:r>
+            <w:proofErr w:type="spellStart"/>
+            <w:r>
+              <w:rPr>
+                <w:rFonts w:ascii="Menlo" w:hAnsi="Menlo" w:cs="Menlo"/>
+                <w:color w:val="000000"/>
+                <w:sz w:val="18"/>
+                <w:szCs w:val="18"/>
+                <w:lang w:eastAsia="zh-TW"/>
+              </w:rPr>
+              <w:t>getName</w:t>
+            </w:r>
+            <w:proofErr w:type="spellEnd"/>
+            <w:r>
+              <w:rPr>
+                <w:rFonts w:ascii="Menlo" w:hAnsi="Menlo" w:cs="Menlo"/>
+                <w:color w:val="000000"/>
+                <w:sz w:val="18"/>
+                <w:szCs w:val="18"/>
+                <w:lang w:eastAsia="zh-TW"/>
+              </w:rPr>
+              <w:t>());</w:t>
             </w:r>
             <w:r>
               <w:rPr>
@@ -4571,7 +6243,51 @@
                 <w:lang w:eastAsia="zh-TW"/>
               </w:rPr>
               <w:br/>
-              <w:t xml:space="preserve">        txtDisplay.setText(dataBundle);</w:t>
+              <w:t xml:space="preserve">        </w:t>
+            </w:r>
+            <w:proofErr w:type="spellStart"/>
+            <w:r>
+              <w:rPr>
+                <w:rFonts w:ascii="Menlo" w:hAnsi="Menlo" w:cs="Menlo"/>
+                <w:color w:val="000000"/>
+                <w:sz w:val="18"/>
+                <w:szCs w:val="18"/>
+                <w:lang w:eastAsia="zh-TW"/>
+              </w:rPr>
+              <w:t>txtDisplay.setText</w:t>
+            </w:r>
+            <w:proofErr w:type="spellEnd"/>
+            <w:r>
+              <w:rPr>
+                <w:rFonts w:ascii="Menlo" w:hAnsi="Menlo" w:cs="Menlo"/>
+                <w:color w:val="000000"/>
+                <w:sz w:val="18"/>
+                <w:szCs w:val="18"/>
+                <w:lang w:eastAsia="zh-TW"/>
+              </w:rPr>
+              <w:t>(</w:t>
+            </w:r>
+            <w:proofErr w:type="spellStart"/>
+            <w:r>
+              <w:rPr>
+                <w:rFonts w:ascii="Menlo" w:hAnsi="Menlo" w:cs="Menlo"/>
+                <w:color w:val="000000"/>
+                <w:sz w:val="18"/>
+                <w:szCs w:val="18"/>
+                <w:lang w:eastAsia="zh-TW"/>
+              </w:rPr>
+              <w:t>dataBundle</w:t>
+            </w:r>
+            <w:proofErr w:type="spellEnd"/>
+            <w:r>
+              <w:rPr>
+                <w:rFonts w:ascii="Menlo" w:hAnsi="Menlo" w:cs="Menlo"/>
+                <w:color w:val="000000"/>
+                <w:sz w:val="18"/>
+                <w:szCs w:val="18"/>
+                <w:lang w:eastAsia="zh-TW"/>
+              </w:rPr>
+              <w:t>);</w:t>
             </w:r>
             <w:r>
               <w:rPr>
@@ -4621,7 +6337,15 @@
         </w:numPr>
       </w:pPr>
       <w:r>
-        <w:t xml:space="preserve">Run and build the HackerApp as described above. Again, the app will </w:t>
+        <w:t xml:space="preserve">Run and build the </w:t>
+      </w:r>
+      <w:proofErr w:type="spellStart"/>
+      <w:r>
+        <w:t>HackerApp</w:t>
+      </w:r>
+      <w:proofErr w:type="spellEnd"/>
+      <w:r>
+        <w:t xml:space="preserve"> as described above. Again, the app will </w:t>
       </w:r>
       <w:r>
         <w:t>crash</w:t>
@@ -4645,7 +6369,15 @@
         </w:numPr>
       </w:pPr>
       <w:r>
-        <w:t>After we’ve loaded HackerApp onto our device, we go back to the home screen and run Sender. Write any comment and click to send.</w:t>
+        <w:t xml:space="preserve">After we’ve loaded </w:t>
+      </w:r>
+      <w:proofErr w:type="spellStart"/>
+      <w:r>
+        <w:t>HackerApp</w:t>
+      </w:r>
+      <w:proofErr w:type="spellEnd"/>
+      <w:r>
+        <w:t xml:space="preserve"> onto our device, we go back to the home screen and run Sender. Write any comment and click to send.</w:t>
       </w:r>
     </w:p>
     <w:p>
@@ -4663,8 +6395,13 @@
         <w:t>“Click to Send” button brings up</w:t>
       </w:r>
       <w:r>
-        <w:t xml:space="preserve"> HackerApp</w:t>
-      </w:r>
+        <w:t xml:space="preserve"> </w:t>
+      </w:r>
+      <w:proofErr w:type="spellStart"/>
+      <w:r>
+        <w:t>HackerApp</w:t>
+      </w:r>
+      <w:proofErr w:type="spellEnd"/>
       <w:r>
         <w:t xml:space="preserve"> instead of Receiver.</w:t>
       </w:r>
@@ -4872,61 +6609,47 @@
         </w:rPr>
         <w:t>To fix this problem:</w:t>
       </w:r>
+    </w:p>
+    <w:p/>
+    <w:p>
+      <w:r>
+        <w:t>To fix this problem use encryption and decryption theory. That is mean that in sender app</w:t>
+      </w:r>
+      <w:r>
+        <w:t xml:space="preserve"> we</w:t>
+      </w:r>
+      <w:r>
+        <w:t xml:space="preserve"> encrypt the data before send it over bundle.  Then in receiver app</w:t>
+      </w:r>
+      <w:r>
+        <w:t xml:space="preserve"> we</w:t>
+      </w:r>
+      <w:r>
+        <w:t xml:space="preserve"> decrypt that bundle data so the hacker app even could access to the data, it could not understand it.</w:t>
+      </w:r>
+    </w:p>
+    <w:p>
       <w:bookmarkStart w:id="0" w:name="_GoBack"/>
       <w:bookmarkEnd w:id="0"/>
     </w:p>
     <w:p/>
     <w:p>
-      <w:r>
-        <w:t>To fix this problem use encryption and decryption theory. That is mean that in sender app</w:t>
-      </w:r>
-      <w:r>
-        <w:t xml:space="preserve"> we</w:t>
-      </w:r>
-      <w:r>
-        <w:t xml:space="preserve"> encrypt the data before send it over bundle.  Then in receiver app</w:t>
-      </w:r>
-      <w:r>
-        <w:t xml:space="preserve"> we</w:t>
-      </w:r>
-      <w:r>
-        <w:t xml:space="preserve"> decrypt that bundle data so the hacker app even could access to the data, it could not understand it.</w:t>
-      </w:r>
-    </w:p>
-    <w:p/>
-    <w:p/>
-    <w:p>
       <w:pPr>
         <w:rPr>
           <w:b/>
         </w:rPr>
       </w:pPr>
       <w:r>
-        <w:t xml:space="preserve"> </w:t>
-      </w:r>
-      <w:r>
         <w:rPr>
           <w:b/>
         </w:rPr>
-        <w:t>see the example below that show</w:t>
+        <w:t>Se</w:t>
       </w:r>
       <w:r>
         <w:rPr>
           <w:b/>
         </w:rPr>
-        <w:t>s</w:t>
-      </w:r>
-      <w:r>
-        <w:rPr>
-          <w:b/>
-        </w:rPr>
-        <w:t xml:space="preserve"> the secure data send</w:t>
-      </w:r>
-      <w:r>
-        <w:rPr>
-          <w:b/>
-        </w:rPr>
-        <w:t xml:space="preserve"> between App “A” and App “B”</w:t>
+        <w:t>e the example below</w:t>
       </w:r>
       <w:r>
         <w:rPr>
@@ -4938,7 +6661,13 @@
         <w:rPr>
           <w:b/>
         </w:rPr>
-        <w:t xml:space="preserve"> It shows that even Hacker app access to the data but it cannot understand it.</w:t>
+        <w:t xml:space="preserve"> </w:t>
+      </w:r>
+      <w:r>
+        <w:rPr>
+          <w:b/>
+        </w:rPr>
+        <w:t>We can see that the Receiver app is unable to understand.</w:t>
       </w:r>
     </w:p>
     <w:p/>
@@ -6793,6 +8522,7 @@
     <w:lsdException w:name="HTML Sample" w:semiHidden="1" w:unhideWhenUsed="1"/>
     <w:lsdException w:name="HTML Typewriter" w:semiHidden="1" w:unhideWhenUsed="1"/>
     <w:lsdException w:name="HTML Variable" w:semiHidden="1" w:unhideWhenUsed="1"/>
+    <w:lsdException w:name="Normal Table" w:semiHidden="1" w:unhideWhenUsed="1"/>
     <w:lsdException w:name="annotation subject" w:semiHidden="1" w:unhideWhenUsed="1"/>
     <w:lsdException w:name="No List" w:semiHidden="1" w:unhideWhenUsed="1"/>
     <w:lsdException w:name="Outline List 1" w:semiHidden="1" w:unhideWhenUsed="1"/>
@@ -6838,9 +8568,11 @@
     <w:lsdException w:name="Table Subtle 1" w:semiHidden="1" w:unhideWhenUsed="1"/>
     <w:lsdException w:name="Table Subtle 2" w:semiHidden="1" w:unhideWhenUsed="1"/>
     <w:lsdException w:name="Table Web 1" w:semiHidden="1" w:unhideWhenUsed="1"/>
+    <w:lsdException w:name="Table Web 2" w:semiHidden="1" w:unhideWhenUsed="1"/>
     <w:lsdException w:name="Table Web 3" w:semiHidden="1" w:unhideWhenUsed="1"/>
     <w:lsdException w:name="Balloon Text" w:semiHidden="1" w:unhideWhenUsed="1"/>
     <w:lsdException w:name="Table Grid" w:uiPriority="39"/>
+    <w:lsdException w:name="Table Theme" w:semiHidden="1" w:unhideWhenUsed="1"/>
     <w:lsdException w:name="Note Level 1" w:semiHidden="1" w:unhideWhenUsed="1"/>
     <w:lsdException w:name="Note Level 2" w:semiHidden="1" w:unhideWhenUsed="1"/>
     <w:lsdException w:name="Note Level 3" w:semiHidden="1" w:unhideWhenUsed="1"/>

</xml_diff>

<commit_message>
Added slides for Vulnerabilites - Ad Libraries and DataOverHTTP Added pdfs for decriptions of the DoS and Intent activites
</commit_message>
<xml_diff>
--- a/Vulnerabilities/Intent/Descriptions.docx
+++ b/Vulnerabilities/Intent/Descriptions.docx
@@ -1,21 +1,31 @@
 
 <file path=word/document.xml><?xml version="1.0" encoding="utf-8"?>
-<w:document xmlns:wpc="http://schemas.microsoft.com/office/word/2010/wordprocessingCanvas" xmlns:mo="http://schemas.microsoft.com/office/mac/office/2008/main" xmlns:mc="http://schemas.openxmlformats.org/markup-compatibility/2006" xmlns:mv="urn:schemas-microsoft-com:mac:vml" xmlns:o="urn:schemas-microsoft-com:office:office" xmlns:r="http://schemas.openxmlformats.org/officeDocument/2006/relationships" xmlns:m="http://schemas.openxmlformats.org/officeDocument/2006/math" xmlns:v="urn:schemas-microsoft-com:vml" xmlns:wp14="http://schemas.microsoft.com/office/word/2010/wordprocessingDrawing" xmlns:wp="http://schemas.openxmlformats.org/drawingml/2006/wordprocessingDrawing" xmlns:w10="urn:schemas-microsoft-com:office:word" xmlns:w="http://schemas.openxmlformats.org/wordprocessingml/2006/main" xmlns:w14="http://schemas.microsoft.com/office/word/2010/wordml" xmlns:w15="http://schemas.microsoft.com/office/word/2012/wordml" xmlns:wpg="http://schemas.microsoft.com/office/word/2010/wordprocessingGroup" xmlns:wpi="http://schemas.microsoft.com/office/word/2010/wordprocessingInk" xmlns:wne="http://schemas.microsoft.com/office/word/2006/wordml" xmlns:wps="http://schemas.microsoft.com/office/word/2010/wordprocessingShape" mc:Ignorable="w14 w15 wp14">
+<w:document xmlns:wpc="http://schemas.microsoft.com/office/word/2010/wordprocessingCanvas" xmlns:cx="http://schemas.microsoft.com/office/drawing/2014/chartex" xmlns:cx1="http://schemas.microsoft.com/office/drawing/2015/9/8/chartex" xmlns:cx2="http://schemas.microsoft.com/office/drawing/2015/10/21/chartex" xmlns:cx3="http://schemas.microsoft.com/office/drawing/2016/5/9/chartex" xmlns:cx4="http://schemas.microsoft.com/office/drawing/2016/5/10/chartex" xmlns:cx5="http://schemas.microsoft.com/office/drawing/2016/5/11/chartex" xmlns:cx6="http://schemas.microsoft.com/office/drawing/2016/5/12/chartex" xmlns:cx7="http://schemas.microsoft.com/office/drawing/2016/5/13/chartex" xmlns:cx8="http://schemas.microsoft.com/office/drawing/2016/5/14/chartex" xmlns:mc="http://schemas.openxmlformats.org/markup-compatibility/2006" xmlns:o="urn:schemas-microsoft-com:office:office" xmlns:r="http://schemas.openxmlformats.org/officeDocument/2006/relationships" xmlns:m="http://schemas.openxmlformats.org/officeDocument/2006/math" xmlns:v="urn:schemas-microsoft-com:vml" xmlns:wp14="http://schemas.microsoft.com/office/word/2010/wordprocessingDrawing" xmlns:wp="http://schemas.openxmlformats.org/drawingml/2006/wordprocessingDrawing" xmlns:w10="urn:schemas-microsoft-com:office:word" xmlns:w="http://schemas.openxmlformats.org/wordprocessingml/2006/main" xmlns:w14="http://schemas.microsoft.com/office/word/2010/wordml" xmlns:w15="http://schemas.microsoft.com/office/word/2012/wordml" xmlns:w16se="http://schemas.microsoft.com/office/word/2015/wordml/symex" xmlns:wpg="http://schemas.microsoft.com/office/word/2010/wordprocessingGroup" xmlns:wpi="http://schemas.microsoft.com/office/word/2010/wordprocessingInk" xmlns:wne="http://schemas.microsoft.com/office/word/2006/wordml" xmlns:wps="http://schemas.microsoft.com/office/word/2010/wordprocessingShape" mc:Ignorable="w14 w15 w16se wp14">
   <w:body>
     <w:p>
       <w:pPr>
         <w:jc w:val="center"/>
         <w:rPr>
-          <w:b/>
-          <w:sz w:val="28"/>
+          <w:rFonts w:ascii="Cambria" w:hAnsi="Cambria"/>
+          <w:sz w:val="50"/>
+          <w:szCs w:val="50"/>
         </w:rPr>
       </w:pPr>
       <w:r>
         <w:rPr>
-          <w:b/>
-          <w:sz w:val="28"/>
+          <w:rFonts w:ascii="Cambria" w:hAnsi="Cambria"/>
+          <w:sz w:val="50"/>
+          <w:szCs w:val="50"/>
         </w:rPr>
         <w:t>Intent</w:t>
+      </w:r>
+      <w:r>
+        <w:rPr>
+          <w:rFonts w:ascii="Cambria" w:hAnsi="Cambria"/>
+          <w:sz w:val="50"/>
+          <w:szCs w:val="50"/>
+        </w:rPr>
+        <w:t>s</w:t>
       </w:r>
     </w:p>
     <w:p/>
@@ -29,7 +39,13 @@
         <w:rPr>
           <w:b/>
         </w:rPr>
-        <w:t>Description:</w:t>
+        <w:t>Background</w:t>
+      </w:r>
+      <w:r>
+        <w:rPr>
+          <w:b/>
+        </w:rPr>
+        <w:t>:</w:t>
       </w:r>
     </w:p>
     <w:p/>
@@ -332,12 +348,6 @@
     <w:p/>
     <w:p/>
     <w:p/>
-    <w:p/>
-    <w:p/>
-    <w:p/>
-    <w:p/>
-    <w:p/>
-    <w:p/>
     <w:p>
       <w:r>
         <w:rPr>
@@ -361,21 +371,7 @@
         <w:rPr>
           <w:b/>
         </w:rPr>
-        <w:t xml:space="preserve"> (</w:t>
-      </w:r>
-      <w:proofErr w:type="spellStart"/>
-      <w:r>
-        <w:rPr>
-          <w:b/>
-        </w:rPr>
-        <w:t>app</w:t>
-      </w:r>
-      <w:proofErr w:type="spellEnd"/>
-      <w:r>
-        <w:rPr>
-          <w:b/>
-        </w:rPr>
-        <w:t xml:space="preserve"> A</w:t>
+        <w:t xml:space="preserve"> (app A</w:t>
       </w:r>
       <w:r>
         <w:rPr>
@@ -455,7 +451,6 @@
       <w:r>
         <w:rPr>
           <w:noProof/>
-          <w:lang w:eastAsia="zh-TW"/>
         </w:rPr>
         <w:drawing>
           <wp:inline distT="0" distB="0" distL="0" distR="0" wp14:anchorId="3C90BED7" wp14:editId="1CABED69">
@@ -473,7 +468,7 @@
                     <pic:cNvPicPr/>
                   </pic:nvPicPr>
                   <pic:blipFill>
-                    <a:blip r:embed="rId5"/>
+                    <a:blip r:embed="rId7"/>
                     <a:stretch>
                       <a:fillRect/>
                     </a:stretch>
@@ -537,23 +532,7 @@
         <w:t xml:space="preserve">found under “app/res/layout/”. </w:t>
       </w:r>
       <w:r>
-        <w:t xml:space="preserve">Add a </w:t>
-      </w:r>
-      <w:proofErr w:type="spellStart"/>
-      <w:r>
-        <w:t>TextView</w:t>
-      </w:r>
-      <w:proofErr w:type="spellEnd"/>
-      <w:r>
-        <w:t xml:space="preserve">, </w:t>
-      </w:r>
-      <w:proofErr w:type="spellStart"/>
-      <w:r>
-        <w:t>EditText</w:t>
-      </w:r>
-      <w:proofErr w:type="spellEnd"/>
-      <w:r>
-        <w:t>, and a Button.</w:t>
+        <w:t>Add a TextView, EditText, and a Button.</w:t>
       </w:r>
     </w:p>
     <w:p>
@@ -587,13 +566,8 @@
         <w:t xml:space="preserve">click on </w:t>
       </w:r>
       <w:r>
-        <w:t xml:space="preserve">the </w:t>
-      </w:r>
-      <w:proofErr w:type="spellStart"/>
-      <w:r>
-        <w:t>TextView</w:t>
-      </w:r>
-      <w:proofErr w:type="spellEnd"/>
+        <w:t>the TextView</w:t>
+      </w:r>
       <w:r>
         <w:t xml:space="preserve"> and </w:t>
       </w:r>
@@ -622,13 +596,8 @@
         </w:numPr>
       </w:pPr>
       <w:r>
-        <w:t xml:space="preserve">ID: </w:t>
-      </w:r>
-      <w:proofErr w:type="spellStart"/>
-      <w:r>
-        <w:t>tvHint</w:t>
-      </w:r>
-      <w:proofErr w:type="spellEnd"/>
+        <w:t>ID: tvHint</w:t>
+      </w:r>
     </w:p>
     <w:p>
       <w:pPr>
@@ -643,15 +612,7 @@
         <w:t>T</w:t>
       </w:r>
       <w:r>
-        <w:t xml:space="preserve">he </w:t>
-      </w:r>
-      <w:proofErr w:type="spellStart"/>
-      <w:r>
-        <w:t>EditText</w:t>
-      </w:r>
-      <w:proofErr w:type="spellEnd"/>
-      <w:r>
-        <w:t xml:space="preserve"> </w:t>
+        <w:t xml:space="preserve">he EditText </w:t>
       </w:r>
       <w:r>
         <w:t>should have these properties:</w:t>
@@ -666,13 +627,8 @@
         </w:numPr>
       </w:pPr>
       <w:r>
-        <w:t xml:space="preserve">ID: </w:t>
-      </w:r>
-      <w:proofErr w:type="spellStart"/>
-      <w:r>
-        <w:t>commentEditText</w:t>
-      </w:r>
-      <w:proofErr w:type="spellEnd"/>
+        <w:t>ID: commentEditText</w:t>
+      </w:r>
     </w:p>
     <w:p>
       <w:pPr>
@@ -724,11 +680,9 @@
       <w:r>
         <w:t xml:space="preserve">ID: </w:t>
       </w:r>
-      <w:proofErr w:type="spellStart"/>
       <w:r>
         <w:t>sendButton</w:t>
       </w:r>
-      <w:proofErr w:type="spellEnd"/>
     </w:p>
     <w:p>
       <w:pPr>
@@ -756,8 +710,8 @@
       <w:r>
         <w:rPr>
           <w:noProof/>
-          <w:lang w:eastAsia="zh-TW"/>
         </w:rPr>
+        <w:lastRenderedPageBreak/>
         <w:drawing>
           <wp:anchor distT="0" distB="0" distL="114300" distR="114300" simplePos="0" relativeHeight="251660288" behindDoc="0" locked="0" layoutInCell="1" allowOverlap="1" wp14:anchorId="7D8280B8" wp14:editId="6C1CB3B0">
             <wp:simplePos x="0" y="0"/>
@@ -782,7 +736,7 @@
                     <pic:cNvPicPr/>
                   </pic:nvPicPr>
                   <pic:blipFill>
-                    <a:blip r:embed="rId6" cstate="print">
+                    <a:blip r:embed="rId8" cstate="print">
                       <a:extLst>
                         <a:ext uri="{28A0092B-C50C-407E-A947-70E740481C1C}">
                           <a14:useLocalDpi xmlns:a14="http://schemas.microsoft.com/office/drawing/2010/main" val="0"/>
@@ -815,15 +769,7 @@
         </w:drawing>
       </w:r>
       <w:r>
-        <w:t>You may need to play around with this to avoid Android Studio autocompleting the word “app” to “@string/</w:t>
-      </w:r>
-      <w:proofErr w:type="spellStart"/>
-      <w:r>
-        <w:t>app_name</w:t>
-      </w:r>
-      <w:proofErr w:type="spellEnd"/>
-      <w:r>
-        <w:t>”</w:t>
+        <w:t>You may need to play around with this to avoid Android Studio autocompleting the word “app” to “@string/app_name”</w:t>
       </w:r>
     </w:p>
     <w:p>
@@ -850,15 +796,7 @@
         <w:t>MainActivity.java</w:t>
       </w:r>
       <w:r>
-        <w:t>, found in “app/java/</w:t>
-      </w:r>
-      <w:proofErr w:type="spellStart"/>
-      <w:r>
-        <w:t>your_package_name_here</w:t>
-      </w:r>
-      <w:proofErr w:type="spellEnd"/>
-      <w:r>
-        <w:t>/”,</w:t>
+        <w:t>, found in “app/java/your_package_name_here/”,</w:t>
       </w:r>
       <w:r>
         <w:rPr>
@@ -917,27 +855,15 @@
               </w:rPr>
               <w:t xml:space="preserve">package </w:t>
             </w:r>
-            <w:proofErr w:type="spellStart"/>
-            <w:r>
-              <w:rPr>
-                <w:rFonts w:ascii="Menlo" w:hAnsi="Menlo" w:cs="Menlo"/>
-                <w:color w:val="000000"/>
-                <w:sz w:val="18"/>
-                <w:szCs w:val="18"/>
-                <w:lang w:eastAsia="zh-TW"/>
-              </w:rPr>
-              <w:t>com.example.sender</w:t>
-            </w:r>
-            <w:proofErr w:type="spellEnd"/>
-            <w:r>
-              <w:rPr>
-                <w:rFonts w:ascii="Menlo" w:hAnsi="Menlo" w:cs="Menlo"/>
-                <w:color w:val="000000"/>
-                <w:sz w:val="18"/>
-                <w:szCs w:val="18"/>
-                <w:lang w:eastAsia="zh-TW"/>
-              </w:rPr>
-              <w:t>;</w:t>
+            <w:r>
+              <w:rPr>
+                <w:rFonts w:ascii="Menlo" w:hAnsi="Menlo" w:cs="Menlo"/>
+                <w:color w:val="000000"/>
+                <w:sz w:val="18"/>
+                <w:szCs w:val="18"/>
+                <w:lang w:eastAsia="zh-TW"/>
+              </w:rPr>
+              <w:t>com.example.sender;</w:t>
             </w:r>
             <w:r>
               <w:rPr>
@@ -971,27 +897,15 @@
               </w:rPr>
               <w:t xml:space="preserve">import </w:t>
             </w:r>
-            <w:proofErr w:type="spellStart"/>
-            <w:r>
-              <w:rPr>
-                <w:rFonts w:ascii="Menlo" w:hAnsi="Menlo" w:cs="Menlo"/>
-                <w:color w:val="000000"/>
-                <w:sz w:val="18"/>
-                <w:szCs w:val="18"/>
-                <w:lang w:eastAsia="zh-TW"/>
-              </w:rPr>
-              <w:t>android.content.Intent</w:t>
-            </w:r>
-            <w:proofErr w:type="spellEnd"/>
-            <w:r>
-              <w:rPr>
-                <w:rFonts w:ascii="Menlo" w:hAnsi="Menlo" w:cs="Menlo"/>
-                <w:color w:val="000000"/>
-                <w:sz w:val="18"/>
-                <w:szCs w:val="18"/>
-                <w:lang w:eastAsia="zh-TW"/>
-              </w:rPr>
-              <w:t>;</w:t>
+            <w:r>
+              <w:rPr>
+                <w:rFonts w:ascii="Menlo" w:hAnsi="Menlo" w:cs="Menlo"/>
+                <w:color w:val="000000"/>
+                <w:sz w:val="18"/>
+                <w:szCs w:val="18"/>
+                <w:lang w:eastAsia="zh-TW"/>
+              </w:rPr>
+              <w:t>android.content.Intent;</w:t>
             </w:r>
             <w:r>
               <w:rPr>
@@ -1047,27 +961,15 @@
               </w:rPr>
               <w:t xml:space="preserve">import </w:t>
             </w:r>
-            <w:proofErr w:type="spellStart"/>
-            <w:r>
-              <w:rPr>
-                <w:rFonts w:ascii="Menlo" w:hAnsi="Menlo" w:cs="Menlo"/>
-                <w:color w:val="000000"/>
-                <w:sz w:val="18"/>
-                <w:szCs w:val="18"/>
-                <w:lang w:eastAsia="zh-TW"/>
-              </w:rPr>
-              <w:t>android.os.Bundle</w:t>
-            </w:r>
-            <w:proofErr w:type="spellEnd"/>
-            <w:r>
-              <w:rPr>
-                <w:rFonts w:ascii="Menlo" w:hAnsi="Menlo" w:cs="Menlo"/>
-                <w:color w:val="000000"/>
-                <w:sz w:val="18"/>
-                <w:szCs w:val="18"/>
-                <w:lang w:eastAsia="zh-TW"/>
-              </w:rPr>
-              <w:t>;</w:t>
+            <w:r>
+              <w:rPr>
+                <w:rFonts w:ascii="Menlo" w:hAnsi="Menlo" w:cs="Menlo"/>
+                <w:color w:val="000000"/>
+                <w:sz w:val="18"/>
+                <w:szCs w:val="18"/>
+                <w:lang w:eastAsia="zh-TW"/>
+              </w:rPr>
+              <w:t>android.os.Bundle;</w:t>
             </w:r>
             <w:r>
               <w:rPr>
@@ -1091,27 +993,15 @@
               </w:rPr>
               <w:t xml:space="preserve">import </w:t>
             </w:r>
-            <w:proofErr w:type="spellStart"/>
-            <w:r>
-              <w:rPr>
-                <w:rFonts w:ascii="Menlo" w:hAnsi="Menlo" w:cs="Menlo"/>
-                <w:color w:val="000000"/>
-                <w:sz w:val="18"/>
-                <w:szCs w:val="18"/>
-                <w:lang w:eastAsia="zh-TW"/>
-              </w:rPr>
-              <w:t>android.view.View</w:t>
-            </w:r>
-            <w:proofErr w:type="spellEnd"/>
-            <w:r>
-              <w:rPr>
-                <w:rFonts w:ascii="Menlo" w:hAnsi="Menlo" w:cs="Menlo"/>
-                <w:color w:val="000000"/>
-                <w:sz w:val="18"/>
-                <w:szCs w:val="18"/>
-                <w:lang w:eastAsia="zh-TW"/>
-              </w:rPr>
-              <w:t>;</w:t>
+            <w:r>
+              <w:rPr>
+                <w:rFonts w:ascii="Menlo" w:hAnsi="Menlo" w:cs="Menlo"/>
+                <w:color w:val="000000"/>
+                <w:sz w:val="18"/>
+                <w:szCs w:val="18"/>
+                <w:lang w:eastAsia="zh-TW"/>
+              </w:rPr>
+              <w:t>android.view.View;</w:t>
             </w:r>
             <w:r>
               <w:rPr>
@@ -1135,27 +1025,15 @@
               </w:rPr>
               <w:t xml:space="preserve">import </w:t>
             </w:r>
-            <w:proofErr w:type="spellStart"/>
-            <w:r>
-              <w:rPr>
-                <w:rFonts w:ascii="Menlo" w:hAnsi="Menlo" w:cs="Menlo"/>
-                <w:color w:val="000000"/>
-                <w:sz w:val="18"/>
-                <w:szCs w:val="18"/>
-                <w:lang w:eastAsia="zh-TW"/>
-              </w:rPr>
-              <w:t>android.widget.Button</w:t>
-            </w:r>
-            <w:proofErr w:type="spellEnd"/>
-            <w:r>
-              <w:rPr>
-                <w:rFonts w:ascii="Menlo" w:hAnsi="Menlo" w:cs="Menlo"/>
-                <w:color w:val="000000"/>
-                <w:sz w:val="18"/>
-                <w:szCs w:val="18"/>
-                <w:lang w:eastAsia="zh-TW"/>
-              </w:rPr>
-              <w:t>;</w:t>
+            <w:r>
+              <w:rPr>
+                <w:rFonts w:ascii="Menlo" w:hAnsi="Menlo" w:cs="Menlo"/>
+                <w:color w:val="000000"/>
+                <w:sz w:val="18"/>
+                <w:szCs w:val="18"/>
+                <w:lang w:eastAsia="zh-TW"/>
+              </w:rPr>
+              <w:t>android.widget.Button;</w:t>
             </w:r>
             <w:r>
               <w:rPr>
@@ -1179,27 +1057,15 @@
               </w:rPr>
               <w:t xml:space="preserve">import </w:t>
             </w:r>
-            <w:proofErr w:type="spellStart"/>
-            <w:r>
-              <w:rPr>
-                <w:rFonts w:ascii="Menlo" w:hAnsi="Menlo" w:cs="Menlo"/>
-                <w:color w:val="000000"/>
-                <w:sz w:val="18"/>
-                <w:szCs w:val="18"/>
-                <w:lang w:eastAsia="zh-TW"/>
-              </w:rPr>
-              <w:t>android.widget.EditText</w:t>
-            </w:r>
-            <w:proofErr w:type="spellEnd"/>
-            <w:r>
-              <w:rPr>
-                <w:rFonts w:ascii="Menlo" w:hAnsi="Menlo" w:cs="Menlo"/>
-                <w:color w:val="000000"/>
-                <w:sz w:val="18"/>
-                <w:szCs w:val="18"/>
-                <w:lang w:eastAsia="zh-TW"/>
-              </w:rPr>
-              <w:t>;</w:t>
+            <w:r>
+              <w:rPr>
+                <w:rFonts w:ascii="Menlo" w:hAnsi="Menlo" w:cs="Menlo"/>
+                <w:color w:val="000000"/>
+                <w:sz w:val="18"/>
+                <w:szCs w:val="18"/>
+                <w:lang w:eastAsia="zh-TW"/>
+              </w:rPr>
+              <w:t>android.widget.EditText;</w:t>
             </w:r>
             <w:r>
               <w:rPr>
@@ -1233,27 +1099,15 @@
               </w:rPr>
               <w:t xml:space="preserve">public class </w:t>
             </w:r>
-            <w:proofErr w:type="spellStart"/>
-            <w:r>
-              <w:rPr>
-                <w:rFonts w:ascii="Menlo" w:hAnsi="Menlo" w:cs="Menlo"/>
-                <w:color w:val="000000"/>
-                <w:sz w:val="18"/>
-                <w:szCs w:val="18"/>
-                <w:lang w:eastAsia="zh-TW"/>
-              </w:rPr>
-              <w:t>MainActivity</w:t>
-            </w:r>
-            <w:proofErr w:type="spellEnd"/>
-            <w:r>
-              <w:rPr>
-                <w:rFonts w:ascii="Menlo" w:hAnsi="Menlo" w:cs="Menlo"/>
-                <w:color w:val="000000"/>
-                <w:sz w:val="18"/>
-                <w:szCs w:val="18"/>
-                <w:lang w:eastAsia="zh-TW"/>
-              </w:rPr>
-              <w:t xml:space="preserve"> </w:t>
+            <w:r>
+              <w:rPr>
+                <w:rFonts w:ascii="Menlo" w:hAnsi="Menlo" w:cs="Menlo"/>
+                <w:color w:val="000000"/>
+                <w:sz w:val="18"/>
+                <w:szCs w:val="18"/>
+                <w:lang w:eastAsia="zh-TW"/>
+              </w:rPr>
+              <w:t xml:space="preserve">MainActivity </w:t>
             </w:r>
             <w:r>
               <w:rPr>
@@ -1267,27 +1121,15 @@
               </w:rPr>
               <w:t xml:space="preserve">extends </w:t>
             </w:r>
-            <w:proofErr w:type="spellStart"/>
-            <w:r>
-              <w:rPr>
-                <w:rFonts w:ascii="Menlo" w:hAnsi="Menlo" w:cs="Menlo"/>
-                <w:color w:val="000000"/>
-                <w:sz w:val="18"/>
-                <w:szCs w:val="18"/>
-                <w:lang w:eastAsia="zh-TW"/>
-              </w:rPr>
-              <w:t>AppCompatActivity</w:t>
-            </w:r>
-            <w:proofErr w:type="spellEnd"/>
-            <w:r>
-              <w:rPr>
-                <w:rFonts w:ascii="Menlo" w:hAnsi="Menlo" w:cs="Menlo"/>
-                <w:color w:val="000000"/>
-                <w:sz w:val="18"/>
-                <w:szCs w:val="18"/>
-                <w:lang w:eastAsia="zh-TW"/>
-              </w:rPr>
-              <w:t xml:space="preserve"> {</w:t>
+            <w:r>
+              <w:rPr>
+                <w:rFonts w:ascii="Menlo" w:hAnsi="Menlo" w:cs="Menlo"/>
+                <w:color w:val="000000"/>
+                <w:sz w:val="18"/>
+                <w:szCs w:val="18"/>
+                <w:lang w:eastAsia="zh-TW"/>
+              </w:rPr>
+              <w:t>AppCompatActivity {</w:t>
             </w:r>
             <w:r>
               <w:rPr>
@@ -1333,49 +1175,15 @@
               </w:rPr>
               <w:t xml:space="preserve">protected void </w:t>
             </w:r>
-            <w:proofErr w:type="spellStart"/>
-            <w:r>
-              <w:rPr>
-                <w:rFonts w:ascii="Menlo" w:hAnsi="Menlo" w:cs="Menlo"/>
-                <w:color w:val="000000"/>
-                <w:sz w:val="18"/>
-                <w:szCs w:val="18"/>
-                <w:lang w:eastAsia="zh-TW"/>
-              </w:rPr>
-              <w:t>onCreate</w:t>
-            </w:r>
-            <w:proofErr w:type="spellEnd"/>
-            <w:r>
-              <w:rPr>
-                <w:rFonts w:ascii="Menlo" w:hAnsi="Menlo" w:cs="Menlo"/>
-                <w:color w:val="000000"/>
-                <w:sz w:val="18"/>
-                <w:szCs w:val="18"/>
-                <w:lang w:eastAsia="zh-TW"/>
-              </w:rPr>
-              <w:t xml:space="preserve">(Bundle </w:t>
-            </w:r>
-            <w:proofErr w:type="spellStart"/>
-            <w:r>
-              <w:rPr>
-                <w:rFonts w:ascii="Menlo" w:hAnsi="Menlo" w:cs="Menlo"/>
-                <w:color w:val="000000"/>
-                <w:sz w:val="18"/>
-                <w:szCs w:val="18"/>
-                <w:lang w:eastAsia="zh-TW"/>
-              </w:rPr>
-              <w:t>savedInstanceState</w:t>
-            </w:r>
-            <w:proofErr w:type="spellEnd"/>
-            <w:r>
-              <w:rPr>
-                <w:rFonts w:ascii="Menlo" w:hAnsi="Menlo" w:cs="Menlo"/>
-                <w:color w:val="000000"/>
-                <w:sz w:val="18"/>
-                <w:szCs w:val="18"/>
-                <w:lang w:eastAsia="zh-TW"/>
-              </w:rPr>
-              <w:t>) {</w:t>
+            <w:r>
+              <w:rPr>
+                <w:rFonts w:ascii="Menlo" w:hAnsi="Menlo" w:cs="Menlo"/>
+                <w:color w:val="000000"/>
+                <w:sz w:val="18"/>
+                <w:szCs w:val="18"/>
+                <w:lang w:eastAsia="zh-TW"/>
+              </w:rPr>
+              <w:t>onCreate(Bundle savedInstanceState) {</w:t>
             </w:r>
             <w:r>
               <w:rPr>
@@ -1388,7 +1196,6 @@
               <w:br/>
               <w:t xml:space="preserve">        </w:t>
             </w:r>
-            <w:proofErr w:type="spellStart"/>
             <w:r>
               <w:rPr>
                 <w:rFonts w:ascii="Menlo" w:hAnsi="Menlo" w:cs="Menlo"/>
@@ -1409,84 +1216,18 @@
                 <w:szCs w:val="18"/>
                 <w:lang w:eastAsia="zh-TW"/>
               </w:rPr>
-              <w:t>.onCreate</w:t>
-            </w:r>
-            <w:proofErr w:type="spellEnd"/>
-            <w:r>
-              <w:rPr>
-                <w:rFonts w:ascii="Menlo" w:hAnsi="Menlo" w:cs="Menlo"/>
-                <w:color w:val="000000"/>
-                <w:sz w:val="18"/>
-                <w:szCs w:val="18"/>
-                <w:lang w:eastAsia="zh-TW"/>
-              </w:rPr>
-              <w:t>(</w:t>
-            </w:r>
-            <w:proofErr w:type="spellStart"/>
-            <w:r>
-              <w:rPr>
-                <w:rFonts w:ascii="Menlo" w:hAnsi="Menlo" w:cs="Menlo"/>
-                <w:color w:val="000000"/>
-                <w:sz w:val="18"/>
-                <w:szCs w:val="18"/>
-                <w:lang w:eastAsia="zh-TW"/>
-              </w:rPr>
-              <w:t>savedInstanceState</w:t>
-            </w:r>
-            <w:proofErr w:type="spellEnd"/>
-            <w:r>
-              <w:rPr>
-                <w:rFonts w:ascii="Menlo" w:hAnsi="Menlo" w:cs="Menlo"/>
-                <w:color w:val="000000"/>
-                <w:sz w:val="18"/>
-                <w:szCs w:val="18"/>
-                <w:lang w:eastAsia="zh-TW"/>
-              </w:rPr>
-              <w:t>);</w:t>
-            </w:r>
-            <w:r>
-              <w:rPr>
-                <w:rFonts w:ascii="Menlo" w:hAnsi="Menlo" w:cs="Menlo"/>
-                <w:color w:val="000000"/>
-                <w:sz w:val="18"/>
-                <w:szCs w:val="18"/>
-                <w:lang w:eastAsia="zh-TW"/>
-              </w:rPr>
-              <w:br/>
-              <w:t xml:space="preserve">        </w:t>
-            </w:r>
-            <w:proofErr w:type="spellStart"/>
-            <w:r>
-              <w:rPr>
-                <w:rFonts w:ascii="Menlo" w:hAnsi="Menlo" w:cs="Menlo"/>
-                <w:color w:val="000000"/>
-                <w:sz w:val="18"/>
-                <w:szCs w:val="18"/>
-                <w:lang w:eastAsia="zh-TW"/>
-              </w:rPr>
-              <w:t>setContentView</w:t>
-            </w:r>
-            <w:proofErr w:type="spellEnd"/>
-            <w:r>
-              <w:rPr>
-                <w:rFonts w:ascii="Menlo" w:hAnsi="Menlo" w:cs="Menlo"/>
-                <w:color w:val="000000"/>
-                <w:sz w:val="18"/>
-                <w:szCs w:val="18"/>
-                <w:lang w:eastAsia="zh-TW"/>
-              </w:rPr>
-              <w:t>(</w:t>
-            </w:r>
-            <w:proofErr w:type="spellStart"/>
-            <w:r>
-              <w:rPr>
-                <w:rFonts w:ascii="Menlo" w:hAnsi="Menlo" w:cs="Menlo"/>
-                <w:color w:val="000000"/>
-                <w:sz w:val="18"/>
-                <w:szCs w:val="18"/>
-                <w:lang w:eastAsia="zh-TW"/>
-              </w:rPr>
-              <w:t>R.layout.</w:t>
+              <w:t>.onCreate(savedInstanceState);</w:t>
+            </w:r>
+            <w:r>
+              <w:rPr>
+                <w:rFonts w:ascii="Menlo" w:hAnsi="Menlo" w:cs="Menlo"/>
+                <w:color w:val="000000"/>
+                <w:sz w:val="18"/>
+                <w:szCs w:val="18"/>
+                <w:lang w:eastAsia="zh-TW"/>
+              </w:rPr>
+              <w:br/>
+              <w:t xml:space="preserve">        setContentView(R.layout.</w:t>
             </w:r>
             <w:r>
               <w:rPr>
@@ -1502,7 +1243,6 @@
               </w:rPr>
               <w:t>activity_main</w:t>
             </w:r>
-            <w:proofErr w:type="spellEnd"/>
             <w:r>
               <w:rPr>
                 <w:rFonts w:ascii="Menlo" w:hAnsi="Menlo" w:cs="Menlo"/>
@@ -1559,82 +1299,15 @@
               <w:br/>
               <w:t xml:space="preserve">        </w:t>
             </w:r>
-            <w:proofErr w:type="spellStart"/>
-            <w:r>
-              <w:rPr>
-                <w:rFonts w:ascii="Menlo" w:hAnsi="Menlo" w:cs="Menlo"/>
-                <w:color w:val="000000"/>
-                <w:sz w:val="18"/>
-                <w:szCs w:val="18"/>
-                <w:lang w:eastAsia="zh-TW"/>
-              </w:rPr>
-              <w:t>Button</w:t>
-            </w:r>
-            <w:proofErr w:type="spellEnd"/>
-            <w:r>
-              <w:rPr>
-                <w:rFonts w:ascii="Menlo" w:hAnsi="Menlo" w:cs="Menlo"/>
-                <w:color w:val="000000"/>
-                <w:sz w:val="18"/>
-                <w:szCs w:val="18"/>
-                <w:lang w:eastAsia="zh-TW"/>
-              </w:rPr>
-              <w:t xml:space="preserve"> </w:t>
-            </w:r>
-            <w:proofErr w:type="spellStart"/>
-            <w:r>
-              <w:rPr>
-                <w:rFonts w:ascii="Menlo" w:hAnsi="Menlo" w:cs="Menlo"/>
-                <w:color w:val="000000"/>
-                <w:sz w:val="18"/>
-                <w:szCs w:val="18"/>
-                <w:lang w:eastAsia="zh-TW"/>
-              </w:rPr>
-              <w:t>sendButton</w:t>
-            </w:r>
-            <w:proofErr w:type="spellEnd"/>
-            <w:r>
-              <w:rPr>
-                <w:rFonts w:ascii="Menlo" w:hAnsi="Menlo" w:cs="Menlo"/>
-                <w:color w:val="000000"/>
-                <w:sz w:val="18"/>
-                <w:szCs w:val="18"/>
-                <w:lang w:eastAsia="zh-TW"/>
-              </w:rPr>
-              <w:t xml:space="preserve"> = (Button)</w:t>
-            </w:r>
-            <w:proofErr w:type="spellStart"/>
-            <w:r>
-              <w:rPr>
-                <w:rFonts w:ascii="Menlo" w:hAnsi="Menlo" w:cs="Menlo"/>
-                <w:color w:val="000000"/>
-                <w:sz w:val="18"/>
-                <w:szCs w:val="18"/>
-                <w:lang w:eastAsia="zh-TW"/>
-              </w:rPr>
-              <w:t>findViewById</w:t>
-            </w:r>
-            <w:proofErr w:type="spellEnd"/>
-            <w:r>
-              <w:rPr>
-                <w:rFonts w:ascii="Menlo" w:hAnsi="Menlo" w:cs="Menlo"/>
-                <w:color w:val="000000"/>
-                <w:sz w:val="18"/>
-                <w:szCs w:val="18"/>
-                <w:lang w:eastAsia="zh-TW"/>
-              </w:rPr>
-              <w:t>(</w:t>
-            </w:r>
-            <w:proofErr w:type="spellStart"/>
-            <w:r>
-              <w:rPr>
-                <w:rFonts w:ascii="Menlo" w:hAnsi="Menlo" w:cs="Menlo"/>
-                <w:color w:val="000000"/>
-                <w:sz w:val="18"/>
-                <w:szCs w:val="18"/>
-                <w:lang w:eastAsia="zh-TW"/>
-              </w:rPr>
-              <w:t>R.id.</w:t>
+            <w:r>
+              <w:rPr>
+                <w:rFonts w:ascii="Menlo" w:hAnsi="Menlo" w:cs="Menlo"/>
+                <w:color w:val="000000"/>
+                <w:sz w:val="18"/>
+                <w:szCs w:val="18"/>
+                <w:lang w:eastAsia="zh-TW"/>
+              </w:rPr>
+              <w:t>Button sendButton = (Button)findViewById(R.id.</w:t>
             </w:r>
             <w:r>
               <w:rPr>
@@ -1650,7 +1323,6 @@
               </w:rPr>
               <w:t>sendButton</w:t>
             </w:r>
-            <w:proofErr w:type="spellEnd"/>
             <w:r>
               <w:rPr>
                 <w:rFonts w:ascii="Menlo" w:hAnsi="Menlo" w:cs="Menlo"/>
@@ -1692,9 +1364,8 @@
                 <w:szCs w:val="18"/>
                 <w:lang w:eastAsia="zh-TW"/>
               </w:rPr>
-              <w:t xml:space="preserve">// </w:t>
-            </w:r>
-            <w:proofErr w:type="spellStart"/>
+              <w:t>// init commentEditText</w:t>
+            </w:r>
             <w:r>
               <w:rPr>
                 <w:rFonts w:ascii="Menlo" w:hAnsi="Menlo" w:cs="Menlo"/>
@@ -1705,9 +1376,8 @@
                 <w:szCs w:val="18"/>
                 <w:lang w:eastAsia="zh-TW"/>
               </w:rPr>
-              <w:t>init</w:t>
-            </w:r>
-            <w:proofErr w:type="spellEnd"/>
+              <w:br/>
+            </w:r>
             <w:r>
               <w:rPr>
                 <w:rFonts w:ascii="Menlo" w:hAnsi="Menlo" w:cs="Menlo"/>
@@ -1718,33 +1388,7 @@
                 <w:szCs w:val="18"/>
                 <w:lang w:eastAsia="zh-TW"/>
               </w:rPr>
-              <w:t xml:space="preserve"> </w:t>
-            </w:r>
-            <w:proofErr w:type="spellStart"/>
-            <w:r>
-              <w:rPr>
-                <w:rFonts w:ascii="Menlo" w:hAnsi="Menlo" w:cs="Menlo"/>
-                <w:i/>
-                <w:iCs/>
-                <w:color w:val="808080"/>
-                <w:sz w:val="18"/>
-                <w:szCs w:val="18"/>
-                <w:lang w:eastAsia="zh-TW"/>
-              </w:rPr>
-              <w:t>commentEditText</w:t>
-            </w:r>
-            <w:proofErr w:type="spellEnd"/>
-            <w:r>
-              <w:rPr>
-                <w:rFonts w:ascii="Menlo" w:hAnsi="Menlo" w:cs="Menlo"/>
-                <w:i/>
-                <w:iCs/>
-                <w:color w:val="808080"/>
-                <w:sz w:val="18"/>
-                <w:szCs w:val="18"/>
-                <w:lang w:eastAsia="zh-TW"/>
-              </w:rPr>
-              <w:br/>
+              <w:lastRenderedPageBreak/>
               <w:t xml:space="preserve">        </w:t>
             </w:r>
             <w:r>
@@ -1759,104 +1403,15 @@
               </w:rPr>
               <w:t xml:space="preserve">final </w:t>
             </w:r>
-            <w:proofErr w:type="spellStart"/>
-            <w:r>
-              <w:rPr>
-                <w:rFonts w:ascii="Menlo" w:hAnsi="Menlo" w:cs="Menlo"/>
-                <w:color w:val="000000"/>
-                <w:sz w:val="18"/>
-                <w:szCs w:val="18"/>
-                <w:lang w:eastAsia="zh-TW"/>
-              </w:rPr>
-              <w:t>EditText</w:t>
-            </w:r>
-            <w:proofErr w:type="spellEnd"/>
-            <w:r>
-              <w:rPr>
-                <w:rFonts w:ascii="Menlo" w:hAnsi="Menlo" w:cs="Menlo"/>
-                <w:color w:val="000000"/>
-                <w:sz w:val="18"/>
-                <w:szCs w:val="18"/>
-                <w:lang w:eastAsia="zh-TW"/>
-              </w:rPr>
-              <w:t xml:space="preserve"> </w:t>
-            </w:r>
-            <w:proofErr w:type="spellStart"/>
-            <w:r>
-              <w:rPr>
-                <w:rFonts w:ascii="Menlo" w:hAnsi="Menlo" w:cs="Menlo"/>
-                <w:color w:val="000000"/>
-                <w:sz w:val="18"/>
-                <w:szCs w:val="18"/>
-                <w:lang w:eastAsia="zh-TW"/>
-              </w:rPr>
-              <w:t>commentEditText</w:t>
-            </w:r>
-            <w:proofErr w:type="spellEnd"/>
-            <w:r>
-              <w:rPr>
-                <w:rFonts w:ascii="Menlo" w:hAnsi="Menlo" w:cs="Menlo"/>
-                <w:color w:val="000000"/>
-                <w:sz w:val="18"/>
-                <w:szCs w:val="18"/>
-                <w:lang w:eastAsia="zh-TW"/>
-              </w:rPr>
-              <w:t xml:space="preserve"> = (</w:t>
-            </w:r>
-            <w:proofErr w:type="spellStart"/>
-            <w:r>
-              <w:rPr>
-                <w:rFonts w:ascii="Menlo" w:hAnsi="Menlo" w:cs="Menlo"/>
-                <w:color w:val="000000"/>
-                <w:sz w:val="18"/>
-                <w:szCs w:val="18"/>
-                <w:lang w:eastAsia="zh-TW"/>
-              </w:rPr>
-              <w:t>EditText</w:t>
-            </w:r>
-            <w:proofErr w:type="spellEnd"/>
-            <w:r>
-              <w:rPr>
-                <w:rFonts w:ascii="Menlo" w:hAnsi="Menlo" w:cs="Menlo"/>
-                <w:color w:val="000000"/>
-                <w:sz w:val="18"/>
-                <w:szCs w:val="18"/>
-                <w:lang w:eastAsia="zh-TW"/>
-              </w:rPr>
-              <w:t>)</w:t>
-            </w:r>
-            <w:proofErr w:type="spellStart"/>
-            <w:r>
-              <w:rPr>
-                <w:rFonts w:ascii="Menlo" w:hAnsi="Menlo" w:cs="Menlo"/>
-                <w:color w:val="000000"/>
-                <w:sz w:val="18"/>
-                <w:szCs w:val="18"/>
-                <w:lang w:eastAsia="zh-TW"/>
-              </w:rPr>
-              <w:t>findViewById</w:t>
-            </w:r>
-            <w:proofErr w:type="spellEnd"/>
-            <w:r>
-              <w:rPr>
-                <w:rFonts w:ascii="Menlo" w:hAnsi="Menlo" w:cs="Menlo"/>
-                <w:color w:val="000000"/>
-                <w:sz w:val="18"/>
-                <w:szCs w:val="18"/>
-                <w:lang w:eastAsia="zh-TW"/>
-              </w:rPr>
-              <w:t>(</w:t>
-            </w:r>
-            <w:proofErr w:type="spellStart"/>
-            <w:r>
-              <w:rPr>
-                <w:rFonts w:ascii="Menlo" w:hAnsi="Menlo" w:cs="Menlo"/>
-                <w:color w:val="000000"/>
-                <w:sz w:val="18"/>
-                <w:szCs w:val="18"/>
-                <w:lang w:eastAsia="zh-TW"/>
-              </w:rPr>
-              <w:t>R.id.</w:t>
+            <w:r>
+              <w:rPr>
+                <w:rFonts w:ascii="Menlo" w:hAnsi="Menlo" w:cs="Menlo"/>
+                <w:color w:val="000000"/>
+                <w:sz w:val="18"/>
+                <w:szCs w:val="18"/>
+                <w:lang w:eastAsia="zh-TW"/>
+              </w:rPr>
+              <w:t>EditText commentEditText = (EditText)findViewById(R.id.</w:t>
             </w:r>
             <w:r>
               <w:rPr>
@@ -1872,7 +1427,6 @@
               </w:rPr>
               <w:t>commentEditText</w:t>
             </w:r>
-            <w:proofErr w:type="spellEnd"/>
             <w:r>
               <w:rPr>
                 <w:rFonts w:ascii="Menlo" w:hAnsi="Menlo" w:cs="Menlo"/>
@@ -1953,27 +1507,15 @@
               <w:br/>
               <w:t xml:space="preserve">        </w:t>
             </w:r>
-            <w:proofErr w:type="spellStart"/>
-            <w:r>
-              <w:rPr>
-                <w:rFonts w:ascii="Menlo" w:hAnsi="Menlo" w:cs="Menlo"/>
-                <w:color w:val="000000"/>
-                <w:sz w:val="18"/>
-                <w:szCs w:val="18"/>
-                <w:lang w:eastAsia="zh-TW"/>
-              </w:rPr>
-              <w:t>sendButton.setOnClickListener</w:t>
-            </w:r>
-            <w:proofErr w:type="spellEnd"/>
-            <w:r>
-              <w:rPr>
-                <w:rFonts w:ascii="Menlo" w:hAnsi="Menlo" w:cs="Menlo"/>
-                <w:color w:val="000000"/>
-                <w:sz w:val="18"/>
-                <w:szCs w:val="18"/>
-                <w:lang w:eastAsia="zh-TW"/>
-              </w:rPr>
-              <w:t>(</w:t>
+            <w:r>
+              <w:rPr>
+                <w:rFonts w:ascii="Menlo" w:hAnsi="Menlo" w:cs="Menlo"/>
+                <w:color w:val="000000"/>
+                <w:sz w:val="18"/>
+                <w:szCs w:val="18"/>
+                <w:lang w:eastAsia="zh-TW"/>
+              </w:rPr>
+              <w:t>sendButton.setOnClickListener(</w:t>
             </w:r>
             <w:r>
               <w:rPr>
@@ -1987,27 +1529,15 @@
               </w:rPr>
               <w:t xml:space="preserve">new </w:t>
             </w:r>
-            <w:proofErr w:type="spellStart"/>
-            <w:r>
-              <w:rPr>
-                <w:rFonts w:ascii="Menlo" w:hAnsi="Menlo" w:cs="Menlo"/>
-                <w:color w:val="000000"/>
-                <w:sz w:val="18"/>
-                <w:szCs w:val="18"/>
-                <w:lang w:eastAsia="zh-TW"/>
-              </w:rPr>
-              <w:t>View.OnClickListener</w:t>
-            </w:r>
-            <w:proofErr w:type="spellEnd"/>
-            <w:r>
-              <w:rPr>
-                <w:rFonts w:ascii="Menlo" w:hAnsi="Menlo" w:cs="Menlo"/>
-                <w:color w:val="000000"/>
-                <w:sz w:val="18"/>
-                <w:szCs w:val="18"/>
-                <w:lang w:eastAsia="zh-TW"/>
-              </w:rPr>
-              <w:t>() {</w:t>
+            <w:r>
+              <w:rPr>
+                <w:rFonts w:ascii="Menlo" w:hAnsi="Menlo" w:cs="Menlo"/>
+                <w:color w:val="000000"/>
+                <w:sz w:val="18"/>
+                <w:szCs w:val="18"/>
+                <w:lang w:eastAsia="zh-TW"/>
+              </w:rPr>
+              <w:t>View.OnClickListener() {</w:t>
             </w:r>
             <w:r>
               <w:rPr>
@@ -2053,27 +1583,15 @@
               </w:rPr>
               <w:t xml:space="preserve">public void </w:t>
             </w:r>
-            <w:proofErr w:type="spellStart"/>
-            <w:r>
-              <w:rPr>
-                <w:rFonts w:ascii="Menlo" w:hAnsi="Menlo" w:cs="Menlo"/>
-                <w:color w:val="000000"/>
-                <w:sz w:val="18"/>
-                <w:szCs w:val="18"/>
-                <w:lang w:eastAsia="zh-TW"/>
-              </w:rPr>
-              <w:t>onClick</w:t>
-            </w:r>
-            <w:proofErr w:type="spellEnd"/>
-            <w:r>
-              <w:rPr>
-                <w:rFonts w:ascii="Menlo" w:hAnsi="Menlo" w:cs="Menlo"/>
-                <w:color w:val="000000"/>
-                <w:sz w:val="18"/>
-                <w:szCs w:val="18"/>
-                <w:lang w:eastAsia="zh-TW"/>
-              </w:rPr>
-              <w:t>(View v) {</w:t>
+            <w:r>
+              <w:rPr>
+                <w:rFonts w:ascii="Menlo" w:hAnsi="Menlo" w:cs="Menlo"/>
+                <w:color w:val="000000"/>
+                <w:sz w:val="18"/>
+                <w:szCs w:val="18"/>
+                <w:lang w:eastAsia="zh-TW"/>
+              </w:rPr>
+              <w:t>onClick(View v) {</w:t>
             </w:r>
             <w:r>
               <w:rPr>
@@ -2128,73 +1646,7 @@
                 <w:szCs w:val="18"/>
                 <w:lang w:eastAsia="zh-TW"/>
               </w:rPr>
-              <w:t xml:space="preserve">Intent </w:t>
-            </w:r>
-            <w:proofErr w:type="spellStart"/>
-            <w:r>
-              <w:rPr>
-                <w:rFonts w:ascii="Menlo" w:hAnsi="Menlo" w:cs="Menlo"/>
-                <w:color w:val="000000"/>
-                <w:sz w:val="18"/>
-                <w:szCs w:val="18"/>
-                <w:lang w:eastAsia="zh-TW"/>
-              </w:rPr>
-              <w:t>intent</w:t>
-            </w:r>
-            <w:proofErr w:type="spellEnd"/>
-            <w:r>
-              <w:rPr>
-                <w:rFonts w:ascii="Menlo" w:hAnsi="Menlo" w:cs="Menlo"/>
-                <w:color w:val="000000"/>
-                <w:sz w:val="18"/>
-                <w:szCs w:val="18"/>
-                <w:lang w:eastAsia="zh-TW"/>
-              </w:rPr>
-              <w:t xml:space="preserve"> = </w:t>
-            </w:r>
-            <w:proofErr w:type="spellStart"/>
-            <w:r>
-              <w:rPr>
-                <w:rFonts w:ascii="Menlo" w:hAnsi="Menlo" w:cs="Menlo"/>
-                <w:color w:val="000000"/>
-                <w:sz w:val="18"/>
-                <w:szCs w:val="18"/>
-                <w:lang w:eastAsia="zh-TW"/>
-              </w:rPr>
-              <w:t>getPackageManager</w:t>
-            </w:r>
-            <w:proofErr w:type="spellEnd"/>
-            <w:r>
-              <w:rPr>
-                <w:rFonts w:ascii="Menlo" w:hAnsi="Menlo" w:cs="Menlo"/>
-                <w:color w:val="000000"/>
-                <w:sz w:val="18"/>
-                <w:szCs w:val="18"/>
-                <w:lang w:eastAsia="zh-TW"/>
-              </w:rPr>
-              <w:t>().</w:t>
-            </w:r>
-            <w:proofErr w:type="spellStart"/>
-            <w:r>
-              <w:rPr>
-                <w:rFonts w:ascii="Menlo" w:hAnsi="Menlo" w:cs="Menlo"/>
-                <w:color w:val="000000"/>
-                <w:sz w:val="18"/>
-                <w:szCs w:val="18"/>
-                <w:lang w:eastAsia="zh-TW"/>
-              </w:rPr>
-              <w:t>getLaunchIntentForPackage</w:t>
-            </w:r>
-            <w:proofErr w:type="spellEnd"/>
-            <w:r>
-              <w:rPr>
-                <w:rFonts w:ascii="Menlo" w:hAnsi="Menlo" w:cs="Menlo"/>
-                <w:color w:val="000000"/>
-                <w:sz w:val="18"/>
-                <w:szCs w:val="18"/>
-                <w:lang w:eastAsia="zh-TW"/>
-              </w:rPr>
-              <w:t>(</w:t>
+              <w:t>Intent intent = getPackageManager().getLaunchIntentForPackage(</w:t>
             </w:r>
             <w:r>
               <w:rPr>
@@ -2206,33 +1658,7 @@
                 <w:szCs w:val="18"/>
                 <w:lang w:eastAsia="zh-TW"/>
               </w:rPr>
-              <w:t>"</w:t>
-            </w:r>
-            <w:proofErr w:type="spellStart"/>
-            <w:r>
-              <w:rPr>
-                <w:rFonts w:ascii="Menlo" w:hAnsi="Menlo" w:cs="Menlo"/>
-                <w:b/>
-                <w:bCs/>
-                <w:color w:val="008000"/>
-                <w:sz w:val="18"/>
-                <w:szCs w:val="18"/>
-                <w:lang w:eastAsia="zh-TW"/>
-              </w:rPr>
-              <w:t>com.example.receiver</w:t>
-            </w:r>
-            <w:proofErr w:type="spellEnd"/>
-            <w:r>
-              <w:rPr>
-                <w:rFonts w:ascii="Menlo" w:hAnsi="Menlo" w:cs="Menlo"/>
-                <w:b/>
-                <w:bCs/>
-                <w:color w:val="008000"/>
-                <w:sz w:val="18"/>
-                <w:szCs w:val="18"/>
-                <w:lang w:eastAsia="zh-TW"/>
-              </w:rPr>
-              <w:t>"</w:t>
+              <w:t>"com.example.receiver"</w:t>
             </w:r>
             <w:r>
               <w:rPr>
@@ -2303,29 +1729,15 @@
               <w:br/>
               <w:t xml:space="preserve">                </w:t>
             </w:r>
-            <w:proofErr w:type="spellStart"/>
-            <w:proofErr w:type="gramStart"/>
-            <w:r>
-              <w:rPr>
-                <w:rFonts w:ascii="Menlo" w:hAnsi="Menlo" w:cs="Menlo"/>
-                <w:color w:val="000000"/>
-                <w:sz w:val="18"/>
-                <w:szCs w:val="18"/>
-                <w:lang w:eastAsia="zh-TW"/>
-              </w:rPr>
-              <w:t>intent.putExtra</w:t>
-            </w:r>
-            <w:proofErr w:type="spellEnd"/>
-            <w:proofErr w:type="gramEnd"/>
-            <w:r>
-              <w:rPr>
-                <w:rFonts w:ascii="Menlo" w:hAnsi="Menlo" w:cs="Menlo"/>
-                <w:color w:val="000000"/>
-                <w:sz w:val="18"/>
-                <w:szCs w:val="18"/>
-                <w:lang w:eastAsia="zh-TW"/>
-              </w:rPr>
-              <w:t>(</w:t>
+            <w:r>
+              <w:rPr>
+                <w:rFonts w:ascii="Menlo" w:hAnsi="Menlo" w:cs="Menlo"/>
+                <w:color w:val="000000"/>
+                <w:sz w:val="18"/>
+                <w:szCs w:val="18"/>
+                <w:lang w:eastAsia="zh-TW"/>
+              </w:rPr>
+              <w:t>intent.putExtra(</w:t>
             </w:r>
             <w:r>
               <w:rPr>
@@ -2349,7 +1761,6 @@
               </w:rPr>
               <w:t xml:space="preserve">, </w:t>
             </w:r>
-            <w:proofErr w:type="spellStart"/>
             <w:r>
               <w:rPr>
                 <w:rFonts w:ascii="Menlo" w:hAnsi="Menlo" w:cs="Menlo"/>
@@ -2368,40 +1779,7 @@
                 <w:szCs w:val="18"/>
                 <w:lang w:eastAsia="zh-TW"/>
               </w:rPr>
-              <w:t>.getText</w:t>
-            </w:r>
-            <w:proofErr w:type="spellEnd"/>
-            <w:r>
-              <w:rPr>
-                <w:rFonts w:ascii="Menlo" w:hAnsi="Menlo" w:cs="Menlo"/>
-                <w:color w:val="000000"/>
-                <w:sz w:val="18"/>
-                <w:szCs w:val="18"/>
-                <w:lang w:eastAsia="zh-TW"/>
-              </w:rPr>
-              <w:t>().</w:t>
-            </w:r>
-            <w:proofErr w:type="spellStart"/>
-            <w:r>
-              <w:rPr>
-                <w:rFonts w:ascii="Menlo" w:hAnsi="Menlo" w:cs="Menlo"/>
-                <w:color w:val="000000"/>
-                <w:sz w:val="18"/>
-                <w:szCs w:val="18"/>
-                <w:lang w:eastAsia="zh-TW"/>
-              </w:rPr>
-              <w:t>toString</w:t>
-            </w:r>
-            <w:proofErr w:type="spellEnd"/>
-            <w:r>
-              <w:rPr>
-                <w:rFonts w:ascii="Menlo" w:hAnsi="Menlo" w:cs="Menlo"/>
-                <w:color w:val="000000"/>
-                <w:sz w:val="18"/>
-                <w:szCs w:val="18"/>
-                <w:lang w:eastAsia="zh-TW"/>
-              </w:rPr>
-              <w:t>());</w:t>
+              <w:t>.getText().toString());</w:t>
             </w:r>
             <w:r>
               <w:rPr>
@@ -2449,27 +1827,15 @@
               <w:br/>
               <w:t xml:space="preserve">                </w:t>
             </w:r>
-            <w:proofErr w:type="spellStart"/>
-            <w:r>
-              <w:rPr>
-                <w:rFonts w:ascii="Menlo" w:hAnsi="Menlo" w:cs="Menlo"/>
-                <w:color w:val="000000"/>
-                <w:sz w:val="18"/>
-                <w:szCs w:val="18"/>
-                <w:lang w:eastAsia="zh-TW"/>
-              </w:rPr>
-              <w:t>startActivity</w:t>
-            </w:r>
-            <w:proofErr w:type="spellEnd"/>
-            <w:r>
-              <w:rPr>
-                <w:rFonts w:ascii="Menlo" w:hAnsi="Menlo" w:cs="Menlo"/>
-                <w:color w:val="000000"/>
-                <w:sz w:val="18"/>
-                <w:szCs w:val="18"/>
-                <w:lang w:eastAsia="zh-TW"/>
-              </w:rPr>
-              <w:t>(intent);</w:t>
+            <w:r>
+              <w:rPr>
+                <w:rFonts w:ascii="Menlo" w:hAnsi="Menlo" w:cs="Menlo"/>
+                <w:color w:val="000000"/>
+                <w:sz w:val="18"/>
+                <w:szCs w:val="18"/>
+                <w:lang w:eastAsia="zh-TW"/>
+              </w:rPr>
+              <w:t>startActivity(intent);</w:t>
             </w:r>
             <w:r>
               <w:rPr>
@@ -2550,21 +1916,7 @@
         <w:rPr>
           <w:b/>
         </w:rPr>
-        <w:t xml:space="preserve"> (</w:t>
-      </w:r>
-      <w:proofErr w:type="spellStart"/>
-      <w:r>
-        <w:rPr>
-          <w:b/>
-        </w:rPr>
-        <w:t>app</w:t>
-      </w:r>
-      <w:proofErr w:type="spellEnd"/>
-      <w:r>
-        <w:rPr>
-          <w:b/>
-        </w:rPr>
-        <w:t xml:space="preserve"> B)</w:t>
+        <w:t xml:space="preserve"> (app B)</w:t>
       </w:r>
       <w:r>
         <w:rPr>
@@ -2633,7 +1985,6 @@
       <w:r>
         <w:rPr>
           <w:noProof/>
-          <w:lang w:eastAsia="zh-TW"/>
         </w:rPr>
         <w:drawing>
           <wp:inline distT="0" distB="0" distL="0" distR="0" wp14:anchorId="6E3F7F71" wp14:editId="7094F26F">
@@ -2651,7 +2002,7 @@
                     <pic:cNvPicPr/>
                   </pic:nvPicPr>
                   <pic:blipFill>
-                    <a:blip r:embed="rId7"/>
+                    <a:blip r:embed="rId9"/>
                     <a:stretch>
                       <a:fillRect/>
                     </a:stretch>
@@ -2697,13 +2048,8 @@
         <w:t xml:space="preserve"> </w:t>
       </w:r>
       <w:r>
-        <w:t xml:space="preserve">a </w:t>
-      </w:r>
-      <w:proofErr w:type="spellStart"/>
-      <w:r>
-        <w:t>TextView</w:t>
-      </w:r>
-      <w:proofErr w:type="spellEnd"/>
+        <w:t>a TextView</w:t>
+      </w:r>
       <w:r>
         <w:t xml:space="preserve"> </w:t>
       </w:r>
@@ -2720,15 +2066,7 @@
         <w:t>, found in “app/res/layout/”.</w:t>
       </w:r>
       <w:r>
-        <w:t xml:space="preserve"> Edit the properties of the </w:t>
-      </w:r>
-      <w:proofErr w:type="spellStart"/>
-      <w:r>
-        <w:t>TextView</w:t>
-      </w:r>
-      <w:proofErr w:type="spellEnd"/>
-      <w:r>
-        <w:t xml:space="preserve"> in the Properties panel that pops up when you click on it to be:</w:t>
+        <w:t xml:space="preserve"> Edit the properties of the TextView in the Properties panel that pops up when you click on it to be:</w:t>
       </w:r>
     </w:p>
     <w:p>
@@ -2740,13 +2078,8 @@
         </w:numPr>
       </w:pPr>
       <w:r>
-        <w:t xml:space="preserve">ID: </w:t>
-      </w:r>
-      <w:proofErr w:type="spellStart"/>
-      <w:r>
-        <w:t>txtDisplay</w:t>
-      </w:r>
-      <w:proofErr w:type="spellEnd"/>
+        <w:t>ID: txtDisplay</w:t>
+      </w:r>
     </w:p>
     <w:p>
       <w:pPr>
@@ -2760,7 +2093,6 @@
       <w:r>
         <w:rPr>
           <w:noProof/>
-          <w:lang w:eastAsia="zh-TW"/>
         </w:rPr>
         <w:drawing>
           <wp:anchor distT="0" distB="0" distL="114300" distR="114300" simplePos="0" relativeHeight="251661312" behindDoc="0" locked="0" layoutInCell="1" allowOverlap="1" wp14:anchorId="615A64A7" wp14:editId="76F0CC17">
@@ -2786,7 +2118,7 @@
                     <pic:cNvPicPr/>
                   </pic:nvPicPr>
                   <pic:blipFill>
-                    <a:blip r:embed="rId8" cstate="print">
+                    <a:blip r:embed="rId10" cstate="print">
                       <a:extLst>
                         <a:ext uri="{28A0092B-C50C-407E-A947-70E740481C1C}">
                           <a14:useLocalDpi xmlns:a14="http://schemas.microsoft.com/office/drawing/2010/main" val="0"/>
@@ -2890,27 +2222,15 @@
               </w:rPr>
               <w:t xml:space="preserve">package </w:t>
             </w:r>
-            <w:proofErr w:type="spellStart"/>
-            <w:r>
-              <w:rPr>
-                <w:rFonts w:ascii="Menlo" w:hAnsi="Menlo" w:cs="Menlo"/>
-                <w:color w:val="000000"/>
-                <w:sz w:val="18"/>
-                <w:szCs w:val="18"/>
-                <w:lang w:eastAsia="zh-TW"/>
-              </w:rPr>
-              <w:t>com.example.receiver</w:t>
-            </w:r>
-            <w:proofErr w:type="spellEnd"/>
-            <w:r>
-              <w:rPr>
-                <w:rFonts w:ascii="Menlo" w:hAnsi="Menlo" w:cs="Menlo"/>
-                <w:color w:val="000000"/>
-                <w:sz w:val="18"/>
-                <w:szCs w:val="18"/>
-                <w:lang w:eastAsia="zh-TW"/>
-              </w:rPr>
-              <w:t>;</w:t>
+            <w:r>
+              <w:rPr>
+                <w:rFonts w:ascii="Menlo" w:hAnsi="Menlo" w:cs="Menlo"/>
+                <w:color w:val="000000"/>
+                <w:sz w:val="18"/>
+                <w:szCs w:val="18"/>
+                <w:lang w:eastAsia="zh-TW"/>
+              </w:rPr>
+              <w:t>com.example.receiver;</w:t>
             </w:r>
             <w:r>
               <w:rPr>
@@ -2976,27 +2296,15 @@
               </w:rPr>
               <w:t xml:space="preserve">import </w:t>
             </w:r>
-            <w:proofErr w:type="spellStart"/>
-            <w:r>
-              <w:rPr>
-                <w:rFonts w:ascii="Menlo" w:hAnsi="Menlo" w:cs="Menlo"/>
-                <w:color w:val="000000"/>
-                <w:sz w:val="18"/>
-                <w:szCs w:val="18"/>
-                <w:lang w:eastAsia="zh-TW"/>
-              </w:rPr>
-              <w:t>android.os.Bundle</w:t>
-            </w:r>
-            <w:proofErr w:type="spellEnd"/>
-            <w:r>
-              <w:rPr>
-                <w:rFonts w:ascii="Menlo" w:hAnsi="Menlo" w:cs="Menlo"/>
-                <w:color w:val="000000"/>
-                <w:sz w:val="18"/>
-                <w:szCs w:val="18"/>
-                <w:lang w:eastAsia="zh-TW"/>
-              </w:rPr>
-              <w:t>;</w:t>
+            <w:r>
+              <w:rPr>
+                <w:rFonts w:ascii="Menlo" w:hAnsi="Menlo" w:cs="Menlo"/>
+                <w:color w:val="000000"/>
+                <w:sz w:val="18"/>
+                <w:szCs w:val="18"/>
+                <w:lang w:eastAsia="zh-TW"/>
+              </w:rPr>
+              <w:t>android.os.Bundle;</w:t>
             </w:r>
             <w:r>
               <w:rPr>
@@ -3020,27 +2328,15 @@
               </w:rPr>
               <w:t xml:space="preserve">import </w:t>
             </w:r>
-            <w:proofErr w:type="spellStart"/>
-            <w:r>
-              <w:rPr>
-                <w:rFonts w:ascii="Menlo" w:hAnsi="Menlo" w:cs="Menlo"/>
-                <w:color w:val="000000"/>
-                <w:sz w:val="18"/>
-                <w:szCs w:val="18"/>
-                <w:lang w:eastAsia="zh-TW"/>
-              </w:rPr>
-              <w:t>android.widget.TextView</w:t>
-            </w:r>
-            <w:proofErr w:type="spellEnd"/>
-            <w:r>
-              <w:rPr>
-                <w:rFonts w:ascii="Menlo" w:hAnsi="Menlo" w:cs="Menlo"/>
-                <w:color w:val="000000"/>
-                <w:sz w:val="18"/>
-                <w:szCs w:val="18"/>
-                <w:lang w:eastAsia="zh-TW"/>
-              </w:rPr>
-              <w:t>;</w:t>
+            <w:r>
+              <w:rPr>
+                <w:rFonts w:ascii="Menlo" w:hAnsi="Menlo" w:cs="Menlo"/>
+                <w:color w:val="000000"/>
+                <w:sz w:val="18"/>
+                <w:szCs w:val="18"/>
+                <w:lang w:eastAsia="zh-TW"/>
+              </w:rPr>
+              <w:t>android.widget.TextView;</w:t>
             </w:r>
             <w:r>
               <w:rPr>
@@ -3074,27 +2370,15 @@
               </w:rPr>
               <w:t xml:space="preserve">public class </w:t>
             </w:r>
-            <w:proofErr w:type="spellStart"/>
-            <w:r>
-              <w:rPr>
-                <w:rFonts w:ascii="Menlo" w:hAnsi="Menlo" w:cs="Menlo"/>
-                <w:color w:val="000000"/>
-                <w:sz w:val="18"/>
-                <w:szCs w:val="18"/>
-                <w:lang w:eastAsia="zh-TW"/>
-              </w:rPr>
-              <w:t>MainActivity</w:t>
-            </w:r>
-            <w:proofErr w:type="spellEnd"/>
-            <w:r>
-              <w:rPr>
-                <w:rFonts w:ascii="Menlo" w:hAnsi="Menlo" w:cs="Menlo"/>
-                <w:color w:val="000000"/>
-                <w:sz w:val="18"/>
-                <w:szCs w:val="18"/>
-                <w:lang w:eastAsia="zh-TW"/>
-              </w:rPr>
-              <w:t xml:space="preserve"> </w:t>
+            <w:r>
+              <w:rPr>
+                <w:rFonts w:ascii="Menlo" w:hAnsi="Menlo" w:cs="Menlo"/>
+                <w:color w:val="000000"/>
+                <w:sz w:val="18"/>
+                <w:szCs w:val="18"/>
+                <w:lang w:eastAsia="zh-TW"/>
+              </w:rPr>
+              <w:t xml:space="preserve">MainActivity </w:t>
             </w:r>
             <w:r>
               <w:rPr>
@@ -3108,27 +2392,15 @@
               </w:rPr>
               <w:t xml:space="preserve">extends </w:t>
             </w:r>
-            <w:proofErr w:type="spellStart"/>
-            <w:r>
-              <w:rPr>
-                <w:rFonts w:ascii="Menlo" w:hAnsi="Menlo" w:cs="Menlo"/>
-                <w:color w:val="000000"/>
-                <w:sz w:val="18"/>
-                <w:szCs w:val="18"/>
-                <w:lang w:eastAsia="zh-TW"/>
-              </w:rPr>
-              <w:t>AppCompatActivity</w:t>
-            </w:r>
-            <w:proofErr w:type="spellEnd"/>
-            <w:r>
-              <w:rPr>
-                <w:rFonts w:ascii="Menlo" w:hAnsi="Menlo" w:cs="Menlo"/>
-                <w:color w:val="000000"/>
-                <w:sz w:val="18"/>
-                <w:szCs w:val="18"/>
-                <w:lang w:eastAsia="zh-TW"/>
-              </w:rPr>
-              <w:t xml:space="preserve"> {</w:t>
+            <w:r>
+              <w:rPr>
+                <w:rFonts w:ascii="Menlo" w:hAnsi="Menlo" w:cs="Menlo"/>
+                <w:color w:val="000000"/>
+                <w:sz w:val="18"/>
+                <w:szCs w:val="18"/>
+                <w:lang w:eastAsia="zh-TW"/>
+              </w:rPr>
+              <w:t>AppCompatActivity {</w:t>
             </w:r>
             <w:r>
               <w:rPr>
@@ -3174,49 +2446,15 @@
               </w:rPr>
               <w:t xml:space="preserve">protected void </w:t>
             </w:r>
-            <w:proofErr w:type="spellStart"/>
-            <w:r>
-              <w:rPr>
-                <w:rFonts w:ascii="Menlo" w:hAnsi="Menlo" w:cs="Menlo"/>
-                <w:color w:val="000000"/>
-                <w:sz w:val="18"/>
-                <w:szCs w:val="18"/>
-                <w:lang w:eastAsia="zh-TW"/>
-              </w:rPr>
-              <w:t>onCreate</w:t>
-            </w:r>
-            <w:proofErr w:type="spellEnd"/>
-            <w:r>
-              <w:rPr>
-                <w:rFonts w:ascii="Menlo" w:hAnsi="Menlo" w:cs="Menlo"/>
-                <w:color w:val="000000"/>
-                <w:sz w:val="18"/>
-                <w:szCs w:val="18"/>
-                <w:lang w:eastAsia="zh-TW"/>
-              </w:rPr>
-              <w:t xml:space="preserve">(Bundle </w:t>
-            </w:r>
-            <w:proofErr w:type="spellStart"/>
-            <w:r>
-              <w:rPr>
-                <w:rFonts w:ascii="Menlo" w:hAnsi="Menlo" w:cs="Menlo"/>
-                <w:color w:val="000000"/>
-                <w:sz w:val="18"/>
-                <w:szCs w:val="18"/>
-                <w:lang w:eastAsia="zh-TW"/>
-              </w:rPr>
-              <w:t>savedInstanceState</w:t>
-            </w:r>
-            <w:proofErr w:type="spellEnd"/>
-            <w:r>
-              <w:rPr>
-                <w:rFonts w:ascii="Menlo" w:hAnsi="Menlo" w:cs="Menlo"/>
-                <w:color w:val="000000"/>
-                <w:sz w:val="18"/>
-                <w:szCs w:val="18"/>
-                <w:lang w:eastAsia="zh-TW"/>
-              </w:rPr>
-              <w:t>) {</w:t>
+            <w:r>
+              <w:rPr>
+                <w:rFonts w:ascii="Menlo" w:hAnsi="Menlo" w:cs="Menlo"/>
+                <w:color w:val="000000"/>
+                <w:sz w:val="18"/>
+                <w:szCs w:val="18"/>
+                <w:lang w:eastAsia="zh-TW"/>
+              </w:rPr>
+              <w:t>onCreate(Bundle savedInstanceState) {</w:t>
             </w:r>
             <w:r>
               <w:rPr>
@@ -3229,7 +2467,6 @@
               <w:br/>
               <w:t xml:space="preserve">        </w:t>
             </w:r>
-            <w:proofErr w:type="spellStart"/>
             <w:r>
               <w:rPr>
                 <w:rFonts w:ascii="Menlo" w:hAnsi="Menlo" w:cs="Menlo"/>
@@ -3250,84 +2487,18 @@
                 <w:szCs w:val="18"/>
                 <w:lang w:eastAsia="zh-TW"/>
               </w:rPr>
-              <w:t>.onCreate</w:t>
-            </w:r>
-            <w:proofErr w:type="spellEnd"/>
-            <w:r>
-              <w:rPr>
-                <w:rFonts w:ascii="Menlo" w:hAnsi="Menlo" w:cs="Menlo"/>
-                <w:color w:val="000000"/>
-                <w:sz w:val="18"/>
-                <w:szCs w:val="18"/>
-                <w:lang w:eastAsia="zh-TW"/>
-              </w:rPr>
-              <w:t>(</w:t>
-            </w:r>
-            <w:proofErr w:type="spellStart"/>
-            <w:r>
-              <w:rPr>
-                <w:rFonts w:ascii="Menlo" w:hAnsi="Menlo" w:cs="Menlo"/>
-                <w:color w:val="000000"/>
-                <w:sz w:val="18"/>
-                <w:szCs w:val="18"/>
-                <w:lang w:eastAsia="zh-TW"/>
-              </w:rPr>
-              <w:t>savedInstanceState</w:t>
-            </w:r>
-            <w:proofErr w:type="spellEnd"/>
-            <w:r>
-              <w:rPr>
-                <w:rFonts w:ascii="Menlo" w:hAnsi="Menlo" w:cs="Menlo"/>
-                <w:color w:val="000000"/>
-                <w:sz w:val="18"/>
-                <w:szCs w:val="18"/>
-                <w:lang w:eastAsia="zh-TW"/>
-              </w:rPr>
-              <w:t>);</w:t>
-            </w:r>
-            <w:r>
-              <w:rPr>
-                <w:rFonts w:ascii="Menlo" w:hAnsi="Menlo" w:cs="Menlo"/>
-                <w:color w:val="000000"/>
-                <w:sz w:val="18"/>
-                <w:szCs w:val="18"/>
-                <w:lang w:eastAsia="zh-TW"/>
-              </w:rPr>
-              <w:br/>
-              <w:t xml:space="preserve">        </w:t>
-            </w:r>
-            <w:proofErr w:type="spellStart"/>
-            <w:r>
-              <w:rPr>
-                <w:rFonts w:ascii="Menlo" w:hAnsi="Menlo" w:cs="Menlo"/>
-                <w:color w:val="000000"/>
-                <w:sz w:val="18"/>
-                <w:szCs w:val="18"/>
-                <w:lang w:eastAsia="zh-TW"/>
-              </w:rPr>
-              <w:t>setContentView</w:t>
-            </w:r>
-            <w:proofErr w:type="spellEnd"/>
-            <w:r>
-              <w:rPr>
-                <w:rFonts w:ascii="Menlo" w:hAnsi="Menlo" w:cs="Menlo"/>
-                <w:color w:val="000000"/>
-                <w:sz w:val="18"/>
-                <w:szCs w:val="18"/>
-                <w:lang w:eastAsia="zh-TW"/>
-              </w:rPr>
-              <w:t>(</w:t>
-            </w:r>
-            <w:proofErr w:type="spellStart"/>
-            <w:r>
-              <w:rPr>
-                <w:rFonts w:ascii="Menlo" w:hAnsi="Menlo" w:cs="Menlo"/>
-                <w:color w:val="000000"/>
-                <w:sz w:val="18"/>
-                <w:szCs w:val="18"/>
-                <w:lang w:eastAsia="zh-TW"/>
-              </w:rPr>
-              <w:t>R.layout.</w:t>
+              <w:t>.onCreate(savedInstanceState);</w:t>
+            </w:r>
+            <w:r>
+              <w:rPr>
+                <w:rFonts w:ascii="Menlo" w:hAnsi="Menlo" w:cs="Menlo"/>
+                <w:color w:val="000000"/>
+                <w:sz w:val="18"/>
+                <w:szCs w:val="18"/>
+                <w:lang w:eastAsia="zh-TW"/>
+              </w:rPr>
+              <w:br/>
+              <w:t xml:space="preserve">        setContentView(R.layout.</w:t>
             </w:r>
             <w:r>
               <w:rPr>
@@ -3343,7 +2514,6 @@
               </w:rPr>
               <w:t>activity_main</w:t>
             </w:r>
-            <w:proofErr w:type="spellEnd"/>
             <w:r>
               <w:rPr>
                 <w:rFonts w:ascii="Menlo" w:hAnsi="Menlo" w:cs="Menlo"/>
@@ -3400,104 +2570,15 @@
               <w:br/>
               <w:t xml:space="preserve">        </w:t>
             </w:r>
-            <w:proofErr w:type="spellStart"/>
-            <w:r>
-              <w:rPr>
-                <w:rFonts w:ascii="Menlo" w:hAnsi="Menlo" w:cs="Menlo"/>
-                <w:color w:val="000000"/>
-                <w:sz w:val="18"/>
-                <w:szCs w:val="18"/>
-                <w:lang w:eastAsia="zh-TW"/>
-              </w:rPr>
-              <w:t>TextView</w:t>
-            </w:r>
-            <w:proofErr w:type="spellEnd"/>
-            <w:r>
-              <w:rPr>
-                <w:rFonts w:ascii="Menlo" w:hAnsi="Menlo" w:cs="Menlo"/>
-                <w:color w:val="000000"/>
-                <w:sz w:val="18"/>
-                <w:szCs w:val="18"/>
-                <w:lang w:eastAsia="zh-TW"/>
-              </w:rPr>
-              <w:t xml:space="preserve"> </w:t>
-            </w:r>
-            <w:proofErr w:type="spellStart"/>
-            <w:r>
-              <w:rPr>
-                <w:rFonts w:ascii="Menlo" w:hAnsi="Menlo" w:cs="Menlo"/>
-                <w:color w:val="000000"/>
-                <w:sz w:val="18"/>
-                <w:szCs w:val="18"/>
-                <w:lang w:eastAsia="zh-TW"/>
-              </w:rPr>
-              <w:t>txtview</w:t>
-            </w:r>
-            <w:proofErr w:type="spellEnd"/>
-            <w:r>
-              <w:rPr>
-                <w:rFonts w:ascii="Menlo" w:hAnsi="Menlo" w:cs="Menlo"/>
-                <w:color w:val="000000"/>
-                <w:sz w:val="18"/>
-                <w:szCs w:val="18"/>
-                <w:lang w:eastAsia="zh-TW"/>
-              </w:rPr>
-              <w:t xml:space="preserve"> = (</w:t>
-            </w:r>
-            <w:proofErr w:type="spellStart"/>
-            <w:r>
-              <w:rPr>
-                <w:rFonts w:ascii="Menlo" w:hAnsi="Menlo" w:cs="Menlo"/>
-                <w:color w:val="000000"/>
-                <w:sz w:val="18"/>
-                <w:szCs w:val="18"/>
-                <w:lang w:eastAsia="zh-TW"/>
-              </w:rPr>
-              <w:t>TextView</w:t>
-            </w:r>
-            <w:proofErr w:type="spellEnd"/>
-            <w:r>
-              <w:rPr>
-                <w:rFonts w:ascii="Menlo" w:hAnsi="Menlo" w:cs="Menlo"/>
-                <w:color w:val="000000"/>
-                <w:sz w:val="18"/>
-                <w:szCs w:val="18"/>
-                <w:lang w:eastAsia="zh-TW"/>
-              </w:rPr>
-              <w:t>)</w:t>
-            </w:r>
-            <w:proofErr w:type="spellStart"/>
-            <w:r>
-              <w:rPr>
-                <w:rFonts w:ascii="Menlo" w:hAnsi="Menlo" w:cs="Menlo"/>
-                <w:color w:val="000000"/>
-                <w:sz w:val="18"/>
-                <w:szCs w:val="18"/>
-                <w:lang w:eastAsia="zh-TW"/>
-              </w:rPr>
-              <w:t>findViewById</w:t>
-            </w:r>
-            <w:proofErr w:type="spellEnd"/>
-            <w:r>
-              <w:rPr>
-                <w:rFonts w:ascii="Menlo" w:hAnsi="Menlo" w:cs="Menlo"/>
-                <w:color w:val="000000"/>
-                <w:sz w:val="18"/>
-                <w:szCs w:val="18"/>
-                <w:lang w:eastAsia="zh-TW"/>
-              </w:rPr>
-              <w:t>(</w:t>
-            </w:r>
-            <w:proofErr w:type="spellStart"/>
-            <w:r>
-              <w:rPr>
-                <w:rFonts w:ascii="Menlo" w:hAnsi="Menlo" w:cs="Menlo"/>
-                <w:color w:val="000000"/>
-                <w:sz w:val="18"/>
-                <w:szCs w:val="18"/>
-                <w:lang w:eastAsia="zh-TW"/>
-              </w:rPr>
-              <w:t>R.id.</w:t>
+            <w:r>
+              <w:rPr>
+                <w:rFonts w:ascii="Menlo" w:hAnsi="Menlo" w:cs="Menlo"/>
+                <w:color w:val="000000"/>
+                <w:sz w:val="18"/>
+                <w:szCs w:val="18"/>
+                <w:lang w:eastAsia="zh-TW"/>
+              </w:rPr>
+              <w:t>TextView txtview = (TextView)findViewById(R.id.</w:t>
             </w:r>
             <w:r>
               <w:rPr>
@@ -3513,7 +2594,6 @@
               </w:rPr>
               <w:t>txtDisplay</w:t>
             </w:r>
-            <w:proofErr w:type="spellEnd"/>
             <w:r>
               <w:rPr>
                 <w:rFonts w:ascii="Menlo" w:hAnsi="Menlo" w:cs="Menlo"/>
@@ -3570,91 +2650,45 @@
               <w:br/>
               <w:t xml:space="preserve">        </w:t>
             </w:r>
-            <w:proofErr w:type="spellStart"/>
-            <w:r>
-              <w:rPr>
-                <w:rFonts w:ascii="Menlo" w:hAnsi="Menlo" w:cs="Menlo"/>
-                <w:color w:val="000000"/>
-                <w:sz w:val="18"/>
-                <w:szCs w:val="18"/>
-                <w:lang w:eastAsia="zh-TW"/>
-              </w:rPr>
-              <w:t>Bundle</w:t>
-            </w:r>
-            <w:proofErr w:type="spellEnd"/>
-            <w:r>
-              <w:rPr>
-                <w:rFonts w:ascii="Menlo" w:hAnsi="Menlo" w:cs="Menlo"/>
-                <w:color w:val="000000"/>
-                <w:sz w:val="18"/>
-                <w:szCs w:val="18"/>
-                <w:lang w:eastAsia="zh-TW"/>
-              </w:rPr>
-              <w:t xml:space="preserve"> b = </w:t>
-            </w:r>
-            <w:proofErr w:type="spellStart"/>
-            <w:r>
-              <w:rPr>
-                <w:rFonts w:ascii="Menlo" w:hAnsi="Menlo" w:cs="Menlo"/>
-                <w:color w:val="000000"/>
-                <w:sz w:val="18"/>
-                <w:szCs w:val="18"/>
-                <w:lang w:eastAsia="zh-TW"/>
-              </w:rPr>
-              <w:t>getIntent</w:t>
-            </w:r>
-            <w:proofErr w:type="spellEnd"/>
-            <w:r>
-              <w:rPr>
-                <w:rFonts w:ascii="Menlo" w:hAnsi="Menlo" w:cs="Menlo"/>
-                <w:color w:val="000000"/>
-                <w:sz w:val="18"/>
-                <w:szCs w:val="18"/>
-                <w:lang w:eastAsia="zh-TW"/>
-              </w:rPr>
-              <w:t>().</w:t>
-            </w:r>
-            <w:proofErr w:type="spellStart"/>
-            <w:r>
-              <w:rPr>
-                <w:rFonts w:ascii="Menlo" w:hAnsi="Menlo" w:cs="Menlo"/>
-                <w:color w:val="000000"/>
-                <w:sz w:val="18"/>
-                <w:szCs w:val="18"/>
-                <w:lang w:eastAsia="zh-TW"/>
-              </w:rPr>
-              <w:t>getExtras</w:t>
-            </w:r>
-            <w:proofErr w:type="spellEnd"/>
-            <w:r>
-              <w:rPr>
-                <w:rFonts w:ascii="Menlo" w:hAnsi="Menlo" w:cs="Menlo"/>
-                <w:color w:val="000000"/>
-                <w:sz w:val="18"/>
-                <w:szCs w:val="18"/>
-                <w:lang w:eastAsia="zh-TW"/>
-              </w:rPr>
-              <w:t>();</w:t>
-            </w:r>
-            <w:r>
-              <w:rPr>
-                <w:rFonts w:ascii="Menlo" w:hAnsi="Menlo" w:cs="Menlo"/>
-                <w:color w:val="000000"/>
-                <w:sz w:val="18"/>
-                <w:szCs w:val="18"/>
-                <w:lang w:eastAsia="zh-TW"/>
-              </w:rPr>
-              <w:br/>
-            </w:r>
-            <w:r>
-              <w:rPr>
-                <w:rFonts w:ascii="Menlo" w:hAnsi="Menlo" w:cs="Menlo"/>
-                <w:color w:val="000000"/>
-                <w:sz w:val="18"/>
-                <w:szCs w:val="18"/>
-                <w:lang w:eastAsia="zh-TW"/>
-              </w:rPr>
-              <w:br/>
+            <w:r>
+              <w:rPr>
+                <w:rFonts w:ascii="Menlo" w:hAnsi="Menlo" w:cs="Menlo"/>
+                <w:color w:val="000000"/>
+                <w:sz w:val="18"/>
+                <w:szCs w:val="18"/>
+                <w:lang w:eastAsia="zh-TW"/>
+              </w:rPr>
+              <w:t>Bundle b = getIntent().getExtras();</w:t>
+            </w:r>
+            <w:r>
+              <w:rPr>
+                <w:rFonts w:ascii="Menlo" w:hAnsi="Menlo" w:cs="Menlo"/>
+                <w:color w:val="000000"/>
+                <w:sz w:val="18"/>
+                <w:szCs w:val="18"/>
+                <w:lang w:eastAsia="zh-TW"/>
+              </w:rPr>
+              <w:br/>
+            </w:r>
+            <w:r>
+              <w:rPr>
+                <w:rFonts w:ascii="Menlo" w:hAnsi="Menlo" w:cs="Menlo"/>
+                <w:color w:val="000000"/>
+                <w:sz w:val="18"/>
+                <w:szCs w:val="18"/>
+                <w:lang w:eastAsia="zh-TW"/>
+              </w:rPr>
+              <w:br/>
+            </w:r>
+            <w:r>
+              <w:rPr>
+                <w:rFonts w:ascii="Menlo" w:hAnsi="Menlo" w:cs="Menlo"/>
+                <w:color w:val="000000"/>
+                <w:sz w:val="18"/>
+                <w:szCs w:val="18"/>
+                <w:lang w:eastAsia="zh-TW"/>
+              </w:rPr>
+              <w:lastRenderedPageBreak/>
               <w:t xml:space="preserve">        </w:t>
             </w:r>
             <w:r>
@@ -3682,49 +2716,15 @@
               <w:br/>
               <w:t xml:space="preserve">        </w:t>
             </w:r>
-            <w:proofErr w:type="spellStart"/>
-            <w:r>
-              <w:rPr>
-                <w:rFonts w:ascii="Menlo" w:hAnsi="Menlo" w:cs="Menlo"/>
-                <w:color w:val="000000"/>
-                <w:sz w:val="18"/>
-                <w:szCs w:val="18"/>
-                <w:lang w:eastAsia="zh-TW"/>
-              </w:rPr>
-              <w:t>txtview.setText</w:t>
-            </w:r>
-            <w:proofErr w:type="spellEnd"/>
-            <w:r>
-              <w:rPr>
-                <w:rFonts w:ascii="Menlo" w:hAnsi="Menlo" w:cs="Menlo"/>
-                <w:color w:val="000000"/>
-                <w:sz w:val="18"/>
-                <w:szCs w:val="18"/>
-                <w:lang w:eastAsia="zh-TW"/>
-              </w:rPr>
-              <w:t>(</w:t>
-            </w:r>
-            <w:proofErr w:type="spellStart"/>
-            <w:r>
-              <w:rPr>
-                <w:rFonts w:ascii="Menlo" w:hAnsi="Menlo" w:cs="Menlo"/>
-                <w:color w:val="000000"/>
-                <w:sz w:val="18"/>
-                <w:szCs w:val="18"/>
-                <w:lang w:eastAsia="zh-TW"/>
-              </w:rPr>
-              <w:t>b.getString</w:t>
-            </w:r>
-            <w:proofErr w:type="spellEnd"/>
-            <w:r>
-              <w:rPr>
-                <w:rFonts w:ascii="Menlo" w:hAnsi="Menlo" w:cs="Menlo"/>
-                <w:color w:val="000000"/>
-                <w:sz w:val="18"/>
-                <w:szCs w:val="18"/>
-                <w:lang w:eastAsia="zh-TW"/>
-              </w:rPr>
-              <w:t>(</w:t>
+            <w:r>
+              <w:rPr>
+                <w:rFonts w:ascii="Menlo" w:hAnsi="Menlo" w:cs="Menlo"/>
+                <w:color w:val="000000"/>
+                <w:sz w:val="18"/>
+                <w:szCs w:val="18"/>
+                <w:lang w:eastAsia="zh-TW"/>
+              </w:rPr>
+              <w:t>txtview.setText(b.getString(</w:t>
             </w:r>
             <w:r>
               <w:rPr>
@@ -3838,7 +2838,6 @@
       <w:r>
         <w:rPr>
           <w:noProof/>
-          <w:lang w:eastAsia="zh-TW"/>
         </w:rPr>
         <w:drawing>
           <wp:anchor distT="118745" distB="118745" distL="114300" distR="114300" simplePos="0" relativeHeight="251662336" behindDoc="0" locked="0" layoutInCell="1" allowOverlap="1" wp14:anchorId="10E45CBB" wp14:editId="1C69FE4F">
@@ -3872,7 +2871,7 @@
                     <pic:cNvPicPr/>
                   </pic:nvPicPr>
                   <pic:blipFill>
-                    <a:blip r:embed="rId9" cstate="print">
+                    <a:blip r:embed="rId11" cstate="print">
                       <a:extLst>
                         <a:ext uri="{28A0092B-C50C-407E-A947-70E740481C1C}">
                           <a14:useLocalDpi xmlns:a14="http://schemas.microsoft.com/office/drawing/2010/main" val="0"/>
@@ -3988,8 +2987,8 @@
             <w:r>
               <w:rPr>
                 <w:noProof/>
-                <w:lang w:eastAsia="zh-TW"/>
-              </w:rPr>
+              </w:rPr>
+              <w:lastRenderedPageBreak/>
               <w:drawing>
                 <wp:anchor distT="0" distB="0" distL="114300" distR="114300" simplePos="0" relativeHeight="251663360" behindDoc="0" locked="0" layoutInCell="1" allowOverlap="1" wp14:anchorId="65C686F2" wp14:editId="367152B0">
                   <wp:simplePos x="0" y="0"/>
@@ -4014,7 +3013,7 @@
                           <pic:cNvPicPr/>
                         </pic:nvPicPr>
                         <pic:blipFill>
-                          <a:blip r:embed="rId10">
+                          <a:blip r:embed="rId12">
                             <a:extLst>
                               <a:ext uri="{28A0092B-C50C-407E-A947-70E740481C1C}">
                                 <a14:useLocalDpi xmlns:a14="http://schemas.microsoft.com/office/drawing/2010/main" val="0"/>
@@ -4094,7 +3093,6 @@
       <w:r>
         <w:rPr>
           <w:noProof/>
-          <w:lang w:eastAsia="zh-TW"/>
         </w:rPr>
         <mc:AlternateContent>
           <mc:Choice Requires="wps">
@@ -4167,7 +3165,7 @@
               </wp:anchor>
             </w:drawing>
           </mc:Choice>
-          <mc:Fallback>
+          <mc:Fallback xmlns:mv="urn:schemas-microsoft-com:mac:vml" xmlns:mo="http://schemas.microsoft.com/office/mac/office/2008/main">
             <w:pict>
               <v:shape w14:anchorId="17B4B9B0" id="Frame 13" o:spid="_x0000_s1026" style="position:absolute;margin-left:61.05pt;margin-top:63pt;width:60.15pt;height:45.2pt;z-index:251659264;visibility:visible;mso-wrap-style:square;mso-width-percent:0;mso-height-percent:0;mso-wrap-distance-left:9pt;mso-wrap-distance-top:0;mso-wrap-distance-right:9pt;mso-wrap-distance-bottom:0;mso-position-horizontal:absolute;mso-position-horizontal-relative:text;mso-position-vertical:absolute;mso-position-vertical-relative:text;mso-width-percent:0;mso-height-percent:0;mso-width-relative:margin;mso-height-relative:margin;v-text-anchor:middle" coordsize="763905,574040" o:gfxdata="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" path="m0,0l763905,,763905,574040,,574040,,0xm71755,71755l71755,502285,692150,502285,692150,71755,71755,71755xe" fillcolor="#ed7d31 [3205]" strokecolor="#ed7d31 [3205]" strokeweight="1pt">
                 <v:stroke joinstyle="miter"/>
@@ -4180,95 +3178,12 @@
       <w:r>
         <w:rPr>
           <w:noProof/>
-          <w:lang w:eastAsia="zh-TW"/>
         </w:rPr>
         <w:drawing>
           <wp:inline distT="0" distB="0" distL="0" distR="0" wp14:anchorId="77452A7D" wp14:editId="5AA15266">
             <wp:extent cx="1939361" cy="3202940"/>
             <wp:effectExtent l="0" t="0" r="0" b="0"/>
             <wp:docPr id="10" name="Picture 10"/>
-            <wp:cNvGraphicFramePr>
-              <a:graphicFrameLocks xmlns:a="http://schemas.openxmlformats.org/drawingml/2006/main" noChangeAspect="1"/>
-            </wp:cNvGraphicFramePr>
-            <a:graphic xmlns:a="http://schemas.openxmlformats.org/drawingml/2006/main">
-              <a:graphicData uri="http://schemas.openxmlformats.org/drawingml/2006/picture">
-                <pic:pic xmlns:pic="http://schemas.openxmlformats.org/drawingml/2006/picture">
-                  <pic:nvPicPr>
-                    <pic:cNvPr id="1" name=""/>
-                    <pic:cNvPicPr/>
-                  </pic:nvPicPr>
-                  <pic:blipFill>
-                    <a:blip r:embed="rId11"/>
-                    <a:stretch>
-                      <a:fillRect/>
-                    </a:stretch>
-                  </pic:blipFill>
-                  <pic:spPr>
-                    <a:xfrm>
-                      <a:off x="0" y="0"/>
-                      <a:ext cx="1939361" cy="3202940"/>
-                    </a:xfrm>
-                    <a:prstGeom prst="rect">
-                      <a:avLst/>
-                    </a:prstGeom>
-                  </pic:spPr>
-                </pic:pic>
-              </a:graphicData>
-            </a:graphic>
-          </wp:inline>
-        </w:drawing>
-      </w:r>
-      <w:r>
-        <w:rPr>
-          <w:noProof/>
-          <w:lang w:eastAsia="zh-TW"/>
-        </w:rPr>
-        <w:drawing>
-          <wp:inline distT="0" distB="0" distL="0" distR="0" wp14:anchorId="389C4EA7" wp14:editId="5178AFF4">
-            <wp:extent cx="1939361" cy="3202940"/>
-            <wp:effectExtent l="0" t="0" r="0" b="0"/>
-            <wp:docPr id="11" name="Picture 11"/>
-            <wp:cNvGraphicFramePr>
-              <a:graphicFrameLocks xmlns:a="http://schemas.openxmlformats.org/drawingml/2006/main" noChangeAspect="1"/>
-            </wp:cNvGraphicFramePr>
-            <a:graphic xmlns:a="http://schemas.openxmlformats.org/drawingml/2006/main">
-              <a:graphicData uri="http://schemas.openxmlformats.org/drawingml/2006/picture">
-                <pic:pic xmlns:pic="http://schemas.openxmlformats.org/drawingml/2006/picture">
-                  <pic:nvPicPr>
-                    <pic:cNvPr id="1" name=""/>
-                    <pic:cNvPicPr/>
-                  </pic:nvPicPr>
-                  <pic:blipFill>
-                    <a:blip r:embed="rId12"/>
-                    <a:stretch>
-                      <a:fillRect/>
-                    </a:stretch>
-                  </pic:blipFill>
-                  <pic:spPr>
-                    <a:xfrm>
-                      <a:off x="0" y="0"/>
-                      <a:ext cx="1940966" cy="3205591"/>
-                    </a:xfrm>
-                    <a:prstGeom prst="rect">
-                      <a:avLst/>
-                    </a:prstGeom>
-                  </pic:spPr>
-                </pic:pic>
-              </a:graphicData>
-            </a:graphic>
-          </wp:inline>
-        </w:drawing>
-      </w:r>
-      <w:r>
-        <w:rPr>
-          <w:noProof/>
-          <w:lang w:eastAsia="zh-TW"/>
-        </w:rPr>
-        <w:drawing>
-          <wp:inline distT="0" distB="0" distL="0" distR="0" wp14:anchorId="633C0083" wp14:editId="61D45EA1">
-            <wp:extent cx="1939361" cy="3202940"/>
-            <wp:effectExtent l="0" t="0" r="0" b="0"/>
-            <wp:docPr id="12" name="Picture 12"/>
             <wp:cNvGraphicFramePr>
               <a:graphicFrameLocks xmlns:a="http://schemas.openxmlformats.org/drawingml/2006/main" noChangeAspect="1"/>
             </wp:cNvGraphicFramePr>
@@ -4288,6 +3203,86 @@
                   <pic:spPr>
                     <a:xfrm>
                       <a:off x="0" y="0"/>
+                      <a:ext cx="1939361" cy="3202940"/>
+                    </a:xfrm>
+                    <a:prstGeom prst="rect">
+                      <a:avLst/>
+                    </a:prstGeom>
+                  </pic:spPr>
+                </pic:pic>
+              </a:graphicData>
+            </a:graphic>
+          </wp:inline>
+        </w:drawing>
+      </w:r>
+      <w:r>
+        <w:rPr>
+          <w:noProof/>
+        </w:rPr>
+        <w:drawing>
+          <wp:inline distT="0" distB="0" distL="0" distR="0" wp14:anchorId="389C4EA7" wp14:editId="5178AFF4">
+            <wp:extent cx="1939361" cy="3202940"/>
+            <wp:effectExtent l="0" t="0" r="0" b="0"/>
+            <wp:docPr id="11" name="Picture 11"/>
+            <wp:cNvGraphicFramePr>
+              <a:graphicFrameLocks xmlns:a="http://schemas.openxmlformats.org/drawingml/2006/main" noChangeAspect="1"/>
+            </wp:cNvGraphicFramePr>
+            <a:graphic xmlns:a="http://schemas.openxmlformats.org/drawingml/2006/main">
+              <a:graphicData uri="http://schemas.openxmlformats.org/drawingml/2006/picture">
+                <pic:pic xmlns:pic="http://schemas.openxmlformats.org/drawingml/2006/picture">
+                  <pic:nvPicPr>
+                    <pic:cNvPr id="1" name=""/>
+                    <pic:cNvPicPr/>
+                  </pic:nvPicPr>
+                  <pic:blipFill>
+                    <a:blip r:embed="rId14"/>
+                    <a:stretch>
+                      <a:fillRect/>
+                    </a:stretch>
+                  </pic:blipFill>
+                  <pic:spPr>
+                    <a:xfrm>
+                      <a:off x="0" y="0"/>
+                      <a:ext cx="1940966" cy="3205591"/>
+                    </a:xfrm>
+                    <a:prstGeom prst="rect">
+                      <a:avLst/>
+                    </a:prstGeom>
+                  </pic:spPr>
+                </pic:pic>
+              </a:graphicData>
+            </a:graphic>
+          </wp:inline>
+        </w:drawing>
+      </w:r>
+      <w:r>
+        <w:rPr>
+          <w:noProof/>
+        </w:rPr>
+        <w:drawing>
+          <wp:inline distT="0" distB="0" distL="0" distR="0" wp14:anchorId="633C0083" wp14:editId="61D45EA1">
+            <wp:extent cx="1939361" cy="3202940"/>
+            <wp:effectExtent l="0" t="0" r="0" b="0"/>
+            <wp:docPr id="12" name="Picture 12"/>
+            <wp:cNvGraphicFramePr>
+              <a:graphicFrameLocks xmlns:a="http://schemas.openxmlformats.org/drawingml/2006/main" noChangeAspect="1"/>
+            </wp:cNvGraphicFramePr>
+            <a:graphic xmlns:a="http://schemas.openxmlformats.org/drawingml/2006/main">
+              <a:graphicData uri="http://schemas.openxmlformats.org/drawingml/2006/picture">
+                <pic:pic xmlns:pic="http://schemas.openxmlformats.org/drawingml/2006/picture">
+                  <pic:nvPicPr>
+                    <pic:cNvPr id="1" name=""/>
+                    <pic:cNvPicPr/>
+                  </pic:nvPicPr>
+                  <pic:blipFill>
+                    <a:blip r:embed="rId15"/>
+                    <a:stretch>
+                      <a:fillRect/>
+                    </a:stretch>
+                  </pic:blipFill>
+                  <pic:spPr>
+                    <a:xfrm>
+                      <a:off x="0" y="0"/>
                       <a:ext cx="1940839" cy="3205381"/>
                     </a:xfrm>
                     <a:prstGeom prst="rect">
@@ -4309,6 +3304,46 @@
     </w:p>
     <w:p>
       <w:pPr>
+        <w:pStyle w:val="ListParagraph"/>
+      </w:pPr>
+    </w:p>
+    <w:p>
+      <w:pPr>
+        <w:pStyle w:val="ListParagraph"/>
+      </w:pPr>
+    </w:p>
+    <w:p>
+      <w:pPr>
+        <w:pStyle w:val="ListParagraph"/>
+      </w:pPr>
+    </w:p>
+    <w:p>
+      <w:pPr>
+        <w:pStyle w:val="ListParagraph"/>
+      </w:pPr>
+    </w:p>
+    <w:p>
+      <w:pPr>
+        <w:pStyle w:val="ListParagraph"/>
+      </w:pPr>
+    </w:p>
+    <w:p>
+      <w:pPr>
+        <w:pStyle w:val="ListParagraph"/>
+      </w:pPr>
+    </w:p>
+    <w:p>
+      <w:pPr>
+        <w:pStyle w:val="ListParagraph"/>
+      </w:pPr>
+    </w:p>
+    <w:p>
+      <w:pPr>
+        <w:pStyle w:val="ListParagraph"/>
+      </w:pPr>
+    </w:p>
+    <w:p>
+      <w:pPr>
         <w:rPr>
           <w:b/>
         </w:rPr>
@@ -4317,6 +3352,7 @@
         <w:rPr>
           <w:b/>
         </w:rPr>
+        <w:lastRenderedPageBreak/>
         <w:t>Step</w:t>
       </w:r>
       <w:r>
@@ -4347,21 +3383,7 @@
         <w:rPr>
           <w:b/>
         </w:rPr>
-        <w:t xml:space="preserve"> (</w:t>
-      </w:r>
-      <w:proofErr w:type="spellStart"/>
-      <w:r>
-        <w:rPr>
-          <w:b/>
-        </w:rPr>
-        <w:t>app</w:t>
-      </w:r>
-      <w:proofErr w:type="spellEnd"/>
-      <w:r>
-        <w:rPr>
-          <w:b/>
-        </w:rPr>
-        <w:t xml:space="preserve"> C)</w:t>
+        <w:t xml:space="preserve"> (app C)</w:t>
       </w:r>
       <w:r>
         <w:rPr>
@@ -4409,15 +3431,7 @@
         <w:t xml:space="preserve"> new project with name</w:t>
       </w:r>
       <w:r>
-        <w:t xml:space="preserve"> “</w:t>
-      </w:r>
-      <w:proofErr w:type="spellStart"/>
-      <w:r>
-        <w:t>HackerApp</w:t>
-      </w:r>
-      <w:proofErr w:type="spellEnd"/>
-      <w:r>
-        <w:t>”. Save the package.</w:t>
+        <w:t xml:space="preserve"> “HackerApp”. Save the package.</w:t>
       </w:r>
     </w:p>
     <w:p>
@@ -4432,7 +3446,6 @@
       <w:r>
         <w:rPr>
           <w:noProof/>
-          <w:lang w:eastAsia="zh-TW"/>
         </w:rPr>
         <w:drawing>
           <wp:anchor distT="0" distB="0" distL="114300" distR="114300" simplePos="0" relativeHeight="251664384" behindDoc="0" locked="0" layoutInCell="1" allowOverlap="1" wp14:anchorId="683BCED3" wp14:editId="3BE4E5A5">
@@ -4458,7 +3471,7 @@
                     <pic:cNvPicPr/>
                   </pic:nvPicPr>
                   <pic:blipFill>
-                    <a:blip r:embed="rId14">
+                    <a:blip r:embed="rId16">
                       <a:extLst>
                         <a:ext uri="{28A0092B-C50C-407E-A947-70E740481C1C}">
                           <a14:useLocalDpi xmlns:a14="http://schemas.microsoft.com/office/drawing/2010/main" val="0"/>
@@ -4521,13 +3534,8 @@
       <w:r>
         <w:t xml:space="preserve"> </w:t>
       </w:r>
-      <w:proofErr w:type="spellStart"/>
-      <w:r>
-        <w:t>TextView</w:t>
-      </w:r>
-      <w:proofErr w:type="spellEnd"/>
-      <w:r>
-        <w:t xml:space="preserve"> object into the design view</w:t>
+      <w:r>
+        <w:t>TextView object into the design view</w:t>
       </w:r>
       <w:r>
         <w:t xml:space="preserve"> (found in “app/res/layout/activity_main.xml”)</w:t>
@@ -4545,15 +3553,7 @@
         <w:t>ent Tree panel.</w:t>
       </w:r>
       <w:r>
-        <w:t xml:space="preserve"> Change the properties of this </w:t>
-      </w:r>
-      <w:proofErr w:type="spellStart"/>
-      <w:r>
-        <w:t>TextView</w:t>
-      </w:r>
-      <w:proofErr w:type="spellEnd"/>
-      <w:r>
-        <w:t xml:space="preserve"> to be:</w:t>
+        <w:t xml:space="preserve"> Change the properties of this TextView to be:</w:t>
       </w:r>
     </w:p>
     <w:p>
@@ -4565,28 +3565,15 @@
         </w:numPr>
       </w:pPr>
       <w:r>
-        <w:t xml:space="preserve">ID: </w:t>
-      </w:r>
-      <w:proofErr w:type="spellStart"/>
-      <w:r>
-        <w:t>txtDisplay</w:t>
-      </w:r>
-      <w:proofErr w:type="spellEnd"/>
+        <w:t>ID: txtDisplay</w:t>
+      </w:r>
     </w:p>
     <w:p>
       <w:pPr>
         <w:ind w:left="720"/>
       </w:pPr>
       <w:r>
-        <w:t xml:space="preserve">If the app template is Empty, it usually already has a “Hello, World” </w:t>
-      </w:r>
-      <w:proofErr w:type="spellStart"/>
-      <w:r>
-        <w:t>TextView</w:t>
-      </w:r>
-      <w:proofErr w:type="spellEnd"/>
-      <w:r>
-        <w:t xml:space="preserve"> present. We can use that. </w:t>
+        <w:t xml:space="preserve">If the app template is Empty, it usually already has a “Hello, World” TextView present. We can use that. </w:t>
       </w:r>
     </w:p>
     <w:p>
@@ -4601,8 +3588,8 @@
       <w:r>
         <w:rPr>
           <w:noProof/>
-          <w:lang w:eastAsia="zh-TW"/>
         </w:rPr>
+        <w:lastRenderedPageBreak/>
         <w:drawing>
           <wp:anchor distT="0" distB="0" distL="114300" distR="114300" simplePos="0" relativeHeight="251665408" behindDoc="0" locked="0" layoutInCell="1" allowOverlap="1" wp14:anchorId="7A69D9E3" wp14:editId="3200899C">
             <wp:simplePos x="0" y="0"/>
@@ -4627,7 +3614,7 @@
                     <pic:cNvPicPr/>
                   </pic:nvPicPr>
                   <pic:blipFill>
-                    <a:blip r:embed="rId15" cstate="print">
+                    <a:blip r:embed="rId17" cstate="print">
                       <a:extLst>
                         <a:ext uri="{28A0092B-C50C-407E-A947-70E740481C1C}">
                           <a14:useLocalDpi xmlns:a14="http://schemas.microsoft.com/office/drawing/2010/main" val="0"/>
@@ -4663,6 +3650,11 @@
     <w:p>
       <w:pPr>
         <w:pStyle w:val="ListParagraph"/>
+      </w:pPr>
+    </w:p>
+    <w:p>
+      <w:pPr>
+        <w:pStyle w:val="ListParagraph"/>
         <w:numPr>
           <w:ilvl w:val="0"/>
           <w:numId w:val="14"/>
@@ -4674,11 +3666,9 @@
       <w:r>
         <w:t xml:space="preserve">the </w:t>
       </w:r>
-      <w:proofErr w:type="spellStart"/>
       <w:r>
         <w:t>Gradle</w:t>
       </w:r>
-      <w:proofErr w:type="spellEnd"/>
       <w:r>
         <w:t xml:space="preserve"> build script for the </w:t>
       </w:r>
@@ -4686,25 +3676,10 @@
         <w:t xml:space="preserve">specific module, </w:t>
       </w:r>
       <w:r>
-        <w:t>found under “app/</w:t>
-      </w:r>
-      <w:proofErr w:type="spellStart"/>
-      <w:r>
-        <w:t>Gradle</w:t>
-      </w:r>
-      <w:proofErr w:type="spellEnd"/>
-      <w:r>
-        <w:t xml:space="preserve"> Scripts/”, in the </w:t>
-      </w:r>
-      <w:proofErr w:type="spellStart"/>
-      <w:proofErr w:type="gramStart"/>
-      <w:r>
-        <w:t>build.gradle</w:t>
-      </w:r>
-      <w:proofErr w:type="spellEnd"/>
-      <w:proofErr w:type="gramEnd"/>
-      <w:r>
-        <w:t xml:space="preserve"> (Module: app) file.</w:t>
+        <w:t xml:space="preserve">found under “app/Gradle Scripts/”, in the </w:t>
+      </w:r>
+      <w:r>
+        <w:t>build.gradle (Module: app) file.</w:t>
       </w:r>
       <w:r>
         <w:t xml:space="preserve"> </w:t>
@@ -4715,54 +3690,39 @@
       <w:r>
         <w:t xml:space="preserve">hange the </w:t>
       </w:r>
-      <w:proofErr w:type="spellStart"/>
       <w:r>
         <w:t>applicationI</w:t>
       </w:r>
       <w:r>
-        <w:t>d</w:t>
-      </w:r>
-      <w:proofErr w:type="spellEnd"/>
-      <w:r>
-        <w:t xml:space="preserve"> to </w:t>
-      </w:r>
-      <w:r>
-        <w:t xml:space="preserve">the </w:t>
-      </w:r>
-      <w:proofErr w:type="spellStart"/>
+        <w:t xml:space="preserve">d to </w:t>
+      </w:r>
+      <w:r>
+        <w:t>the applicationId the Receiver app has</w:t>
+      </w:r>
+      <w:r>
+        <w:t xml:space="preserve">. </w:t>
+      </w:r>
+      <w:r>
+        <w:t>Since</w:t>
+      </w:r>
+      <w:r>
+        <w:t xml:space="preserve"> </w:t>
+      </w:r>
+      <w:r>
+        <w:t>they</w:t>
+      </w:r>
+      <w:r>
+        <w:t xml:space="preserve"> </w:t>
+      </w:r>
+      <w:r>
+        <w:t>now have</w:t>
+      </w:r>
+      <w:r>
+        <w:t xml:space="preserve"> the same </w:t>
+      </w:r>
       <w:r>
         <w:t>applicationId</w:t>
       </w:r>
-      <w:proofErr w:type="spellEnd"/>
-      <w:r>
-        <w:t xml:space="preserve"> the Receiver app has</w:t>
-      </w:r>
-      <w:r>
-        <w:t xml:space="preserve">. </w:t>
-      </w:r>
-      <w:r>
-        <w:t>Since</w:t>
-      </w:r>
-      <w:r>
-        <w:t xml:space="preserve"> </w:t>
-      </w:r>
-      <w:r>
-        <w:t>they</w:t>
-      </w:r>
-      <w:r>
-        <w:t xml:space="preserve"> </w:t>
-      </w:r>
-      <w:r>
-        <w:t>now have</w:t>
-      </w:r>
-      <w:r>
-        <w:t xml:space="preserve"> the same </w:t>
-      </w:r>
-      <w:proofErr w:type="spellStart"/>
-      <w:r>
-        <w:t>applicationId</w:t>
-      </w:r>
-      <w:proofErr w:type="spellEnd"/>
       <w:r>
         <w:t>, it could receive the data that s</w:t>
       </w:r>
@@ -4782,8 +3742,8 @@
       <w:r>
         <w:rPr>
           <w:noProof/>
-          <w:lang w:eastAsia="zh-TW"/>
         </w:rPr>
+        <w:lastRenderedPageBreak/>
         <w:drawing>
           <wp:anchor distT="0" distB="0" distL="114300" distR="114300" simplePos="0" relativeHeight="251666432" behindDoc="0" locked="0" layoutInCell="1" allowOverlap="1" wp14:anchorId="669DF9EE" wp14:editId="081F341C">
             <wp:simplePos x="0" y="0"/>
@@ -4808,7 +3768,7 @@
                     <pic:cNvPicPr/>
                   </pic:nvPicPr>
                   <pic:blipFill>
-                    <a:blip r:embed="rId16" cstate="print">
+                    <a:blip r:embed="rId18" cstate="print">
                       <a:extLst>
                         <a:ext uri="{28A0092B-C50C-407E-A947-70E740481C1C}">
                           <a14:useLocalDpi xmlns:a14="http://schemas.microsoft.com/office/drawing/2010/main" val="0"/>
@@ -4914,27 +3874,15 @@
               </w:rPr>
               <w:t xml:space="preserve">package </w:t>
             </w:r>
-            <w:proofErr w:type="spellStart"/>
-            <w:r>
-              <w:rPr>
-                <w:rFonts w:ascii="Menlo" w:hAnsi="Menlo" w:cs="Menlo"/>
-                <w:color w:val="000000"/>
-                <w:sz w:val="18"/>
-                <w:szCs w:val="18"/>
-                <w:lang w:eastAsia="zh-TW"/>
-              </w:rPr>
-              <w:t>com.example.hackerapp</w:t>
-            </w:r>
-            <w:proofErr w:type="spellEnd"/>
-            <w:r>
-              <w:rPr>
-                <w:rFonts w:ascii="Menlo" w:hAnsi="Menlo" w:cs="Menlo"/>
-                <w:color w:val="000000"/>
-                <w:sz w:val="18"/>
-                <w:szCs w:val="18"/>
-                <w:lang w:eastAsia="zh-TW"/>
-              </w:rPr>
-              <w:t>;</w:t>
+            <w:r>
+              <w:rPr>
+                <w:rFonts w:ascii="Menlo" w:hAnsi="Menlo" w:cs="Menlo"/>
+                <w:color w:val="000000"/>
+                <w:sz w:val="18"/>
+                <w:szCs w:val="18"/>
+                <w:lang w:eastAsia="zh-TW"/>
+              </w:rPr>
+              <w:t>com.example.hackerapp;</w:t>
             </w:r>
             <w:r>
               <w:rPr>
@@ -5000,27 +3948,15 @@
               </w:rPr>
               <w:t xml:space="preserve">import </w:t>
             </w:r>
-            <w:proofErr w:type="spellStart"/>
-            <w:r>
-              <w:rPr>
-                <w:rFonts w:ascii="Menlo" w:hAnsi="Menlo" w:cs="Menlo"/>
-                <w:color w:val="000000"/>
-                <w:sz w:val="18"/>
-                <w:szCs w:val="18"/>
-                <w:lang w:eastAsia="zh-TW"/>
-              </w:rPr>
-              <w:t>android.os.Bundle</w:t>
-            </w:r>
-            <w:proofErr w:type="spellEnd"/>
-            <w:r>
-              <w:rPr>
-                <w:rFonts w:ascii="Menlo" w:hAnsi="Menlo" w:cs="Menlo"/>
-                <w:color w:val="000000"/>
-                <w:sz w:val="18"/>
-                <w:szCs w:val="18"/>
-                <w:lang w:eastAsia="zh-TW"/>
-              </w:rPr>
-              <w:t>;</w:t>
+            <w:r>
+              <w:rPr>
+                <w:rFonts w:ascii="Menlo" w:hAnsi="Menlo" w:cs="Menlo"/>
+                <w:color w:val="000000"/>
+                <w:sz w:val="18"/>
+                <w:szCs w:val="18"/>
+                <w:lang w:eastAsia="zh-TW"/>
+              </w:rPr>
+              <w:t>android.os.Bundle;</w:t>
             </w:r>
             <w:r>
               <w:rPr>
@@ -5044,27 +3980,15 @@
               </w:rPr>
               <w:t xml:space="preserve">import </w:t>
             </w:r>
-            <w:proofErr w:type="spellStart"/>
-            <w:r>
-              <w:rPr>
-                <w:rFonts w:ascii="Menlo" w:hAnsi="Menlo" w:cs="Menlo"/>
-                <w:color w:val="000000"/>
-                <w:sz w:val="18"/>
-                <w:szCs w:val="18"/>
-                <w:lang w:eastAsia="zh-TW"/>
-              </w:rPr>
-              <w:t>android.widget.TextView</w:t>
-            </w:r>
-            <w:proofErr w:type="spellEnd"/>
-            <w:r>
-              <w:rPr>
-                <w:rFonts w:ascii="Menlo" w:hAnsi="Menlo" w:cs="Menlo"/>
-                <w:color w:val="000000"/>
-                <w:sz w:val="18"/>
-                <w:szCs w:val="18"/>
-                <w:lang w:eastAsia="zh-TW"/>
-              </w:rPr>
-              <w:t>;</w:t>
+            <w:r>
+              <w:rPr>
+                <w:rFonts w:ascii="Menlo" w:hAnsi="Menlo" w:cs="Menlo"/>
+                <w:color w:val="000000"/>
+                <w:sz w:val="18"/>
+                <w:szCs w:val="18"/>
+                <w:lang w:eastAsia="zh-TW"/>
+              </w:rPr>
+              <w:t>android.widget.TextView;</w:t>
             </w:r>
             <w:r>
               <w:rPr>
@@ -5098,27 +4022,15 @@
               </w:rPr>
               <w:t xml:space="preserve">public class </w:t>
             </w:r>
-            <w:proofErr w:type="spellStart"/>
-            <w:r>
-              <w:rPr>
-                <w:rFonts w:ascii="Menlo" w:hAnsi="Menlo" w:cs="Menlo"/>
-                <w:color w:val="000000"/>
-                <w:sz w:val="18"/>
-                <w:szCs w:val="18"/>
-                <w:lang w:eastAsia="zh-TW"/>
-              </w:rPr>
-              <w:t>MainActivity</w:t>
-            </w:r>
-            <w:proofErr w:type="spellEnd"/>
-            <w:r>
-              <w:rPr>
-                <w:rFonts w:ascii="Menlo" w:hAnsi="Menlo" w:cs="Menlo"/>
-                <w:color w:val="000000"/>
-                <w:sz w:val="18"/>
-                <w:szCs w:val="18"/>
-                <w:lang w:eastAsia="zh-TW"/>
-              </w:rPr>
-              <w:t xml:space="preserve"> </w:t>
+            <w:r>
+              <w:rPr>
+                <w:rFonts w:ascii="Menlo" w:hAnsi="Menlo" w:cs="Menlo"/>
+                <w:color w:val="000000"/>
+                <w:sz w:val="18"/>
+                <w:szCs w:val="18"/>
+                <w:lang w:eastAsia="zh-TW"/>
+              </w:rPr>
+              <w:t xml:space="preserve">MainActivity </w:t>
             </w:r>
             <w:r>
               <w:rPr>
@@ -5132,27 +4044,15 @@
               </w:rPr>
               <w:t xml:space="preserve">extends </w:t>
             </w:r>
-            <w:proofErr w:type="spellStart"/>
-            <w:r>
-              <w:rPr>
-                <w:rFonts w:ascii="Menlo" w:hAnsi="Menlo" w:cs="Menlo"/>
-                <w:color w:val="000000"/>
-                <w:sz w:val="18"/>
-                <w:szCs w:val="18"/>
-                <w:lang w:eastAsia="zh-TW"/>
-              </w:rPr>
-              <w:t>AppCompatActivity</w:t>
-            </w:r>
-            <w:proofErr w:type="spellEnd"/>
-            <w:r>
-              <w:rPr>
-                <w:rFonts w:ascii="Menlo" w:hAnsi="Menlo" w:cs="Menlo"/>
-                <w:color w:val="000000"/>
-                <w:sz w:val="18"/>
-                <w:szCs w:val="18"/>
-                <w:lang w:eastAsia="zh-TW"/>
-              </w:rPr>
-              <w:t xml:space="preserve"> {</w:t>
+            <w:r>
+              <w:rPr>
+                <w:rFonts w:ascii="Menlo" w:hAnsi="Menlo" w:cs="Menlo"/>
+                <w:color w:val="000000"/>
+                <w:sz w:val="18"/>
+                <w:szCs w:val="18"/>
+                <w:lang w:eastAsia="zh-TW"/>
+              </w:rPr>
+              <w:t>AppCompatActivity {</w:t>
             </w:r>
             <w:r>
               <w:rPr>
@@ -5208,49 +4108,15 @@
               </w:rPr>
               <w:t xml:space="preserve">protected void </w:t>
             </w:r>
-            <w:proofErr w:type="spellStart"/>
-            <w:r>
-              <w:rPr>
-                <w:rFonts w:ascii="Menlo" w:hAnsi="Menlo" w:cs="Menlo"/>
-                <w:color w:val="000000"/>
-                <w:sz w:val="18"/>
-                <w:szCs w:val="18"/>
-                <w:lang w:eastAsia="zh-TW"/>
-              </w:rPr>
-              <w:t>onCreate</w:t>
-            </w:r>
-            <w:proofErr w:type="spellEnd"/>
-            <w:r>
-              <w:rPr>
-                <w:rFonts w:ascii="Menlo" w:hAnsi="Menlo" w:cs="Menlo"/>
-                <w:color w:val="000000"/>
-                <w:sz w:val="18"/>
-                <w:szCs w:val="18"/>
-                <w:lang w:eastAsia="zh-TW"/>
-              </w:rPr>
-              <w:t xml:space="preserve">(Bundle </w:t>
-            </w:r>
-            <w:proofErr w:type="spellStart"/>
-            <w:r>
-              <w:rPr>
-                <w:rFonts w:ascii="Menlo" w:hAnsi="Menlo" w:cs="Menlo"/>
-                <w:color w:val="000000"/>
-                <w:sz w:val="18"/>
-                <w:szCs w:val="18"/>
-                <w:lang w:eastAsia="zh-TW"/>
-              </w:rPr>
-              <w:t>savedInstanceState</w:t>
-            </w:r>
-            <w:proofErr w:type="spellEnd"/>
-            <w:r>
-              <w:rPr>
-                <w:rFonts w:ascii="Menlo" w:hAnsi="Menlo" w:cs="Menlo"/>
-                <w:color w:val="000000"/>
-                <w:sz w:val="18"/>
-                <w:szCs w:val="18"/>
-                <w:lang w:eastAsia="zh-TW"/>
-              </w:rPr>
-              <w:t>) {</w:t>
+            <w:r>
+              <w:rPr>
+                <w:rFonts w:ascii="Menlo" w:hAnsi="Menlo" w:cs="Menlo"/>
+                <w:color w:val="000000"/>
+                <w:sz w:val="18"/>
+                <w:szCs w:val="18"/>
+                <w:lang w:eastAsia="zh-TW"/>
+              </w:rPr>
+              <w:t>onCreate(Bundle savedInstanceState) {</w:t>
             </w:r>
             <w:r>
               <w:rPr>
@@ -5263,7 +4129,6 @@
               <w:br/>
               <w:t xml:space="preserve">        </w:t>
             </w:r>
-            <w:proofErr w:type="spellStart"/>
             <w:r>
               <w:rPr>
                 <w:rFonts w:ascii="Menlo" w:hAnsi="Menlo" w:cs="Menlo"/>
@@ -5284,84 +4149,18 @@
                 <w:szCs w:val="18"/>
                 <w:lang w:eastAsia="zh-TW"/>
               </w:rPr>
-              <w:t>.onCreate</w:t>
-            </w:r>
-            <w:proofErr w:type="spellEnd"/>
-            <w:r>
-              <w:rPr>
-                <w:rFonts w:ascii="Menlo" w:hAnsi="Menlo" w:cs="Menlo"/>
-                <w:color w:val="000000"/>
-                <w:sz w:val="18"/>
-                <w:szCs w:val="18"/>
-                <w:lang w:eastAsia="zh-TW"/>
-              </w:rPr>
-              <w:t>(</w:t>
-            </w:r>
-            <w:proofErr w:type="spellStart"/>
-            <w:r>
-              <w:rPr>
-                <w:rFonts w:ascii="Menlo" w:hAnsi="Menlo" w:cs="Menlo"/>
-                <w:color w:val="000000"/>
-                <w:sz w:val="18"/>
-                <w:szCs w:val="18"/>
-                <w:lang w:eastAsia="zh-TW"/>
-              </w:rPr>
-              <w:t>savedInstanceState</w:t>
-            </w:r>
-            <w:proofErr w:type="spellEnd"/>
-            <w:r>
-              <w:rPr>
-                <w:rFonts w:ascii="Menlo" w:hAnsi="Menlo" w:cs="Menlo"/>
-                <w:color w:val="000000"/>
-                <w:sz w:val="18"/>
-                <w:szCs w:val="18"/>
-                <w:lang w:eastAsia="zh-TW"/>
-              </w:rPr>
-              <w:t>);</w:t>
-            </w:r>
-            <w:r>
-              <w:rPr>
-                <w:rFonts w:ascii="Menlo" w:hAnsi="Menlo" w:cs="Menlo"/>
-                <w:color w:val="000000"/>
-                <w:sz w:val="18"/>
-                <w:szCs w:val="18"/>
-                <w:lang w:eastAsia="zh-TW"/>
-              </w:rPr>
-              <w:br/>
-              <w:t xml:space="preserve">        </w:t>
-            </w:r>
-            <w:proofErr w:type="spellStart"/>
-            <w:r>
-              <w:rPr>
-                <w:rFonts w:ascii="Menlo" w:hAnsi="Menlo" w:cs="Menlo"/>
-                <w:color w:val="000000"/>
-                <w:sz w:val="18"/>
-                <w:szCs w:val="18"/>
-                <w:lang w:eastAsia="zh-TW"/>
-              </w:rPr>
-              <w:t>setContentView</w:t>
-            </w:r>
-            <w:proofErr w:type="spellEnd"/>
-            <w:r>
-              <w:rPr>
-                <w:rFonts w:ascii="Menlo" w:hAnsi="Menlo" w:cs="Menlo"/>
-                <w:color w:val="000000"/>
-                <w:sz w:val="18"/>
-                <w:szCs w:val="18"/>
-                <w:lang w:eastAsia="zh-TW"/>
-              </w:rPr>
-              <w:t>(</w:t>
-            </w:r>
-            <w:proofErr w:type="spellStart"/>
-            <w:r>
-              <w:rPr>
-                <w:rFonts w:ascii="Menlo" w:hAnsi="Menlo" w:cs="Menlo"/>
-                <w:color w:val="000000"/>
-                <w:sz w:val="18"/>
-                <w:szCs w:val="18"/>
-                <w:lang w:eastAsia="zh-TW"/>
-              </w:rPr>
-              <w:t>R.layout.</w:t>
+              <w:t>.onCreate(savedInstanceState);</w:t>
+            </w:r>
+            <w:r>
+              <w:rPr>
+                <w:rFonts w:ascii="Menlo" w:hAnsi="Menlo" w:cs="Menlo"/>
+                <w:color w:val="000000"/>
+                <w:sz w:val="18"/>
+                <w:szCs w:val="18"/>
+                <w:lang w:eastAsia="zh-TW"/>
+              </w:rPr>
+              <w:br/>
+              <w:t xml:space="preserve">        setContentView(R.layout.</w:t>
             </w:r>
             <w:r>
               <w:rPr>
@@ -5377,7 +4176,6 @@
               </w:rPr>
               <w:t>activity_main</w:t>
             </w:r>
-            <w:proofErr w:type="spellEnd"/>
             <w:r>
               <w:rPr>
                 <w:rFonts w:ascii="Menlo" w:hAnsi="Menlo" w:cs="Menlo"/>
@@ -5419,9 +4217,8 @@
                 <w:szCs w:val="18"/>
                 <w:lang w:eastAsia="zh-TW"/>
               </w:rPr>
-              <w:t xml:space="preserve">// </w:t>
-            </w:r>
-            <w:proofErr w:type="spellStart"/>
+              <w:t>// init the textView to display data</w:t>
+            </w:r>
             <w:r>
               <w:rPr>
                 <w:rFonts w:ascii="Menlo" w:hAnsi="Menlo" w:cs="Menlo"/>
@@ -5432,158 +4229,18 @@
                 <w:szCs w:val="18"/>
                 <w:lang w:eastAsia="zh-TW"/>
               </w:rPr>
-              <w:t>init</w:t>
-            </w:r>
-            <w:proofErr w:type="spellEnd"/>
-            <w:r>
-              <w:rPr>
-                <w:rFonts w:ascii="Menlo" w:hAnsi="Menlo" w:cs="Menlo"/>
-                <w:i/>
-                <w:iCs/>
-                <w:color w:val="808080"/>
-                <w:sz w:val="18"/>
-                <w:szCs w:val="18"/>
-                <w:lang w:eastAsia="zh-TW"/>
-              </w:rPr>
-              <w:t xml:space="preserve"> the </w:t>
-            </w:r>
-            <w:proofErr w:type="spellStart"/>
-            <w:r>
-              <w:rPr>
-                <w:rFonts w:ascii="Menlo" w:hAnsi="Menlo" w:cs="Menlo"/>
-                <w:i/>
-                <w:iCs/>
-                <w:color w:val="808080"/>
-                <w:sz w:val="18"/>
-                <w:szCs w:val="18"/>
-                <w:lang w:eastAsia="zh-TW"/>
-              </w:rPr>
-              <w:t>textView</w:t>
-            </w:r>
-            <w:proofErr w:type="spellEnd"/>
-            <w:r>
-              <w:rPr>
-                <w:rFonts w:ascii="Menlo" w:hAnsi="Menlo" w:cs="Menlo"/>
-                <w:i/>
-                <w:iCs/>
-                <w:color w:val="808080"/>
-                <w:sz w:val="18"/>
-                <w:szCs w:val="18"/>
-                <w:lang w:eastAsia="zh-TW"/>
-              </w:rPr>
-              <w:t xml:space="preserve"> to display data</w:t>
-            </w:r>
-            <w:r>
-              <w:rPr>
-                <w:rFonts w:ascii="Menlo" w:hAnsi="Menlo" w:cs="Menlo"/>
-                <w:i/>
-                <w:iCs/>
-                <w:color w:val="808080"/>
-                <w:sz w:val="18"/>
-                <w:szCs w:val="18"/>
-                <w:lang w:eastAsia="zh-TW"/>
-              </w:rPr>
               <w:br/>
               <w:t xml:space="preserve">        </w:t>
             </w:r>
-            <w:proofErr w:type="spellStart"/>
-            <w:r>
-              <w:rPr>
-                <w:rFonts w:ascii="Menlo" w:hAnsi="Menlo" w:cs="Menlo"/>
-                <w:color w:val="000000"/>
-                <w:sz w:val="18"/>
-                <w:szCs w:val="18"/>
-                <w:lang w:eastAsia="zh-TW"/>
-              </w:rPr>
-              <w:t>TextView</w:t>
-            </w:r>
-            <w:proofErr w:type="spellEnd"/>
-            <w:r>
-              <w:rPr>
-                <w:rFonts w:ascii="Menlo" w:hAnsi="Menlo" w:cs="Menlo"/>
-                <w:color w:val="000000"/>
-                <w:sz w:val="18"/>
-                <w:szCs w:val="18"/>
-                <w:lang w:eastAsia="zh-TW"/>
-              </w:rPr>
-              <w:t xml:space="preserve"> </w:t>
-            </w:r>
-            <w:proofErr w:type="spellStart"/>
-            <w:r>
-              <w:rPr>
-                <w:rFonts w:ascii="Menlo" w:hAnsi="Menlo" w:cs="Menlo"/>
-                <w:color w:val="000000"/>
-                <w:sz w:val="18"/>
-                <w:szCs w:val="18"/>
-                <w:lang w:eastAsia="zh-TW"/>
-              </w:rPr>
-              <w:t>txtDisplay</w:t>
-            </w:r>
-            <w:proofErr w:type="spellEnd"/>
-            <w:r>
-              <w:rPr>
-                <w:rFonts w:ascii="Menlo" w:hAnsi="Menlo" w:cs="Menlo"/>
-                <w:color w:val="000000"/>
-                <w:sz w:val="18"/>
-                <w:szCs w:val="18"/>
-                <w:lang w:eastAsia="zh-TW"/>
-              </w:rPr>
-              <w:t xml:space="preserve"> = (</w:t>
-            </w:r>
-            <w:proofErr w:type="spellStart"/>
-            <w:r>
-              <w:rPr>
-                <w:rFonts w:ascii="Menlo" w:hAnsi="Menlo" w:cs="Menlo"/>
-                <w:color w:val="000000"/>
-                <w:sz w:val="18"/>
-                <w:szCs w:val="18"/>
-                <w:lang w:eastAsia="zh-TW"/>
-              </w:rPr>
-              <w:t>TextView</w:t>
-            </w:r>
-            <w:proofErr w:type="spellEnd"/>
-            <w:r>
-              <w:rPr>
-                <w:rFonts w:ascii="Menlo" w:hAnsi="Menlo" w:cs="Menlo"/>
-                <w:color w:val="000000"/>
-                <w:sz w:val="18"/>
-                <w:szCs w:val="18"/>
-                <w:lang w:eastAsia="zh-TW"/>
-              </w:rPr>
-              <w:t>)</w:t>
-            </w:r>
-            <w:proofErr w:type="spellStart"/>
-            <w:r>
-              <w:rPr>
-                <w:rFonts w:ascii="Menlo" w:hAnsi="Menlo" w:cs="Menlo"/>
-                <w:color w:val="000000"/>
-                <w:sz w:val="18"/>
-                <w:szCs w:val="18"/>
-                <w:lang w:eastAsia="zh-TW"/>
-              </w:rPr>
-              <w:t>findViewById</w:t>
-            </w:r>
-            <w:proofErr w:type="spellEnd"/>
-            <w:r>
-              <w:rPr>
-                <w:rFonts w:ascii="Menlo" w:hAnsi="Menlo" w:cs="Menlo"/>
-                <w:color w:val="000000"/>
-                <w:sz w:val="18"/>
-                <w:szCs w:val="18"/>
-                <w:lang w:eastAsia="zh-TW"/>
-              </w:rPr>
-              <w:t>(</w:t>
-            </w:r>
-            <w:proofErr w:type="spellStart"/>
-            <w:r>
-              <w:rPr>
-                <w:rFonts w:ascii="Menlo" w:hAnsi="Menlo" w:cs="Menlo"/>
-                <w:color w:val="000000"/>
-                <w:sz w:val="18"/>
-                <w:szCs w:val="18"/>
-                <w:lang w:eastAsia="zh-TW"/>
-              </w:rPr>
-              <w:t>R.id.</w:t>
+            <w:r>
+              <w:rPr>
+                <w:rFonts w:ascii="Menlo" w:hAnsi="Menlo" w:cs="Menlo"/>
+                <w:color w:val="000000"/>
+                <w:sz w:val="18"/>
+                <w:szCs w:val="18"/>
+                <w:lang w:eastAsia="zh-TW"/>
+              </w:rPr>
+              <w:t>TextView txtDisplay = (TextView)findViewById(R.id.</w:t>
             </w:r>
             <w:r>
               <w:rPr>
@@ -5599,7 +4256,6 @@
               </w:rPr>
               <w:t>txtDisplay</w:t>
             </w:r>
-            <w:proofErr w:type="spellEnd"/>
             <w:r>
               <w:rPr>
                 <w:rFonts w:ascii="Menlo" w:hAnsi="Menlo" w:cs="Menlo"/>
@@ -5619,29 +4275,7 @@
                 <w:lang w:eastAsia="zh-TW"/>
               </w:rPr>
               <w:br/>
-              <w:t xml:space="preserve">        String </w:t>
-            </w:r>
-            <w:proofErr w:type="spellStart"/>
-            <w:r>
-              <w:rPr>
-                <w:rFonts w:ascii="Menlo" w:hAnsi="Menlo" w:cs="Menlo"/>
-                <w:color w:val="000000"/>
-                <w:sz w:val="18"/>
-                <w:szCs w:val="18"/>
-                <w:lang w:eastAsia="zh-TW"/>
-              </w:rPr>
-              <w:t>dataBundle</w:t>
-            </w:r>
-            <w:proofErr w:type="spellEnd"/>
-            <w:r>
-              <w:rPr>
-                <w:rFonts w:ascii="Menlo" w:hAnsi="Menlo" w:cs="Menlo"/>
-                <w:color w:val="000000"/>
-                <w:sz w:val="18"/>
-                <w:szCs w:val="18"/>
-                <w:lang w:eastAsia="zh-TW"/>
-              </w:rPr>
-              <w:t xml:space="preserve"> = </w:t>
+              <w:t xml:space="preserve">        String dataBundle = </w:t>
             </w:r>
             <w:r>
               <w:rPr>
@@ -5755,73 +4389,7 @@
                 <w:szCs w:val="18"/>
                 <w:lang w:eastAsia="zh-TW"/>
               </w:rPr>
-              <w:t xml:space="preserve">Bundle </w:t>
-            </w:r>
-            <w:proofErr w:type="spellStart"/>
-            <w:r>
-              <w:rPr>
-                <w:rFonts w:ascii="Menlo" w:hAnsi="Menlo" w:cs="Menlo"/>
-                <w:color w:val="000000"/>
-                <w:sz w:val="18"/>
-                <w:szCs w:val="18"/>
-                <w:lang w:eastAsia="zh-TW"/>
-              </w:rPr>
-              <w:t>bundle</w:t>
-            </w:r>
-            <w:proofErr w:type="spellEnd"/>
-            <w:r>
-              <w:rPr>
-                <w:rFonts w:ascii="Menlo" w:hAnsi="Menlo" w:cs="Menlo"/>
-                <w:color w:val="000000"/>
-                <w:sz w:val="18"/>
-                <w:szCs w:val="18"/>
-                <w:lang w:eastAsia="zh-TW"/>
-              </w:rPr>
-              <w:t xml:space="preserve"> = </w:t>
-            </w:r>
-            <w:proofErr w:type="spellStart"/>
-            <w:r>
-              <w:rPr>
-                <w:rFonts w:ascii="Menlo" w:hAnsi="Menlo" w:cs="Menlo"/>
-                <w:color w:val="000000"/>
-                <w:sz w:val="18"/>
-                <w:szCs w:val="18"/>
-                <w:lang w:eastAsia="zh-TW"/>
-              </w:rPr>
-              <w:t>getIntent</w:t>
-            </w:r>
-            <w:proofErr w:type="spellEnd"/>
-            <w:r>
-              <w:rPr>
-                <w:rFonts w:ascii="Menlo" w:hAnsi="Menlo" w:cs="Menlo"/>
-                <w:color w:val="000000"/>
-                <w:sz w:val="18"/>
-                <w:szCs w:val="18"/>
-                <w:lang w:eastAsia="zh-TW"/>
-              </w:rPr>
-              <w:t>().</w:t>
-            </w:r>
-            <w:proofErr w:type="spellStart"/>
-            <w:r>
-              <w:rPr>
-                <w:rFonts w:ascii="Menlo" w:hAnsi="Menlo" w:cs="Menlo"/>
-                <w:color w:val="000000"/>
-                <w:sz w:val="18"/>
-                <w:szCs w:val="18"/>
-                <w:lang w:eastAsia="zh-TW"/>
-              </w:rPr>
-              <w:t>getExtras</w:t>
-            </w:r>
-            <w:proofErr w:type="spellEnd"/>
-            <w:r>
-              <w:rPr>
-                <w:rFonts w:ascii="Menlo" w:hAnsi="Menlo" w:cs="Menlo"/>
-                <w:color w:val="000000"/>
-                <w:sz w:val="18"/>
-                <w:szCs w:val="18"/>
-                <w:lang w:eastAsia="zh-TW"/>
-              </w:rPr>
-              <w:t>();</w:t>
+              <w:t>Bundle bundle = getIntent().getExtras();</w:t>
             </w:r>
             <w:r>
               <w:rPr>
@@ -5889,29 +4457,7 @@
                 <w:szCs w:val="18"/>
                 <w:lang w:eastAsia="zh-TW"/>
               </w:rPr>
-              <w:t xml:space="preserve">(String key : </w:t>
-            </w:r>
-            <w:proofErr w:type="spellStart"/>
-            <w:r>
-              <w:rPr>
-                <w:rFonts w:ascii="Menlo" w:hAnsi="Menlo" w:cs="Menlo"/>
-                <w:color w:val="000000"/>
-                <w:sz w:val="18"/>
-                <w:szCs w:val="18"/>
-                <w:lang w:eastAsia="zh-TW"/>
-              </w:rPr>
-              <w:t>bundle.keySet</w:t>
-            </w:r>
-            <w:proofErr w:type="spellEnd"/>
-            <w:r>
-              <w:rPr>
-                <w:rFonts w:ascii="Menlo" w:hAnsi="Menlo" w:cs="Menlo"/>
-                <w:color w:val="000000"/>
-                <w:sz w:val="18"/>
-                <w:szCs w:val="18"/>
-                <w:lang w:eastAsia="zh-TW"/>
-              </w:rPr>
-              <w:t>()) {</w:t>
+              <w:t>(String key : bundle.keySet()) {</w:t>
             </w:r>
             <w:r>
               <w:rPr>
@@ -5957,29 +4503,7 @@
                 <w:szCs w:val="18"/>
                 <w:lang w:eastAsia="zh-TW"/>
               </w:rPr>
-              <w:t xml:space="preserve">Object value = </w:t>
-            </w:r>
-            <w:proofErr w:type="spellStart"/>
-            <w:r>
-              <w:rPr>
-                <w:rFonts w:ascii="Menlo" w:hAnsi="Menlo" w:cs="Menlo"/>
-                <w:color w:val="000000"/>
-                <w:sz w:val="18"/>
-                <w:szCs w:val="18"/>
-                <w:lang w:eastAsia="zh-TW"/>
-              </w:rPr>
-              <w:t>bundle.get</w:t>
-            </w:r>
-            <w:proofErr w:type="spellEnd"/>
-            <w:r>
-              <w:rPr>
-                <w:rFonts w:ascii="Menlo" w:hAnsi="Menlo" w:cs="Menlo"/>
-                <w:color w:val="000000"/>
-                <w:sz w:val="18"/>
-                <w:szCs w:val="18"/>
-                <w:lang w:eastAsia="zh-TW"/>
-              </w:rPr>
-              <w:t>(key);</w:t>
+              <w:t>Object value = bundle.get(key);</w:t>
             </w:r>
             <w:r>
               <w:rPr>
@@ -6025,46 +4549,35 @@
                 <w:lang w:eastAsia="zh-TW"/>
               </w:rPr>
               <w:br/>
-              <w:t xml:space="preserve">            </w:t>
-            </w:r>
-            <w:proofErr w:type="spellStart"/>
-            <w:r>
-              <w:rPr>
-                <w:rFonts w:ascii="Menlo" w:hAnsi="Menlo" w:cs="Menlo"/>
-                <w:color w:val="000000"/>
-                <w:sz w:val="18"/>
-                <w:szCs w:val="18"/>
-                <w:lang w:eastAsia="zh-TW"/>
-              </w:rPr>
-              <w:t>dataBundle</w:t>
-            </w:r>
-            <w:proofErr w:type="spellEnd"/>
-            <w:r>
-              <w:rPr>
-                <w:rFonts w:ascii="Menlo" w:hAnsi="Menlo" w:cs="Menlo"/>
-                <w:color w:val="000000"/>
-                <w:sz w:val="18"/>
-                <w:szCs w:val="18"/>
-                <w:lang w:eastAsia="zh-TW"/>
-              </w:rPr>
-              <w:t xml:space="preserve"> += </w:t>
-            </w:r>
-            <w:proofErr w:type="spellStart"/>
-            <w:r>
-              <w:rPr>
-                <w:rFonts w:ascii="Menlo" w:hAnsi="Menlo" w:cs="Menlo"/>
-                <w:color w:val="000000"/>
-                <w:sz w:val="18"/>
-                <w:szCs w:val="18"/>
-                <w:lang w:eastAsia="zh-TW"/>
-              </w:rPr>
-              <w:t>String.</w:t>
             </w:r>
             <w:r>
               <w:rPr>
                 <w:rFonts w:ascii="Menlo" w:hAnsi="Menlo" w:cs="Menlo"/>
                 <w:i/>
                 <w:iCs/>
+                <w:color w:val="808080"/>
+                <w:sz w:val="18"/>
+                <w:szCs w:val="18"/>
+                <w:lang w:eastAsia="zh-TW"/>
+              </w:rPr>
+              <w:lastRenderedPageBreak/>
+              <w:t xml:space="preserve">            </w:t>
+            </w:r>
+            <w:r>
+              <w:rPr>
+                <w:rFonts w:ascii="Menlo" w:hAnsi="Menlo" w:cs="Menlo"/>
+                <w:color w:val="000000"/>
+                <w:sz w:val="18"/>
+                <w:szCs w:val="18"/>
+                <w:lang w:eastAsia="zh-TW"/>
+              </w:rPr>
+              <w:t>dataBundle += String.</w:t>
+            </w:r>
+            <w:r>
+              <w:rPr>
+                <w:rFonts w:ascii="Menlo" w:hAnsi="Menlo" w:cs="Menlo"/>
+                <w:i/>
+                <w:iCs/>
                 <w:color w:val="000000"/>
                 <w:sz w:val="18"/>
                 <w:szCs w:val="18"/>
@@ -6072,7 +4585,6 @@
               </w:rPr>
               <w:t>format</w:t>
             </w:r>
-            <w:proofErr w:type="spellEnd"/>
             <w:r>
               <w:rPr>
                 <w:rFonts w:ascii="Menlo" w:hAnsi="Menlo" w:cs="Menlo"/>
@@ -6093,135 +4605,17 @@
                 <w:szCs w:val="18"/>
                 <w:lang w:eastAsia="zh-TW"/>
               </w:rPr>
-              <w:t>"%s %</w:t>
-            </w:r>
-            <w:proofErr w:type="spellStart"/>
-            <w:r>
-              <w:rPr>
-                <w:rFonts w:ascii="Menlo" w:hAnsi="Menlo" w:cs="Menlo"/>
-                <w:b/>
-                <w:bCs/>
-                <w:color w:val="008000"/>
-                <w:sz w:val="18"/>
-                <w:szCs w:val="18"/>
-                <w:lang w:eastAsia="zh-TW"/>
-              </w:rPr>
-              <w:t>s</w:t>
-            </w:r>
-            <w:proofErr w:type="spellEnd"/>
-            <w:r>
-              <w:rPr>
-                <w:rFonts w:ascii="Menlo" w:hAnsi="Menlo" w:cs="Menlo"/>
-                <w:b/>
-                <w:bCs/>
-                <w:color w:val="008000"/>
-                <w:sz w:val="18"/>
-                <w:szCs w:val="18"/>
-                <w:lang w:eastAsia="zh-TW"/>
-              </w:rPr>
-              <w:t xml:space="preserve"> (%</w:t>
-            </w:r>
-            <w:proofErr w:type="spellStart"/>
-            <w:r>
-              <w:rPr>
-                <w:rFonts w:ascii="Menlo" w:hAnsi="Menlo" w:cs="Menlo"/>
-                <w:b/>
-                <w:bCs/>
-                <w:color w:val="008000"/>
-                <w:sz w:val="18"/>
-                <w:szCs w:val="18"/>
-                <w:lang w:eastAsia="zh-TW"/>
-              </w:rPr>
-              <w:t>s</w:t>
-            </w:r>
-            <w:proofErr w:type="spellEnd"/>
-            <w:r>
-              <w:rPr>
-                <w:rFonts w:ascii="Menlo" w:hAnsi="Menlo" w:cs="Menlo"/>
-                <w:b/>
-                <w:bCs/>
-                <w:color w:val="008000"/>
-                <w:sz w:val="18"/>
-                <w:szCs w:val="18"/>
-                <w:lang w:eastAsia="zh-TW"/>
-              </w:rPr>
-              <w:t>)"</w:t>
-            </w:r>
-            <w:r>
-              <w:rPr>
-                <w:rFonts w:ascii="Menlo" w:hAnsi="Menlo" w:cs="Menlo"/>
-                <w:color w:val="000000"/>
-                <w:sz w:val="18"/>
-                <w:szCs w:val="18"/>
-                <w:lang w:eastAsia="zh-TW"/>
-              </w:rPr>
-              <w:t xml:space="preserve">, key, </w:t>
-            </w:r>
-            <w:proofErr w:type="spellStart"/>
-            <w:r>
-              <w:rPr>
-                <w:rFonts w:ascii="Menlo" w:hAnsi="Menlo" w:cs="Menlo"/>
-                <w:color w:val="000000"/>
-                <w:sz w:val="18"/>
-                <w:szCs w:val="18"/>
-                <w:lang w:eastAsia="zh-TW"/>
-              </w:rPr>
-              <w:t>value.toString</w:t>
-            </w:r>
-            <w:proofErr w:type="spellEnd"/>
-            <w:r>
-              <w:rPr>
-                <w:rFonts w:ascii="Menlo" w:hAnsi="Menlo" w:cs="Menlo"/>
-                <w:color w:val="000000"/>
-                <w:sz w:val="18"/>
-                <w:szCs w:val="18"/>
-                <w:lang w:eastAsia="zh-TW"/>
-              </w:rPr>
-              <w:t xml:space="preserve">(), </w:t>
-            </w:r>
-            <w:proofErr w:type="spellStart"/>
-            <w:r>
-              <w:rPr>
-                <w:rFonts w:ascii="Menlo" w:hAnsi="Menlo" w:cs="Menlo"/>
-                <w:color w:val="000000"/>
-                <w:sz w:val="18"/>
-                <w:szCs w:val="18"/>
-                <w:lang w:eastAsia="zh-TW"/>
-              </w:rPr>
-              <w:t>value.getClass</w:t>
-            </w:r>
-            <w:proofErr w:type="spellEnd"/>
-            <w:r>
-              <w:rPr>
-                <w:rFonts w:ascii="Menlo" w:hAnsi="Menlo" w:cs="Menlo"/>
-                <w:color w:val="000000"/>
-                <w:sz w:val="18"/>
-                <w:szCs w:val="18"/>
-                <w:lang w:eastAsia="zh-TW"/>
-              </w:rPr>
-              <w:t>().</w:t>
-            </w:r>
-            <w:proofErr w:type="spellStart"/>
-            <w:r>
-              <w:rPr>
-                <w:rFonts w:ascii="Menlo" w:hAnsi="Menlo" w:cs="Menlo"/>
-                <w:color w:val="000000"/>
-                <w:sz w:val="18"/>
-                <w:szCs w:val="18"/>
-                <w:lang w:eastAsia="zh-TW"/>
-              </w:rPr>
-              <w:t>getName</w:t>
-            </w:r>
-            <w:proofErr w:type="spellEnd"/>
-            <w:r>
-              <w:rPr>
-                <w:rFonts w:ascii="Menlo" w:hAnsi="Menlo" w:cs="Menlo"/>
-                <w:color w:val="000000"/>
-                <w:sz w:val="18"/>
-                <w:szCs w:val="18"/>
-                <w:lang w:eastAsia="zh-TW"/>
-              </w:rPr>
-              <w:t>());</w:t>
+              <w:t>"%s %s (%s)"</w:t>
+            </w:r>
+            <w:r>
+              <w:rPr>
+                <w:rFonts w:ascii="Menlo" w:hAnsi="Menlo" w:cs="Menlo"/>
+                <w:color w:val="000000"/>
+                <w:sz w:val="18"/>
+                <w:szCs w:val="18"/>
+                <w:lang w:eastAsia="zh-TW"/>
+              </w:rPr>
+              <w:t>, key, value.toString(), value.getClass().getName());</w:t>
             </w:r>
             <w:r>
               <w:rPr>
@@ -6243,51 +4637,7 @@
                 <w:lang w:eastAsia="zh-TW"/>
               </w:rPr>
               <w:br/>
-              <w:t xml:space="preserve">        </w:t>
-            </w:r>
-            <w:proofErr w:type="spellStart"/>
-            <w:r>
-              <w:rPr>
-                <w:rFonts w:ascii="Menlo" w:hAnsi="Menlo" w:cs="Menlo"/>
-                <w:color w:val="000000"/>
-                <w:sz w:val="18"/>
-                <w:szCs w:val="18"/>
-                <w:lang w:eastAsia="zh-TW"/>
-              </w:rPr>
-              <w:t>txtDisplay.setText</w:t>
-            </w:r>
-            <w:proofErr w:type="spellEnd"/>
-            <w:r>
-              <w:rPr>
-                <w:rFonts w:ascii="Menlo" w:hAnsi="Menlo" w:cs="Menlo"/>
-                <w:color w:val="000000"/>
-                <w:sz w:val="18"/>
-                <w:szCs w:val="18"/>
-                <w:lang w:eastAsia="zh-TW"/>
-              </w:rPr>
-              <w:t>(</w:t>
-            </w:r>
-            <w:proofErr w:type="spellStart"/>
-            <w:r>
-              <w:rPr>
-                <w:rFonts w:ascii="Menlo" w:hAnsi="Menlo" w:cs="Menlo"/>
-                <w:color w:val="000000"/>
-                <w:sz w:val="18"/>
-                <w:szCs w:val="18"/>
-                <w:lang w:eastAsia="zh-TW"/>
-              </w:rPr>
-              <w:t>dataBundle</w:t>
-            </w:r>
-            <w:proofErr w:type="spellEnd"/>
-            <w:r>
-              <w:rPr>
-                <w:rFonts w:ascii="Menlo" w:hAnsi="Menlo" w:cs="Menlo"/>
-                <w:color w:val="000000"/>
-                <w:sz w:val="18"/>
-                <w:szCs w:val="18"/>
-                <w:lang w:eastAsia="zh-TW"/>
-              </w:rPr>
-              <w:t>);</w:t>
+              <w:t xml:space="preserve">        txtDisplay.setText(dataBundle);</w:t>
             </w:r>
             <w:r>
               <w:rPr>
@@ -6315,6 +4665,13 @@
         </w:tc>
       </w:tr>
     </w:tbl>
+    <w:p>
+      <w:pPr>
+        <w:rPr>
+          <w:b/>
+        </w:rPr>
+      </w:pPr>
+    </w:p>
     <w:p>
       <w:pPr>
         <w:rPr>
@@ -6337,15 +4694,7 @@
         </w:numPr>
       </w:pPr>
       <w:r>
-        <w:t xml:space="preserve">Run and build the </w:t>
-      </w:r>
-      <w:proofErr w:type="spellStart"/>
-      <w:r>
-        <w:t>HackerApp</w:t>
-      </w:r>
-      <w:proofErr w:type="spellEnd"/>
-      <w:r>
-        <w:t xml:space="preserve"> as described above. Again, the app will </w:t>
+        <w:t xml:space="preserve">Run and build the HackerApp as described above. Again, the app will </w:t>
       </w:r>
       <w:r>
         <w:t>crash</w:t>
@@ -6369,15 +4718,7 @@
         </w:numPr>
       </w:pPr>
       <w:r>
-        <w:t xml:space="preserve">After we’ve loaded </w:t>
-      </w:r>
-      <w:proofErr w:type="spellStart"/>
-      <w:r>
-        <w:t>HackerApp</w:t>
-      </w:r>
-      <w:proofErr w:type="spellEnd"/>
-      <w:r>
-        <w:t xml:space="preserve"> onto our device, we go back to the home screen and run Sender. Write any comment and click to send.</w:t>
+        <w:t>After we’ve loaded HackerApp onto our device, we go back to the home screen and run Sender. Write any comment and click to send.</w:t>
       </w:r>
     </w:p>
     <w:p>
@@ -6395,13 +4736,8 @@
         <w:t>“Click to Send” button brings up</w:t>
       </w:r>
       <w:r>
-        <w:t xml:space="preserve"> </w:t>
-      </w:r>
-      <w:proofErr w:type="spellStart"/>
-      <w:r>
-        <w:t>HackerApp</w:t>
-      </w:r>
-      <w:proofErr w:type="spellEnd"/>
+        <w:t xml:space="preserve"> HackerApp</w:t>
+      </w:r>
       <w:r>
         <w:t xml:space="preserve"> instead of Receiver.</w:t>
       </w:r>
@@ -6466,7 +4802,6 @@
             <w:r>
               <w:rPr>
                 <w:noProof/>
-                <w:lang w:eastAsia="zh-TW"/>
               </w:rPr>
               <w:drawing>
                 <wp:inline distT="0" distB="0" distL="0" distR="0" wp14:anchorId="36879A5E" wp14:editId="1AE06582">
@@ -6484,7 +4819,7 @@
                           <pic:cNvPicPr/>
                         </pic:nvPicPr>
                         <pic:blipFill>
-                          <a:blip r:embed="rId17" cstate="print">
+                          <a:blip r:embed="rId19" cstate="print">
                             <a:extLst>
                               <a:ext uri="{28A0092B-C50C-407E-A947-70E740481C1C}">
                                 <a14:useLocalDpi xmlns:a14="http://schemas.microsoft.com/office/drawing/2010/main" val="0"/>
@@ -6513,7 +4848,6 @@
             <w:r>
               <w:rPr>
                 <w:noProof/>
-                <w:lang w:eastAsia="zh-TW"/>
               </w:rPr>
               <w:drawing>
                 <wp:inline distT="0" distB="0" distL="0" distR="0" wp14:anchorId="74092F59" wp14:editId="38051872">
@@ -6531,7 +4865,7 @@
                           <pic:cNvPicPr/>
                         </pic:nvPicPr>
                         <pic:blipFill>
-                          <a:blip r:embed="rId18"/>
+                          <a:blip r:embed="rId20"/>
                           <a:stretch>
                             <a:fillRect/>
                           </a:stretch>
@@ -6554,7 +4888,6 @@
             <w:r>
               <w:rPr>
                 <w:noProof/>
-                <w:lang w:eastAsia="zh-TW"/>
               </w:rPr>
               <w:drawing>
                 <wp:inline distT="0" distB="0" distL="0" distR="0" wp14:anchorId="4DF4FF41" wp14:editId="35CC9037">
@@ -6572,7 +4905,7 @@
                           <pic:cNvPicPr/>
                         </pic:nvPicPr>
                         <pic:blipFill>
-                          <a:blip r:embed="rId12"/>
+                          <a:blip r:embed="rId14"/>
                           <a:stretch>
                             <a:fillRect/>
                           </a:stretch>
@@ -6628,10 +4961,6 @@
         <w:t xml:space="preserve"> decrypt that bundle data so the hacker app even could access to the data, it could not understand it.</w:t>
       </w:r>
     </w:p>
-    <w:p>
-      <w:bookmarkStart w:id="0" w:name="_GoBack"/>
-      <w:bookmarkEnd w:id="0"/>
-    </w:p>
     <w:p/>
     <w:p>
       <w:pPr>
@@ -6675,8 +5004,8 @@
       <w:r>
         <w:rPr>
           <w:noProof/>
-          <w:lang w:eastAsia="zh-TW"/>
         </w:rPr>
+        <w:lastRenderedPageBreak/>
         <w:drawing>
           <wp:inline distT="0" distB="0" distL="0" distR="0" wp14:anchorId="1B42D1E4" wp14:editId="6D9DEB03">
             <wp:extent cx="2214655" cy="3657600"/>
@@ -6693,7 +5022,7 @@
                     <pic:cNvPicPr/>
                   </pic:nvPicPr>
                   <pic:blipFill>
-                    <a:blip r:embed="rId12"/>
+                    <a:blip r:embed="rId14"/>
                     <a:stretch>
                       <a:fillRect/>
                     </a:stretch>
@@ -6716,7 +5045,6 @@
       <w:r>
         <w:rPr>
           <w:noProof/>
-          <w:lang w:eastAsia="zh-TW"/>
         </w:rPr>
         <w:drawing>
           <wp:inline distT="0" distB="0" distL="0" distR="0" wp14:anchorId="25E3DED8" wp14:editId="31E8D1B9">
@@ -6734,7 +5062,7 @@
                     <pic:cNvPicPr/>
                   </pic:nvPicPr>
                   <pic:blipFill>
-                    <a:blip r:embed="rId13"/>
+                    <a:blip r:embed="rId15"/>
                     <a:stretch>
                       <a:fillRect/>
                     </a:stretch>
@@ -6757,7 +5085,6 @@
       <w:r>
         <w:rPr>
           <w:noProof/>
-          <w:lang w:eastAsia="zh-TW"/>
         </w:rPr>
         <w:drawing>
           <wp:inline distT="0" distB="0" distL="0" distR="0" wp14:anchorId="69026A94" wp14:editId="1CBFA781">
@@ -6775,7 +5102,7 @@
                     <pic:cNvPicPr/>
                   </pic:nvPicPr>
                   <pic:blipFill>
-                    <a:blip r:embed="rId19"/>
+                    <a:blip r:embed="rId21"/>
                     <a:stretch>
                       <a:fillRect/>
                     </a:stretch>
@@ -6795,8 +5122,12 @@
           </wp:inline>
         </w:drawing>
       </w:r>
+      <w:bookmarkStart w:id="0" w:name="_GoBack"/>
+      <w:bookmarkEnd w:id="0"/>
     </w:p>
     <w:sectPr>
+      <w:headerReference w:type="default" r:id="rId22"/>
+      <w:footerReference w:type="default" r:id="rId23"/>
       <w:pgSz w:w="12240" w:h="15840"/>
       <w:pgMar w:top="1440" w:right="1440" w:bottom="1440" w:left="1440" w:header="720" w:footer="720" w:gutter="0"/>
       <w:cols w:space="720"/>
@@ -6806,9 +5137,264 @@
 </w:document>
 </file>
 
+<file path=word/endnotes.xml><?xml version="1.0" encoding="utf-8"?>
+<w:endnotes xmlns:wpc="http://schemas.microsoft.com/office/word/2010/wordprocessingCanvas" xmlns:cx="http://schemas.microsoft.com/office/drawing/2014/chartex" xmlns:cx1="http://schemas.microsoft.com/office/drawing/2015/9/8/chartex" xmlns:cx2="http://schemas.microsoft.com/office/drawing/2015/10/21/chartex" xmlns:cx3="http://schemas.microsoft.com/office/drawing/2016/5/9/chartex" xmlns:cx4="http://schemas.microsoft.com/office/drawing/2016/5/10/chartex" xmlns:cx5="http://schemas.microsoft.com/office/drawing/2016/5/11/chartex" xmlns:cx6="http://schemas.microsoft.com/office/drawing/2016/5/12/chartex" xmlns:cx7="http://schemas.microsoft.com/office/drawing/2016/5/13/chartex" xmlns:cx8="http://schemas.microsoft.com/office/drawing/2016/5/14/chartex" xmlns:mc="http://schemas.openxmlformats.org/markup-compatibility/2006" xmlns:o="urn:schemas-microsoft-com:office:office" xmlns:r="http://schemas.openxmlformats.org/officeDocument/2006/relationships" xmlns:m="http://schemas.openxmlformats.org/officeDocument/2006/math" xmlns:v="urn:schemas-microsoft-com:vml" xmlns:wp14="http://schemas.microsoft.com/office/word/2010/wordprocessingDrawing" xmlns:wp="http://schemas.openxmlformats.org/drawingml/2006/wordprocessingDrawing" xmlns:w10="urn:schemas-microsoft-com:office:word" xmlns:w="http://schemas.openxmlformats.org/wordprocessingml/2006/main" xmlns:w14="http://schemas.microsoft.com/office/word/2010/wordml" xmlns:w15="http://schemas.microsoft.com/office/word/2012/wordml" xmlns:w16se="http://schemas.microsoft.com/office/word/2015/wordml/symex" xmlns:wpg="http://schemas.microsoft.com/office/word/2010/wordprocessingGroup" xmlns:wpi="http://schemas.microsoft.com/office/word/2010/wordprocessingInk" xmlns:wne="http://schemas.microsoft.com/office/word/2006/wordml" xmlns:wps="http://schemas.microsoft.com/office/word/2010/wordprocessingShape" mc:Ignorable="w14 w15 w16se wp14">
+  <w:endnote w:type="separator" w:id="-1">
+    <w:p>
+      <w:r>
+        <w:separator/>
+      </w:r>
+    </w:p>
+  </w:endnote>
+  <w:endnote w:type="continuationSeparator" w:id="0">
+    <w:p>
+      <w:r>
+        <w:continuationSeparator/>
+      </w:r>
+    </w:p>
+  </w:endnote>
+</w:endnotes>
+</file>
+
+<file path=word/footer1.xml><?xml version="1.0" encoding="utf-8"?>
+<w:ftr xmlns:wpc="http://schemas.microsoft.com/office/word/2010/wordprocessingCanvas" xmlns:cx="http://schemas.microsoft.com/office/drawing/2014/chartex" xmlns:cx1="http://schemas.microsoft.com/office/drawing/2015/9/8/chartex" xmlns:cx2="http://schemas.microsoft.com/office/drawing/2015/10/21/chartex" xmlns:cx3="http://schemas.microsoft.com/office/drawing/2016/5/9/chartex" xmlns:cx4="http://schemas.microsoft.com/office/drawing/2016/5/10/chartex" xmlns:cx5="http://schemas.microsoft.com/office/drawing/2016/5/11/chartex" xmlns:cx6="http://schemas.microsoft.com/office/drawing/2016/5/12/chartex" xmlns:cx7="http://schemas.microsoft.com/office/drawing/2016/5/13/chartex" xmlns:cx8="http://schemas.microsoft.com/office/drawing/2016/5/14/chartex" xmlns:mc="http://schemas.openxmlformats.org/markup-compatibility/2006" xmlns:o="urn:schemas-microsoft-com:office:office" xmlns:r="http://schemas.openxmlformats.org/officeDocument/2006/relationships" xmlns:m="http://schemas.openxmlformats.org/officeDocument/2006/math" xmlns:v="urn:schemas-microsoft-com:vml" xmlns:wp14="http://schemas.microsoft.com/office/word/2010/wordprocessingDrawing" xmlns:wp="http://schemas.openxmlformats.org/drawingml/2006/wordprocessingDrawing" xmlns:w10="urn:schemas-microsoft-com:office:word" xmlns:w="http://schemas.openxmlformats.org/wordprocessingml/2006/main" xmlns:w14="http://schemas.microsoft.com/office/word/2010/wordml" xmlns:w15="http://schemas.microsoft.com/office/word/2012/wordml" xmlns:w16se="http://schemas.microsoft.com/office/word/2015/wordml/symex" xmlns:wpg="http://schemas.microsoft.com/office/word/2010/wordprocessingGroup" xmlns:wpi="http://schemas.microsoft.com/office/word/2010/wordprocessingInk" xmlns:wne="http://schemas.microsoft.com/office/word/2006/wordml" xmlns:wps="http://schemas.microsoft.com/office/word/2010/wordprocessingShape" mc:Ignorable="w14 w15 w16se wp14">
+  <w:p>
+    <w:pPr>
+      <w:pStyle w:val="Normal1"/>
+      <w:widowControl w:val="0"/>
+      <w:jc w:val="right"/>
+    </w:pPr>
+    <w:r>
+      <w:fldChar w:fldCharType="begin"/>
+    </w:r>
+    <w:r>
+      <w:instrText>PAGE</w:instrText>
+    </w:r>
+    <w:r>
+      <w:fldChar w:fldCharType="separate"/>
+    </w:r>
+    <w:r>
+      <w:rPr>
+        <w:noProof/>
+      </w:rPr>
+      <w:t>3</w:t>
+    </w:r>
+    <w:r>
+      <w:fldChar w:fldCharType="end"/>
+    </w:r>
+    <w:r>
+      <w:rPr>
+        <w:color w:val="808080"/>
+        <w:sz w:val="18"/>
+        <w:szCs w:val="18"/>
+      </w:rPr>
+      <w:t xml:space="preserve"> of </w:t>
+    </w:r>
+    <w:r>
+      <w:fldChar w:fldCharType="begin"/>
+    </w:r>
+    <w:r>
+      <w:instrText>NUMPAGES</w:instrText>
+    </w:r>
+    <w:r>
+      <w:fldChar w:fldCharType="separate"/>
+    </w:r>
+    <w:r>
+      <w:rPr>
+        <w:noProof/>
+      </w:rPr>
+      <w:t>12</w:t>
+    </w:r>
+    <w:r>
+      <w:fldChar w:fldCharType="end"/>
+    </w:r>
+    <w:r>
+      <w:rPr>
+        <w:color w:val="808080"/>
+        <w:sz w:val="18"/>
+        <w:szCs w:val="18"/>
+      </w:rPr>
+      <w:t xml:space="preserve">    </w:t>
+    </w:r>
+    <w:r>
+      <w:rPr>
+        <w:rFonts w:asciiTheme="majorHAnsi" w:hAnsiTheme="majorHAnsi" w:cstheme="majorHAnsi"/>
+        <w:color w:val="808080"/>
+        <w:sz w:val="18"/>
+        <w:szCs w:val="18"/>
+      </w:rPr>
+      <w:t>Teaching Mobile Security</w:t>
+    </w:r>
+  </w:p>
+  <w:p>
+    <w:pPr>
+      <w:pStyle w:val="Footer"/>
+    </w:pPr>
+  </w:p>
+</w:ftr>
+</file>
+
+<file path=word/footnotes.xml><?xml version="1.0" encoding="utf-8"?>
+<w:footnotes xmlns:wpc="http://schemas.microsoft.com/office/word/2010/wordprocessingCanvas" xmlns:cx="http://schemas.microsoft.com/office/drawing/2014/chartex" xmlns:cx1="http://schemas.microsoft.com/office/drawing/2015/9/8/chartex" xmlns:cx2="http://schemas.microsoft.com/office/drawing/2015/10/21/chartex" xmlns:cx3="http://schemas.microsoft.com/office/drawing/2016/5/9/chartex" xmlns:cx4="http://schemas.microsoft.com/office/drawing/2016/5/10/chartex" xmlns:cx5="http://schemas.microsoft.com/office/drawing/2016/5/11/chartex" xmlns:cx6="http://schemas.microsoft.com/office/drawing/2016/5/12/chartex" xmlns:cx7="http://schemas.microsoft.com/office/drawing/2016/5/13/chartex" xmlns:cx8="http://schemas.microsoft.com/office/drawing/2016/5/14/chartex" xmlns:mc="http://schemas.openxmlformats.org/markup-compatibility/2006" xmlns:o="urn:schemas-microsoft-com:office:office" xmlns:r="http://schemas.openxmlformats.org/officeDocument/2006/relationships" xmlns:m="http://schemas.openxmlformats.org/officeDocument/2006/math" xmlns:v="urn:schemas-microsoft-com:vml" xmlns:wp14="http://schemas.microsoft.com/office/word/2010/wordprocessingDrawing" xmlns:wp="http://schemas.openxmlformats.org/drawingml/2006/wordprocessingDrawing" xmlns:w10="urn:schemas-microsoft-com:office:word" xmlns:w="http://schemas.openxmlformats.org/wordprocessingml/2006/main" xmlns:w14="http://schemas.microsoft.com/office/word/2010/wordml" xmlns:w15="http://schemas.microsoft.com/office/word/2012/wordml" xmlns:w16se="http://schemas.microsoft.com/office/word/2015/wordml/symex" xmlns:wpg="http://schemas.microsoft.com/office/word/2010/wordprocessingGroup" xmlns:wpi="http://schemas.microsoft.com/office/word/2010/wordprocessingInk" xmlns:wne="http://schemas.microsoft.com/office/word/2006/wordml" xmlns:wps="http://schemas.microsoft.com/office/word/2010/wordprocessingShape" mc:Ignorable="w14 w15 w16se wp14">
+  <w:footnote w:type="separator" w:id="-1">
+    <w:p>
+      <w:r>
+        <w:separator/>
+      </w:r>
+    </w:p>
+  </w:footnote>
+  <w:footnote w:type="continuationSeparator" w:id="0">
+    <w:p>
+      <w:r>
+        <w:continuationSeparator/>
+      </w:r>
+    </w:p>
+  </w:footnote>
+</w:footnotes>
+</file>
+
+<file path=word/header1.xml><?xml version="1.0" encoding="utf-8"?>
+<w:hdr xmlns:wpc="http://schemas.microsoft.com/office/word/2010/wordprocessingCanvas" xmlns:cx="http://schemas.microsoft.com/office/drawing/2014/chartex" xmlns:cx1="http://schemas.microsoft.com/office/drawing/2015/9/8/chartex" xmlns:cx2="http://schemas.microsoft.com/office/drawing/2015/10/21/chartex" xmlns:cx3="http://schemas.microsoft.com/office/drawing/2016/5/9/chartex" xmlns:cx4="http://schemas.microsoft.com/office/drawing/2016/5/10/chartex" xmlns:cx5="http://schemas.microsoft.com/office/drawing/2016/5/11/chartex" xmlns:cx6="http://schemas.microsoft.com/office/drawing/2016/5/12/chartex" xmlns:cx7="http://schemas.microsoft.com/office/drawing/2016/5/13/chartex" xmlns:cx8="http://schemas.microsoft.com/office/drawing/2016/5/14/chartex" xmlns:mc="http://schemas.openxmlformats.org/markup-compatibility/2006" xmlns:o="urn:schemas-microsoft-com:office:office" xmlns:r="http://schemas.openxmlformats.org/officeDocument/2006/relationships" xmlns:m="http://schemas.openxmlformats.org/officeDocument/2006/math" xmlns:v="urn:schemas-microsoft-com:vml" xmlns:wp14="http://schemas.microsoft.com/office/word/2010/wordprocessingDrawing" xmlns:wp="http://schemas.openxmlformats.org/drawingml/2006/wordprocessingDrawing" xmlns:w10="urn:schemas-microsoft-com:office:word" xmlns:w="http://schemas.openxmlformats.org/wordprocessingml/2006/main" xmlns:w14="http://schemas.microsoft.com/office/word/2010/wordml" xmlns:w15="http://schemas.microsoft.com/office/word/2012/wordml" xmlns:w16se="http://schemas.microsoft.com/office/word/2015/wordml/symex" xmlns:wpg="http://schemas.microsoft.com/office/word/2010/wordprocessingGroup" xmlns:wpi="http://schemas.microsoft.com/office/word/2010/wordprocessingInk" xmlns:wne="http://schemas.microsoft.com/office/word/2006/wordml" xmlns:wps="http://schemas.microsoft.com/office/word/2010/wordprocessingShape" mc:Ignorable="w14 w15 w16se wp14">
+  <w:tbl>
+    <w:tblPr>
+      <w:tblStyle w:val="TableGrid"/>
+      <w:tblW w:w="0" w:type="auto"/>
+      <w:tblBorders>
+        <w:top w:val="none" w:sz="0" w:space="0" w:color="auto"/>
+        <w:left w:val="none" w:sz="0" w:space="0" w:color="auto"/>
+        <w:bottom w:val="none" w:sz="0" w:space="0" w:color="auto"/>
+        <w:right w:val="none" w:sz="0" w:space="0" w:color="auto"/>
+        <w:insideH w:val="none" w:sz="0" w:space="0" w:color="auto"/>
+        <w:insideV w:val="none" w:sz="0" w:space="0" w:color="auto"/>
+      </w:tblBorders>
+      <w:tblLook w:val="04A0" w:firstRow="1" w:lastRow="0" w:firstColumn="1" w:lastColumn="0" w:noHBand="0" w:noVBand="1"/>
+    </w:tblPr>
+    <w:tblGrid>
+      <w:gridCol w:w="1108"/>
+      <w:gridCol w:w="8252"/>
+    </w:tblGrid>
+    <w:tr>
+      <w:tc>
+        <w:tcPr>
+          <w:tcW w:w="1108" w:type="dxa"/>
+        </w:tcPr>
+        <w:p>
+          <w:pPr>
+            <w:pStyle w:val="Header"/>
+            <w:jc w:val="both"/>
+            <w:rPr>
+              <w:rFonts w:ascii="Segoe UI" w:hAnsi="Segoe UI" w:cs="Segoe UI"/>
+              <w:sz w:val="14"/>
+            </w:rPr>
+          </w:pPr>
+          <w:r>
+            <w:rPr>
+              <w:rFonts w:ascii="Segoe UI" w:hAnsi="Segoe UI" w:cs="Segoe UI"/>
+              <w:noProof/>
+              <w:sz w:val="14"/>
+            </w:rPr>
+            <w:drawing>
+              <wp:inline distT="0" distB="0" distL="0" distR="0" wp14:anchorId="6BAE1201" wp14:editId="0FF597FE">
+                <wp:extent cx="566964" cy="666750"/>
+                <wp:effectExtent l="0" t="0" r="0" b="0"/>
+                <wp:docPr id="1" name="Picture 1"/>
+                <wp:cNvGraphicFramePr>
+                  <a:graphicFrameLocks xmlns:a="http://schemas.openxmlformats.org/drawingml/2006/main" noChangeAspect="1"/>
+                </wp:cNvGraphicFramePr>
+                <a:graphic xmlns:a="http://schemas.openxmlformats.org/drawingml/2006/main">
+                  <a:graphicData uri="http://schemas.openxmlformats.org/drawingml/2006/picture">
+                    <pic:pic xmlns:pic="http://schemas.openxmlformats.org/drawingml/2006/picture">
+                      <pic:nvPicPr>
+                        <pic:cNvPr id="3" name="milk_logo04.png"/>
+                        <pic:cNvPicPr/>
+                      </pic:nvPicPr>
+                      <pic:blipFill>
+                        <a:blip r:embed="rId1">
+                          <a:clrChange>
+                            <a:clrFrom>
+                              <a:srgbClr val="F5F5F5"/>
+                            </a:clrFrom>
+                            <a:clrTo>
+                              <a:srgbClr val="F5F5F5">
+                                <a:alpha val="0"/>
+                              </a:srgbClr>
+                            </a:clrTo>
+                          </a:clrChange>
+                          <a:extLst>
+                            <a:ext uri="{28A0092B-C50C-407E-A947-70E740481C1C}">
+                              <a14:useLocalDpi xmlns:a14="http://schemas.microsoft.com/office/drawing/2010/main" val="0"/>
+                            </a:ext>
+                          </a:extLst>
+                        </a:blip>
+                        <a:stretch>
+                          <a:fillRect/>
+                        </a:stretch>
+                      </pic:blipFill>
+                      <pic:spPr>
+                        <a:xfrm>
+                          <a:off x="0" y="0"/>
+                          <a:ext cx="566964" cy="666750"/>
+                        </a:xfrm>
+                        <a:prstGeom prst="rect">
+                          <a:avLst/>
+                        </a:prstGeom>
+                      </pic:spPr>
+                    </pic:pic>
+                  </a:graphicData>
+                </a:graphic>
+              </wp:inline>
+            </w:drawing>
+          </w:r>
+        </w:p>
+      </w:tc>
+      <w:tc>
+        <w:tcPr>
+          <w:tcW w:w="9188" w:type="dxa"/>
+        </w:tcPr>
+        <w:p>
+          <w:pPr>
+            <w:pStyle w:val="Header"/>
+            <w:jc w:val="right"/>
+            <w:rPr>
+              <w:rFonts w:ascii="Segoe UI" w:hAnsi="Segoe UI" w:cs="Segoe UI"/>
+            </w:rPr>
+          </w:pPr>
+        </w:p>
+        <w:p>
+          <w:pPr>
+            <w:pStyle w:val="Header"/>
+            <w:jc w:val="right"/>
+            <w:rPr>
+              <w:rFonts w:ascii="Segoe UI" w:hAnsi="Segoe UI" w:cs="Segoe UI"/>
+            </w:rPr>
+          </w:pPr>
+          <w:r>
+            <w:rPr>
+              <w:rFonts w:ascii="Segoe UI" w:hAnsi="Segoe UI" w:cs="Segoe UI"/>
+            </w:rPr>
+            <w:t>www.TeachingMobileSecurity.com</w:t>
+          </w:r>
+          <w:r>
+            <w:rPr>
+              <w:rFonts w:ascii="Segoe UI" w:hAnsi="Segoe UI" w:cs="Segoe UI"/>
+            </w:rPr>
+            <w:t xml:space="preserve"> </w:t>
+          </w:r>
+        </w:p>
+      </w:tc>
+    </w:tr>
+  </w:tbl>
+  <w:p>
+    <w:pPr>
+      <w:pStyle w:val="Header"/>
+    </w:pPr>
+  </w:p>
+</w:hdr>
+</file>
+
 <file path=word/numbering.xml><?xml version="1.0" encoding="utf-8"?>
-<w:numbering xmlns:wpc="http://schemas.microsoft.com/office/word/2010/wordprocessingCanvas" xmlns:mo="http://schemas.microsoft.com/office/mac/office/2008/main" xmlns:mc="http://schemas.openxmlformats.org/markup-compatibility/2006" xmlns:mv="urn:schemas-microsoft-com:mac:vml" xmlns:o="urn:schemas-microsoft-com:office:office" xmlns:r="http://schemas.openxmlformats.org/officeDocument/2006/relationships" xmlns:m="http://schemas.openxmlformats.org/officeDocument/2006/math" xmlns:v="urn:schemas-microsoft-com:vml" xmlns:wp14="http://schemas.microsoft.com/office/word/2010/wordprocessingDrawing" xmlns:wp="http://schemas.openxmlformats.org/drawingml/2006/wordprocessingDrawing" xmlns:w10="urn:schemas-microsoft-com:office:word" xmlns:w="http://schemas.openxmlformats.org/wordprocessingml/2006/main" xmlns:w14="http://schemas.microsoft.com/office/word/2010/wordml" xmlns:w15="http://schemas.microsoft.com/office/word/2012/wordml" xmlns:wpg="http://schemas.microsoft.com/office/word/2010/wordprocessingGroup" xmlns:wpi="http://schemas.microsoft.com/office/word/2010/wordprocessingInk" xmlns:wne="http://schemas.microsoft.com/office/word/2006/wordml" xmlns:wps="http://schemas.microsoft.com/office/word/2010/wordprocessingShape" mc:Ignorable="w14 w15 wp14">
-  <w:abstractNum w:abstractNumId="0">
+<w:numbering xmlns:wpc="http://schemas.microsoft.com/office/word/2010/wordprocessingCanvas" xmlns:cx="http://schemas.microsoft.com/office/drawing/2014/chartex" xmlns:cx1="http://schemas.microsoft.com/office/drawing/2015/9/8/chartex" xmlns:cx2="http://schemas.microsoft.com/office/drawing/2015/10/21/chartex" xmlns:cx3="http://schemas.microsoft.com/office/drawing/2016/5/9/chartex" xmlns:cx4="http://schemas.microsoft.com/office/drawing/2016/5/10/chartex" xmlns:cx5="http://schemas.microsoft.com/office/drawing/2016/5/11/chartex" xmlns:cx6="http://schemas.microsoft.com/office/drawing/2016/5/12/chartex" xmlns:cx7="http://schemas.microsoft.com/office/drawing/2016/5/13/chartex" xmlns:cx8="http://schemas.microsoft.com/office/drawing/2016/5/14/chartex" xmlns:mc="http://schemas.openxmlformats.org/markup-compatibility/2006" xmlns:o="urn:schemas-microsoft-com:office:office" xmlns:r="http://schemas.openxmlformats.org/officeDocument/2006/relationships" xmlns:m="http://schemas.openxmlformats.org/officeDocument/2006/math" xmlns:v="urn:schemas-microsoft-com:vml" xmlns:wp14="http://schemas.microsoft.com/office/word/2010/wordprocessingDrawing" xmlns:wp="http://schemas.openxmlformats.org/drawingml/2006/wordprocessingDrawing" xmlns:w10="urn:schemas-microsoft-com:office:word" xmlns:w="http://schemas.openxmlformats.org/wordprocessingml/2006/main" xmlns:w14="http://schemas.microsoft.com/office/word/2010/wordml" xmlns:w15="http://schemas.microsoft.com/office/word/2012/wordml" xmlns:w16se="http://schemas.microsoft.com/office/word/2015/wordml/symex" xmlns:wpg="http://schemas.microsoft.com/office/word/2010/wordprocessingGroup" xmlns:wpi="http://schemas.microsoft.com/office/word/2010/wordprocessingInk" xmlns:wne="http://schemas.microsoft.com/office/word/2006/wordml" xmlns:wps="http://schemas.microsoft.com/office/word/2010/wordprocessingShape" mc:Ignorable="w14 w15 w16se wp14">
+  <w:abstractNum w:abstractNumId="0" w15:restartNumberingAfterBreak="0">
     <w:nsid w:val="0B3645AE"/>
     <w:multiLevelType w:val="hybridMultilevel"/>
     <w:tmpl w:val="1F2E81EA"/>
@@ -6897,7 +5483,7 @@
       </w:pPr>
     </w:lvl>
   </w:abstractNum>
-  <w:abstractNum w:abstractNumId="1">
+  <w:abstractNum w:abstractNumId="1" w15:restartNumberingAfterBreak="0">
     <w:nsid w:val="2EC32D4D"/>
     <w:multiLevelType w:val="hybridMultilevel"/>
     <w:tmpl w:val="67FC84E6"/>
@@ -7010,7 +5596,7 @@
       </w:rPr>
     </w:lvl>
   </w:abstractNum>
-  <w:abstractNum w:abstractNumId="2">
+  <w:abstractNum w:abstractNumId="2" w15:restartNumberingAfterBreak="0">
     <w:nsid w:val="30A31BE7"/>
     <w:multiLevelType w:val="hybridMultilevel"/>
     <w:tmpl w:val="695ECEE6"/>
@@ -7123,7 +5709,7 @@
       </w:rPr>
     </w:lvl>
   </w:abstractNum>
-  <w:abstractNum w:abstractNumId="3">
+  <w:abstractNum w:abstractNumId="3" w15:restartNumberingAfterBreak="0">
     <w:nsid w:val="4422026E"/>
     <w:multiLevelType w:val="hybridMultilevel"/>
     <w:tmpl w:val="5D923FEE"/>
@@ -7212,7 +5798,7 @@
       </w:pPr>
     </w:lvl>
   </w:abstractNum>
-  <w:abstractNum w:abstractNumId="4">
+  <w:abstractNum w:abstractNumId="4" w15:restartNumberingAfterBreak="0">
     <w:nsid w:val="47A24EF0"/>
     <w:multiLevelType w:val="hybridMultilevel"/>
     <w:tmpl w:val="71AADF4E"/>
@@ -7301,7 +5887,7 @@
       </w:pPr>
     </w:lvl>
   </w:abstractNum>
-  <w:abstractNum w:abstractNumId="5">
+  <w:abstractNum w:abstractNumId="5" w15:restartNumberingAfterBreak="0">
     <w:nsid w:val="51667B1F"/>
     <w:multiLevelType w:val="hybridMultilevel"/>
     <w:tmpl w:val="1D5E2644"/>
@@ -7390,7 +5976,7 @@
       </w:pPr>
     </w:lvl>
   </w:abstractNum>
-  <w:abstractNum w:abstractNumId="6">
+  <w:abstractNum w:abstractNumId="6" w15:restartNumberingAfterBreak="0">
     <w:nsid w:val="545F066E"/>
     <w:multiLevelType w:val="hybridMultilevel"/>
     <w:tmpl w:val="8D5EB782"/>
@@ -7479,7 +6065,7 @@
       </w:pPr>
     </w:lvl>
   </w:abstractNum>
-  <w:abstractNum w:abstractNumId="7">
+  <w:abstractNum w:abstractNumId="7" w15:restartNumberingAfterBreak="0">
     <w:nsid w:val="56DC731A"/>
     <w:multiLevelType w:val="hybridMultilevel"/>
     <w:tmpl w:val="FA38007A"/>
@@ -7592,7 +6178,7 @@
       </w:rPr>
     </w:lvl>
   </w:abstractNum>
-  <w:abstractNum w:abstractNumId="8">
+  <w:abstractNum w:abstractNumId="8" w15:restartNumberingAfterBreak="0">
     <w:nsid w:val="5B5802F6"/>
     <w:multiLevelType w:val="hybridMultilevel"/>
     <w:tmpl w:val="31224BC4"/>
@@ -7681,7 +6267,7 @@
       </w:pPr>
     </w:lvl>
   </w:abstractNum>
-  <w:abstractNum w:abstractNumId="9">
+  <w:abstractNum w:abstractNumId="9" w15:restartNumberingAfterBreak="0">
     <w:nsid w:val="67C71C28"/>
     <w:multiLevelType w:val="hybridMultilevel"/>
     <w:tmpl w:val="F7648158"/>
@@ -7770,7 +6356,7 @@
       </w:pPr>
     </w:lvl>
   </w:abstractNum>
-  <w:abstractNum w:abstractNumId="10">
+  <w:abstractNum w:abstractNumId="10" w15:restartNumberingAfterBreak="0">
     <w:nsid w:val="6B851B14"/>
     <w:multiLevelType w:val="hybridMultilevel"/>
     <w:tmpl w:val="1F2E81EA"/>
@@ -7859,7 +6445,7 @@
       </w:pPr>
     </w:lvl>
   </w:abstractNum>
-  <w:abstractNum w:abstractNumId="11">
+  <w:abstractNum w:abstractNumId="11" w15:restartNumberingAfterBreak="0">
     <w:nsid w:val="6E0B5CAF"/>
     <w:multiLevelType w:val="hybridMultilevel"/>
     <w:tmpl w:val="81AC1096"/>
@@ -7972,7 +6558,7 @@
       </w:rPr>
     </w:lvl>
   </w:abstractNum>
-  <w:abstractNum w:abstractNumId="12">
+  <w:abstractNum w:abstractNumId="12" w15:restartNumberingAfterBreak="0">
     <w:nsid w:val="70B176E8"/>
     <w:multiLevelType w:val="hybridMultilevel"/>
     <w:tmpl w:val="DAC44296"/>
@@ -8085,7 +6671,7 @@
       </w:rPr>
     </w:lvl>
   </w:abstractNum>
-  <w:abstractNum w:abstractNumId="13">
+  <w:abstractNum w:abstractNumId="13" w15:restartNumberingAfterBreak="0">
     <w:nsid w:val="723C2CB2"/>
     <w:multiLevelType w:val="hybridMultilevel"/>
     <w:tmpl w:val="DAA0CDEA"/>
@@ -8174,7 +6760,7 @@
       </w:pPr>
     </w:lvl>
   </w:abstractNum>
-  <w:abstractNum w:abstractNumId="14">
+  <w:abstractNum w:abstractNumId="14" w15:restartNumberingAfterBreak="0">
     <w:nsid w:val="752428D7"/>
     <w:multiLevelType w:val="hybridMultilevel"/>
     <w:tmpl w:val="40B6F422"/>
@@ -8263,7 +6849,7 @@
       </w:pPr>
     </w:lvl>
   </w:abstractNum>
-  <w:abstractNum w:abstractNumId="15">
+  <w:abstractNum w:abstractNumId="15" w15:restartNumberingAfterBreak="0">
     <w:nsid w:val="78CF7C06"/>
     <w:multiLevelType w:val="hybridMultilevel"/>
     <w:tmpl w:val="1F2E81EA"/>
@@ -8404,7 +6990,7 @@
 </file>
 
 <file path=word/styles.xml><?xml version="1.0" encoding="utf-8"?>
-<w:styles xmlns:mc="http://schemas.openxmlformats.org/markup-compatibility/2006" xmlns:r="http://schemas.openxmlformats.org/officeDocument/2006/relationships" xmlns:w="http://schemas.openxmlformats.org/wordprocessingml/2006/main" xmlns:w14="http://schemas.microsoft.com/office/word/2010/wordml" xmlns:w15="http://schemas.microsoft.com/office/word/2012/wordml" mc:Ignorable="w14 w15">
+<w:styles xmlns:mc="http://schemas.openxmlformats.org/markup-compatibility/2006" xmlns:r="http://schemas.openxmlformats.org/officeDocument/2006/relationships" xmlns:w="http://schemas.openxmlformats.org/wordprocessingml/2006/main" xmlns:w14="http://schemas.microsoft.com/office/word/2010/wordml" xmlns:w15="http://schemas.microsoft.com/office/word/2012/wordml" xmlns:w16se="http://schemas.microsoft.com/office/word/2015/wordml/symex" mc:Ignorable="w14 w15 w16se">
   <w:docDefaults>
     <w:rPrDefault>
       <w:rPr>
@@ -8416,7 +7002,7 @@
     </w:rPrDefault>
     <w:pPrDefault/>
   </w:docDefaults>
-  <w:latentStyles w:defLockedState="0" w:defUIPriority="99" w:defSemiHidden="0" w:defUnhideWhenUsed="0" w:defQFormat="0" w:count="382">
+  <w:latentStyles w:defLockedState="0" w:defUIPriority="99" w:defSemiHidden="0" w:defUnhideWhenUsed="0" w:defQFormat="0" w:count="374">
     <w:lsdException w:name="Normal" w:uiPriority="0" w:qFormat="1"/>
     <w:lsdException w:name="heading 1" w:uiPriority="9" w:qFormat="1"/>
     <w:lsdException w:name="heading 2" w:semiHidden="1" w:uiPriority="9" w:unhideWhenUsed="1" w:qFormat="1"/>
@@ -8571,17 +7157,8 @@
     <w:lsdException w:name="Table Web 2" w:semiHidden="1" w:unhideWhenUsed="1"/>
     <w:lsdException w:name="Table Web 3" w:semiHidden="1" w:unhideWhenUsed="1"/>
     <w:lsdException w:name="Balloon Text" w:semiHidden="1" w:unhideWhenUsed="1"/>
-    <w:lsdException w:name="Table Grid" w:uiPriority="39"/>
+    <w:lsdException w:name="Table Grid" w:uiPriority="59"/>
     <w:lsdException w:name="Table Theme" w:semiHidden="1" w:unhideWhenUsed="1"/>
-    <w:lsdException w:name="Note Level 1" w:semiHidden="1" w:unhideWhenUsed="1"/>
-    <w:lsdException w:name="Note Level 2" w:semiHidden="1" w:unhideWhenUsed="1"/>
-    <w:lsdException w:name="Note Level 3" w:semiHidden="1" w:unhideWhenUsed="1"/>
-    <w:lsdException w:name="Note Level 4" w:semiHidden="1" w:unhideWhenUsed="1"/>
-    <w:lsdException w:name="Note Level 5" w:semiHidden="1" w:unhideWhenUsed="1"/>
-    <w:lsdException w:name="Note Level 6" w:semiHidden="1" w:unhideWhenUsed="1"/>
-    <w:lsdException w:name="Note Level 7" w:semiHidden="1" w:unhideWhenUsed="1"/>
-    <w:lsdException w:name="Note Level 8" w:semiHidden="1" w:unhideWhenUsed="1"/>
-    <w:lsdException w:name="Note Level 9" w:semiHidden="1" w:unhideWhenUsed="1"/>
     <w:lsdException w:name="Placeholder Text" w:semiHidden="1"/>
     <w:lsdException w:name="No Spacing" w:uiPriority="1" w:qFormat="1"/>
     <w:lsdException w:name="Light Shading" w:uiPriority="60"/>
@@ -8845,10 +7422,9 @@
   <w:style w:type="table" w:styleId="TableGrid">
     <w:name w:val="Table Grid"/>
     <w:basedOn w:val="TableNormal"/>
-    <w:uiPriority w:val="39"/>
+    <w:uiPriority w:val="59"/>
     <w:rsid w:val="00CA7522"/>
     <w:tblPr>
-      <w:tblInd w:w="0" w:type="dxa"/>
       <w:tblBorders>
         <w:top w:val="single" w:sz="4" w:space="0" w:color="auto"/>
         <w:left w:val="single" w:sz="4" w:space="0" w:color="auto"/>
@@ -8857,12 +7433,6 @@
         <w:insideH w:val="single" w:sz="4" w:space="0" w:color="auto"/>
         <w:insideV w:val="single" w:sz="4" w:space="0" w:color="auto"/>
       </w:tblBorders>
-      <w:tblCellMar>
-        <w:top w:w="0" w:type="dxa"/>
-        <w:left w:w="108" w:type="dxa"/>
-        <w:bottom w:w="0" w:type="dxa"/>
-        <w:right w:w="108" w:type="dxa"/>
-      </w:tblCellMar>
     </w:tblPr>
   </w:style>
   <w:style w:type="paragraph" w:styleId="HTMLPreformatted">
@@ -8908,6 +7478,61 @@
       <w:rFonts w:ascii="Courier New" w:hAnsi="Courier New" w:cs="Courier New"/>
       <w:sz w:val="20"/>
       <w:szCs w:val="20"/>
+    </w:rPr>
+  </w:style>
+  <w:style w:type="paragraph" w:styleId="Header">
+    <w:name w:val="header"/>
+    <w:basedOn w:val="Normal"/>
+    <w:link w:val="HeaderChar"/>
+    <w:uiPriority w:val="99"/>
+    <w:unhideWhenUsed/>
+    <w:rsid w:val="00AE56CB"/>
+    <w:pPr>
+      <w:tabs>
+        <w:tab w:val="center" w:pos="4680"/>
+        <w:tab w:val="right" w:pos="9360"/>
+      </w:tabs>
+    </w:pPr>
+  </w:style>
+  <w:style w:type="character" w:customStyle="1" w:styleId="HeaderChar">
+    <w:name w:val="Header Char"/>
+    <w:basedOn w:val="DefaultParagraphFont"/>
+    <w:link w:val="Header"/>
+    <w:uiPriority w:val="99"/>
+    <w:rsid w:val="00AE56CB"/>
+  </w:style>
+  <w:style w:type="paragraph" w:styleId="Footer">
+    <w:name w:val="footer"/>
+    <w:basedOn w:val="Normal"/>
+    <w:link w:val="FooterChar"/>
+    <w:uiPriority w:val="99"/>
+    <w:unhideWhenUsed/>
+    <w:rsid w:val="00AE56CB"/>
+    <w:pPr>
+      <w:tabs>
+        <w:tab w:val="center" w:pos="4680"/>
+        <w:tab w:val="right" w:pos="9360"/>
+      </w:tabs>
+    </w:pPr>
+  </w:style>
+  <w:style w:type="character" w:customStyle="1" w:styleId="FooterChar">
+    <w:name w:val="Footer Char"/>
+    <w:basedOn w:val="DefaultParagraphFont"/>
+    <w:link w:val="Footer"/>
+    <w:uiPriority w:val="99"/>
+    <w:rsid w:val="00AE56CB"/>
+  </w:style>
+  <w:style w:type="paragraph" w:customStyle="1" w:styleId="Normal1">
+    <w:name w:val="Normal1"/>
+    <w:rsid w:val="00AE56CB"/>
+    <w:pPr>
+      <w:spacing w:line="276" w:lineRule="auto"/>
+    </w:pPr>
+    <w:rPr>
+      <w:rFonts w:ascii="Arial" w:eastAsia="Arial" w:hAnsi="Arial" w:cs="Arial"/>
+      <w:color w:val="000000"/>
+      <w:sz w:val="22"/>
+      <w:szCs w:val="22"/>
     </w:rPr>
   </w:style>
 </w:styles>

</xml_diff>